<commit_message>
Refine diarize.py Update docx template
</commit_message>
<xml_diff>
--- a/whisper_asr_colab/templates/diarized_transcription.docx
+++ b/whisper_asr_colab/templates/diarized_transcription.docx
@@ -1,6 +1,6 @@
 
 <file path=word/document.xml><?xml version="1.0" encoding="utf-8"?>
-<w:document xmlns:ve="http://schemas.openxmlformats.org/markup-compatibility/2006" xmlns:o="urn:schemas-microsoft-com:office:office" xmlns:r="http://schemas.openxmlformats.org/officeDocument/2006/relationships" xmlns:m="http://schemas.openxmlformats.org/officeDocument/2006/math" xmlns:v="urn:schemas-microsoft-com:vml" xmlns:wp="http://schemas.openxmlformats.org/drawingml/2006/wordprocessingDrawing" xmlns:w10="urn:schemas-microsoft-com:office:word" xmlns:w="http://schemas.openxmlformats.org/wordprocessingml/2006/main" xmlns:wne="http://schemas.microsoft.com/office/word/2006/wordml">
+<w:document xmlns:wpc="http://schemas.microsoft.com/office/word/2010/wordprocessingCanvas" xmlns:cx="http://schemas.microsoft.com/office/drawing/2014/chartex" xmlns:cx1="http://schemas.microsoft.com/office/drawing/2015/9/8/chartex" xmlns:cx2="http://schemas.microsoft.com/office/drawing/2015/10/21/chartex" xmlns:cx3="http://schemas.microsoft.com/office/drawing/2016/5/9/chartex" xmlns:cx4="http://schemas.microsoft.com/office/drawing/2016/5/10/chartex" xmlns:cx5="http://schemas.microsoft.com/office/drawing/2016/5/11/chartex" xmlns:cx6="http://schemas.microsoft.com/office/drawing/2016/5/12/chartex" xmlns:cx7="http://schemas.microsoft.com/office/drawing/2016/5/13/chartex" xmlns:cx8="http://schemas.microsoft.com/office/drawing/2016/5/14/chartex" xmlns:mc="http://schemas.openxmlformats.org/markup-compatibility/2006" xmlns:aink="http://schemas.microsoft.com/office/drawing/2016/ink" xmlns:am3d="http://schemas.microsoft.com/office/drawing/2017/model3d" xmlns:o="urn:schemas-microsoft-com:office:office" xmlns:oel="http://schemas.microsoft.com/office/2019/extlst" xmlns:r="http://schemas.openxmlformats.org/officeDocument/2006/relationships" xmlns:m="http://schemas.openxmlformats.org/officeDocument/2006/math" xmlns:v="urn:schemas-microsoft-com:vml" xmlns:wp14="http://schemas.microsoft.com/office/word/2010/wordprocessingDrawing" xmlns:wp="http://schemas.openxmlformats.org/drawingml/2006/wordprocessingDrawing" xmlns:w10="urn:schemas-microsoft-com:office:word" xmlns:w="http://schemas.openxmlformats.org/wordprocessingml/2006/main" xmlns:w14="http://schemas.microsoft.com/office/word/2010/wordml" xmlns:w15="http://schemas.microsoft.com/office/word/2012/wordml" xmlns:w16cex="http://schemas.microsoft.com/office/word/2018/wordml/cex" xmlns:w16cid="http://schemas.microsoft.com/office/word/2016/wordml/cid" xmlns:w16="http://schemas.microsoft.com/office/word/2018/wordml" xmlns:w16sdtdh="http://schemas.microsoft.com/office/word/2020/wordml/sdtdatahash" xmlns:w16se="http://schemas.microsoft.com/office/word/2015/wordml/symex" xmlns:wpg="http://schemas.microsoft.com/office/word/2010/wordprocessingGroup" xmlns:wpi="http://schemas.microsoft.com/office/word/2010/wordprocessingInk" xmlns:wne="http://schemas.microsoft.com/office/word/2006/wordml" xmlns:wps="http://schemas.microsoft.com/office/word/2010/wordprocessingShape" mc:Ignorable="w14 w15 w16se w16cid w16 w16cex w16sdtdh wp14">
   <w:body>
     <w:p/>
     <w:sectPr>
@@ -15,7 +15,7 @@
 </file>
 
 <file path=word/endnotes.xml><?xml version="1.0" encoding="utf-8"?>
-<w:endnotes xmlns:ve="http://schemas.openxmlformats.org/markup-compatibility/2006" xmlns:o="urn:schemas-microsoft-com:office:office" xmlns:r="http://schemas.openxmlformats.org/officeDocument/2006/relationships" xmlns:m="http://schemas.openxmlformats.org/officeDocument/2006/math" xmlns:v="urn:schemas-microsoft-com:vml" xmlns:wp="http://schemas.openxmlformats.org/drawingml/2006/wordprocessingDrawing" xmlns:w10="urn:schemas-microsoft-com:office:word" xmlns:w="http://schemas.openxmlformats.org/wordprocessingml/2006/main" xmlns:wne="http://schemas.microsoft.com/office/word/2006/wordml">
+<w:endnotes xmlns:wpc="http://schemas.microsoft.com/office/word/2010/wordprocessingCanvas" xmlns:cx="http://schemas.microsoft.com/office/drawing/2014/chartex" xmlns:cx1="http://schemas.microsoft.com/office/drawing/2015/9/8/chartex" xmlns:cx2="http://schemas.microsoft.com/office/drawing/2015/10/21/chartex" xmlns:cx3="http://schemas.microsoft.com/office/drawing/2016/5/9/chartex" xmlns:cx4="http://schemas.microsoft.com/office/drawing/2016/5/10/chartex" xmlns:cx5="http://schemas.microsoft.com/office/drawing/2016/5/11/chartex" xmlns:cx6="http://schemas.microsoft.com/office/drawing/2016/5/12/chartex" xmlns:cx7="http://schemas.microsoft.com/office/drawing/2016/5/13/chartex" xmlns:cx8="http://schemas.microsoft.com/office/drawing/2016/5/14/chartex" xmlns:mc="http://schemas.openxmlformats.org/markup-compatibility/2006" xmlns:aink="http://schemas.microsoft.com/office/drawing/2016/ink" xmlns:am3d="http://schemas.microsoft.com/office/drawing/2017/model3d" xmlns:o="urn:schemas-microsoft-com:office:office" xmlns:oel="http://schemas.microsoft.com/office/2019/extlst" xmlns:r="http://schemas.openxmlformats.org/officeDocument/2006/relationships" xmlns:m="http://schemas.openxmlformats.org/officeDocument/2006/math" xmlns:v="urn:schemas-microsoft-com:vml" xmlns:wp14="http://schemas.microsoft.com/office/word/2010/wordprocessingDrawing" xmlns:wp="http://schemas.openxmlformats.org/drawingml/2006/wordprocessingDrawing" xmlns:w10="urn:schemas-microsoft-com:office:word" xmlns:w="http://schemas.openxmlformats.org/wordprocessingml/2006/main" xmlns:w14="http://schemas.microsoft.com/office/word/2010/wordml" xmlns:w15="http://schemas.microsoft.com/office/word/2012/wordml" xmlns:w16cex="http://schemas.microsoft.com/office/word/2018/wordml/cex" xmlns:w16cid="http://schemas.microsoft.com/office/word/2016/wordml/cid" xmlns:w16="http://schemas.microsoft.com/office/word/2018/wordml" xmlns:w16sdtdh="http://schemas.microsoft.com/office/word/2020/wordml/sdtdatahash" xmlns:w16se="http://schemas.microsoft.com/office/word/2015/wordml/symex" xmlns:wpg="http://schemas.microsoft.com/office/word/2010/wordprocessingGroup" xmlns:wpi="http://schemas.microsoft.com/office/word/2010/wordprocessingInk" xmlns:wne="http://schemas.microsoft.com/office/word/2006/wordml" xmlns:wps="http://schemas.microsoft.com/office/word/2010/wordprocessingShape" mc:Ignorable="w14 w15 w16se w16cid w16 w16cex w16sdtdh wp14">
   <w:endnote w:type="separator" w:id="-1">
     <w:p>
       <w:pPr>
@@ -40,7 +40,7 @@
 </file>
 
 <file path=word/footer1.xml><?xml version="1.0" encoding="utf-8"?>
-<w:ftr xmlns:ve="http://schemas.openxmlformats.org/markup-compatibility/2006" xmlns:o="urn:schemas-microsoft-com:office:office" xmlns:r="http://schemas.openxmlformats.org/officeDocument/2006/relationships" xmlns:m="http://schemas.openxmlformats.org/officeDocument/2006/math" xmlns:v="urn:schemas-microsoft-com:vml" xmlns:wp="http://schemas.openxmlformats.org/drawingml/2006/wordprocessingDrawing" xmlns:w10="urn:schemas-microsoft-com:office:word" xmlns:w="http://schemas.openxmlformats.org/wordprocessingml/2006/main" xmlns:wne="http://schemas.microsoft.com/office/word/2006/wordml">
+<w:ftr xmlns:wpc="http://schemas.microsoft.com/office/word/2010/wordprocessingCanvas" xmlns:cx="http://schemas.microsoft.com/office/drawing/2014/chartex" xmlns:cx1="http://schemas.microsoft.com/office/drawing/2015/9/8/chartex" xmlns:cx2="http://schemas.microsoft.com/office/drawing/2015/10/21/chartex" xmlns:cx3="http://schemas.microsoft.com/office/drawing/2016/5/9/chartex" xmlns:cx4="http://schemas.microsoft.com/office/drawing/2016/5/10/chartex" xmlns:cx5="http://schemas.microsoft.com/office/drawing/2016/5/11/chartex" xmlns:cx6="http://schemas.microsoft.com/office/drawing/2016/5/12/chartex" xmlns:cx7="http://schemas.microsoft.com/office/drawing/2016/5/13/chartex" xmlns:cx8="http://schemas.microsoft.com/office/drawing/2016/5/14/chartex" xmlns:mc="http://schemas.openxmlformats.org/markup-compatibility/2006" xmlns:aink="http://schemas.microsoft.com/office/drawing/2016/ink" xmlns:am3d="http://schemas.microsoft.com/office/drawing/2017/model3d" xmlns:o="urn:schemas-microsoft-com:office:office" xmlns:oel="http://schemas.microsoft.com/office/2019/extlst" xmlns:r="http://schemas.openxmlformats.org/officeDocument/2006/relationships" xmlns:m="http://schemas.openxmlformats.org/officeDocument/2006/math" xmlns:v="urn:schemas-microsoft-com:vml" xmlns:wp14="http://schemas.microsoft.com/office/word/2010/wordprocessingDrawing" xmlns:wp="http://schemas.openxmlformats.org/drawingml/2006/wordprocessingDrawing" xmlns:w10="urn:schemas-microsoft-com:office:word" xmlns:w="http://schemas.openxmlformats.org/wordprocessingml/2006/main" xmlns:w14="http://schemas.microsoft.com/office/word/2010/wordml" xmlns:w15="http://schemas.microsoft.com/office/word/2012/wordml" xmlns:w16cex="http://schemas.microsoft.com/office/word/2018/wordml/cex" xmlns:w16cid="http://schemas.microsoft.com/office/word/2016/wordml/cid" xmlns:w16="http://schemas.microsoft.com/office/word/2018/wordml" xmlns:w16sdtdh="http://schemas.microsoft.com/office/word/2020/wordml/sdtdatahash" xmlns:w16se="http://schemas.microsoft.com/office/word/2015/wordml/symex" xmlns:wpg="http://schemas.microsoft.com/office/word/2010/wordprocessingGroup" xmlns:wpi="http://schemas.microsoft.com/office/word/2010/wordprocessingInk" xmlns:wne="http://schemas.microsoft.com/office/word/2006/wordml" xmlns:wps="http://schemas.microsoft.com/office/word/2010/wordprocessingShape" mc:Ignorable="w14 w15 w16se w16cid w16 w16cex w16sdtdh wp14">
   <w:p>
     <w:pPr>
       <w:pStyle w:val="a5"/>
@@ -69,7 +69,7 @@
 </file>
 
 <file path=word/footnotes.xml><?xml version="1.0" encoding="utf-8"?>
-<w:footnotes xmlns:ve="http://schemas.openxmlformats.org/markup-compatibility/2006" xmlns:o="urn:schemas-microsoft-com:office:office" xmlns:r="http://schemas.openxmlformats.org/officeDocument/2006/relationships" xmlns:m="http://schemas.openxmlformats.org/officeDocument/2006/math" xmlns:v="urn:schemas-microsoft-com:vml" xmlns:wp="http://schemas.openxmlformats.org/drawingml/2006/wordprocessingDrawing" xmlns:w10="urn:schemas-microsoft-com:office:word" xmlns:w="http://schemas.openxmlformats.org/wordprocessingml/2006/main" xmlns:wne="http://schemas.microsoft.com/office/word/2006/wordml">
+<w:footnotes xmlns:wpc="http://schemas.microsoft.com/office/word/2010/wordprocessingCanvas" xmlns:cx="http://schemas.microsoft.com/office/drawing/2014/chartex" xmlns:cx1="http://schemas.microsoft.com/office/drawing/2015/9/8/chartex" xmlns:cx2="http://schemas.microsoft.com/office/drawing/2015/10/21/chartex" xmlns:cx3="http://schemas.microsoft.com/office/drawing/2016/5/9/chartex" xmlns:cx4="http://schemas.microsoft.com/office/drawing/2016/5/10/chartex" xmlns:cx5="http://schemas.microsoft.com/office/drawing/2016/5/11/chartex" xmlns:cx6="http://schemas.microsoft.com/office/drawing/2016/5/12/chartex" xmlns:cx7="http://schemas.microsoft.com/office/drawing/2016/5/13/chartex" xmlns:cx8="http://schemas.microsoft.com/office/drawing/2016/5/14/chartex" xmlns:mc="http://schemas.openxmlformats.org/markup-compatibility/2006" xmlns:aink="http://schemas.microsoft.com/office/drawing/2016/ink" xmlns:am3d="http://schemas.microsoft.com/office/drawing/2017/model3d" xmlns:o="urn:schemas-microsoft-com:office:office" xmlns:oel="http://schemas.microsoft.com/office/2019/extlst" xmlns:r="http://schemas.openxmlformats.org/officeDocument/2006/relationships" xmlns:m="http://schemas.openxmlformats.org/officeDocument/2006/math" xmlns:v="urn:schemas-microsoft-com:vml" xmlns:wp14="http://schemas.microsoft.com/office/word/2010/wordprocessingDrawing" xmlns:wp="http://schemas.openxmlformats.org/drawingml/2006/wordprocessingDrawing" xmlns:w10="urn:schemas-microsoft-com:office:word" xmlns:w="http://schemas.openxmlformats.org/wordprocessingml/2006/main" xmlns:w14="http://schemas.microsoft.com/office/word/2010/wordml" xmlns:w15="http://schemas.microsoft.com/office/word/2012/wordml" xmlns:w16cex="http://schemas.microsoft.com/office/word/2018/wordml/cex" xmlns:w16cid="http://schemas.microsoft.com/office/word/2016/wordml/cid" xmlns:w16="http://schemas.microsoft.com/office/word/2018/wordml" xmlns:w16sdtdh="http://schemas.microsoft.com/office/word/2020/wordml/sdtdatahash" xmlns:w16se="http://schemas.microsoft.com/office/word/2015/wordml/symex" xmlns:wpg="http://schemas.microsoft.com/office/word/2010/wordprocessingGroup" xmlns:wpi="http://schemas.microsoft.com/office/word/2010/wordprocessingInk" xmlns:wne="http://schemas.microsoft.com/office/word/2006/wordml" xmlns:wps="http://schemas.microsoft.com/office/word/2010/wordprocessingShape" mc:Ignorable="w14 w15 w16se w16cid w16 w16cex w16sdtdh wp14">
   <w:footnote w:type="separator" w:id="-1">
     <w:p>
       <w:pPr>
@@ -94,11 +94,11 @@
 </file>
 
 <file path=word/numbering.xml><?xml version="1.0" encoding="utf-8"?>
-<w:numbering xmlns:ve="http://schemas.openxmlformats.org/markup-compatibility/2006" xmlns:o="urn:schemas-microsoft-com:office:office" xmlns:r="http://schemas.openxmlformats.org/officeDocument/2006/relationships" xmlns:m="http://schemas.openxmlformats.org/officeDocument/2006/math" xmlns:v="urn:schemas-microsoft-com:vml" xmlns:wp="http://schemas.openxmlformats.org/drawingml/2006/wordprocessingDrawing" xmlns:w10="urn:schemas-microsoft-com:office:word" xmlns:w="http://schemas.openxmlformats.org/wordprocessingml/2006/main" xmlns:wne="http://schemas.microsoft.com/office/word/2006/wordml">
-  <w:abstractNum w:abstractNumId="0">
+<w:numbering xmlns:wpc="http://schemas.microsoft.com/office/word/2010/wordprocessingCanvas" xmlns:cx="http://schemas.microsoft.com/office/drawing/2014/chartex" xmlns:cx1="http://schemas.microsoft.com/office/drawing/2015/9/8/chartex" xmlns:cx2="http://schemas.microsoft.com/office/drawing/2015/10/21/chartex" xmlns:cx3="http://schemas.microsoft.com/office/drawing/2016/5/9/chartex" xmlns:cx4="http://schemas.microsoft.com/office/drawing/2016/5/10/chartex" xmlns:cx5="http://schemas.microsoft.com/office/drawing/2016/5/11/chartex" xmlns:cx6="http://schemas.microsoft.com/office/drawing/2016/5/12/chartex" xmlns:cx7="http://schemas.microsoft.com/office/drawing/2016/5/13/chartex" xmlns:cx8="http://schemas.microsoft.com/office/drawing/2016/5/14/chartex" xmlns:mc="http://schemas.openxmlformats.org/markup-compatibility/2006" xmlns:aink="http://schemas.microsoft.com/office/drawing/2016/ink" xmlns:am3d="http://schemas.microsoft.com/office/drawing/2017/model3d" xmlns:o="urn:schemas-microsoft-com:office:office" xmlns:oel="http://schemas.microsoft.com/office/2019/extlst" xmlns:r="http://schemas.openxmlformats.org/officeDocument/2006/relationships" xmlns:m="http://schemas.openxmlformats.org/officeDocument/2006/math" xmlns:v="urn:schemas-microsoft-com:vml" xmlns:wp14="http://schemas.microsoft.com/office/word/2010/wordprocessingDrawing" xmlns:wp="http://schemas.openxmlformats.org/drawingml/2006/wordprocessingDrawing" xmlns:w10="urn:schemas-microsoft-com:office:word" xmlns:w="http://schemas.openxmlformats.org/wordprocessingml/2006/main" xmlns:w14="http://schemas.microsoft.com/office/word/2010/wordml" xmlns:w15="http://schemas.microsoft.com/office/word/2012/wordml" xmlns:w16cex="http://schemas.microsoft.com/office/word/2018/wordml/cex" xmlns:w16cid="http://schemas.microsoft.com/office/word/2016/wordml/cid" xmlns:w16="http://schemas.microsoft.com/office/word/2018/wordml" xmlns:w16sdtdh="http://schemas.microsoft.com/office/word/2020/wordml/sdtdatahash" xmlns:w16se="http://schemas.microsoft.com/office/word/2015/wordml/symex" xmlns:wpg="http://schemas.microsoft.com/office/word/2010/wordprocessingGroup" xmlns:wpi="http://schemas.microsoft.com/office/word/2010/wordprocessingInk" xmlns:wne="http://schemas.microsoft.com/office/word/2006/wordml" xmlns:wps="http://schemas.microsoft.com/office/word/2010/wordprocessingShape" mc:Ignorable="w14 w15 w16se w16cid w16 w16cex w16sdtdh wp14">
+  <w:abstractNum w:abstractNumId="0" w15:restartNumberingAfterBreak="0">
     <w:nsid w:val="FFFFFF7C"/>
     <w:multiLevelType w:val="singleLevel"/>
-    <w:tmpl w:val="6A1EA30C"/>
+    <w:tmpl w:val="C0AC1FC0"/>
     <w:lvl w:ilvl="0">
       <w:start w:val="1"/>
       <w:numFmt w:val="decimal"/>
@@ -112,10 +112,10 @@
       </w:pPr>
     </w:lvl>
   </w:abstractNum>
-  <w:abstractNum w:abstractNumId="1">
+  <w:abstractNum w:abstractNumId="1" w15:restartNumberingAfterBreak="0">
     <w:nsid w:val="FFFFFF7D"/>
     <w:multiLevelType w:val="singleLevel"/>
-    <w:tmpl w:val="B0E848B2"/>
+    <w:tmpl w:val="9E04722E"/>
     <w:lvl w:ilvl="0">
       <w:start w:val="1"/>
       <w:numFmt w:val="decimal"/>
@@ -129,10 +129,10 @@
       </w:pPr>
     </w:lvl>
   </w:abstractNum>
-  <w:abstractNum w:abstractNumId="2">
+  <w:abstractNum w:abstractNumId="2" w15:restartNumberingAfterBreak="0">
     <w:nsid w:val="FFFFFF7E"/>
     <w:multiLevelType w:val="singleLevel"/>
-    <w:tmpl w:val="B7A6E87E"/>
+    <w:tmpl w:val="3BE05F90"/>
     <w:lvl w:ilvl="0">
       <w:start w:val="1"/>
       <w:numFmt w:val="decimal"/>
@@ -146,10 +146,10 @@
       </w:pPr>
     </w:lvl>
   </w:abstractNum>
-  <w:abstractNum w:abstractNumId="3">
+  <w:abstractNum w:abstractNumId="3" w15:restartNumberingAfterBreak="0">
     <w:nsid w:val="FFFFFF7F"/>
     <w:multiLevelType w:val="singleLevel"/>
-    <w:tmpl w:val="7864EED2"/>
+    <w:tmpl w:val="3E74318C"/>
     <w:lvl w:ilvl="0">
       <w:start w:val="1"/>
       <w:numFmt w:val="decimal"/>
@@ -163,10 +163,10 @@
       </w:pPr>
     </w:lvl>
   </w:abstractNum>
-  <w:abstractNum w:abstractNumId="4">
+  <w:abstractNum w:abstractNumId="4" w15:restartNumberingAfterBreak="0">
     <w:nsid w:val="FFFFFF80"/>
     <w:multiLevelType w:val="singleLevel"/>
-    <w:tmpl w:val="D806E95C"/>
+    <w:tmpl w:val="921A75D0"/>
     <w:lvl w:ilvl="0">
       <w:start w:val="1"/>
       <w:numFmt w:val="bullet"/>
@@ -183,10 +183,10 @@
       </w:rPr>
     </w:lvl>
   </w:abstractNum>
-  <w:abstractNum w:abstractNumId="5">
+  <w:abstractNum w:abstractNumId="5" w15:restartNumberingAfterBreak="0">
     <w:nsid w:val="FFFFFF81"/>
     <w:multiLevelType w:val="singleLevel"/>
-    <w:tmpl w:val="EB9C6A40"/>
+    <w:tmpl w:val="CDA242D0"/>
     <w:lvl w:ilvl="0">
       <w:start w:val="1"/>
       <w:numFmt w:val="bullet"/>
@@ -203,10 +203,10 @@
       </w:rPr>
     </w:lvl>
   </w:abstractNum>
-  <w:abstractNum w:abstractNumId="6">
+  <w:abstractNum w:abstractNumId="6" w15:restartNumberingAfterBreak="0">
     <w:nsid w:val="FFFFFF82"/>
     <w:multiLevelType w:val="singleLevel"/>
-    <w:tmpl w:val="F9F24698"/>
+    <w:tmpl w:val="B596E982"/>
     <w:lvl w:ilvl="0">
       <w:start w:val="1"/>
       <w:numFmt w:val="bullet"/>
@@ -223,10 +223,10 @@
       </w:rPr>
     </w:lvl>
   </w:abstractNum>
-  <w:abstractNum w:abstractNumId="7">
+  <w:abstractNum w:abstractNumId="7" w15:restartNumberingAfterBreak="0">
     <w:nsid w:val="FFFFFF83"/>
     <w:multiLevelType w:val="singleLevel"/>
-    <w:tmpl w:val="F438A7F6"/>
+    <w:tmpl w:val="CA465328"/>
     <w:lvl w:ilvl="0">
       <w:start w:val="1"/>
       <w:numFmt w:val="bullet"/>
@@ -243,10 +243,10 @@
       </w:rPr>
     </w:lvl>
   </w:abstractNum>
-  <w:abstractNum w:abstractNumId="8">
+  <w:abstractNum w:abstractNumId="8" w15:restartNumberingAfterBreak="0">
     <w:nsid w:val="FFFFFF88"/>
     <w:multiLevelType w:val="singleLevel"/>
-    <w:tmpl w:val="9C2CBD5E"/>
+    <w:tmpl w:val="1820CF88"/>
     <w:lvl w:ilvl="0">
       <w:start w:val="1"/>
       <w:numFmt w:val="decimal"/>
@@ -260,10 +260,10 @@
       </w:pPr>
     </w:lvl>
   </w:abstractNum>
-  <w:abstractNum w:abstractNumId="9">
+  <w:abstractNum w:abstractNumId="9" w15:restartNumberingAfterBreak="0">
     <w:nsid w:val="FFFFFF89"/>
     <w:multiLevelType w:val="singleLevel"/>
-    <w:tmpl w:val="54A0E726"/>
+    <w:tmpl w:val="D81EA1FC"/>
     <w:lvl w:ilvl="0">
       <w:start w:val="1"/>
       <w:numFmt w:val="bullet"/>
@@ -280,41 +280,41 @@
       </w:rPr>
     </w:lvl>
   </w:abstractNum>
-  <w:num w:numId="1">
+  <w:num w:numId="1" w16cid:durableId="1766922496">
     <w:abstractNumId w:val="9"/>
   </w:num>
-  <w:num w:numId="2">
+  <w:num w:numId="2" w16cid:durableId="1192306621">
     <w:abstractNumId w:val="7"/>
   </w:num>
-  <w:num w:numId="3">
+  <w:num w:numId="3" w16cid:durableId="1657685580">
     <w:abstractNumId w:val="6"/>
   </w:num>
-  <w:num w:numId="4">
+  <w:num w:numId="4" w16cid:durableId="818306855">
     <w:abstractNumId w:val="5"/>
   </w:num>
-  <w:num w:numId="5">
+  <w:num w:numId="5" w16cid:durableId="1946578324">
     <w:abstractNumId w:val="8"/>
   </w:num>
-  <w:num w:numId="6">
+  <w:num w:numId="6" w16cid:durableId="1252203917">
     <w:abstractNumId w:val="3"/>
   </w:num>
-  <w:num w:numId="7">
+  <w:num w:numId="7" w16cid:durableId="1296259927">
     <w:abstractNumId w:val="2"/>
   </w:num>
-  <w:num w:numId="8">
+  <w:num w:numId="8" w16cid:durableId="1564752558">
     <w:abstractNumId w:val="1"/>
   </w:num>
-  <w:num w:numId="9">
+  <w:num w:numId="9" w16cid:durableId="1067611408">
     <w:abstractNumId w:val="0"/>
   </w:num>
-  <w:num w:numId="10">
+  <w:num w:numId="10" w16cid:durableId="342754947">
     <w:abstractNumId w:val="4"/>
   </w:num>
 </w:numbering>
 </file>
 
 <file path=word/styles.xml><?xml version="1.0" encoding="utf-8"?>
-<w:styles xmlns:r="http://schemas.openxmlformats.org/officeDocument/2006/relationships" xmlns:w="http://schemas.openxmlformats.org/wordprocessingml/2006/main">
+<w:styles xmlns:mc="http://schemas.openxmlformats.org/markup-compatibility/2006" xmlns:r="http://schemas.openxmlformats.org/officeDocument/2006/relationships" xmlns:w="http://schemas.openxmlformats.org/wordprocessingml/2006/main" xmlns:w14="http://schemas.microsoft.com/office/word/2010/wordml" xmlns:w15="http://schemas.microsoft.com/office/word/2012/wordml" xmlns:w16cex="http://schemas.microsoft.com/office/word/2018/wordml/cex" xmlns:w16cid="http://schemas.microsoft.com/office/word/2016/wordml/cid" xmlns:w16="http://schemas.microsoft.com/office/word/2018/wordml" xmlns:w16sdtdh="http://schemas.microsoft.com/office/word/2020/wordml/sdtdatahash" xmlns:w16se="http://schemas.microsoft.com/office/word/2015/wordml/symex" mc:Ignorable="w14 w15 w16se w16cid w16 w16cex w16sdtdh">
   <w:docDefaults>
     <w:rPrDefault>
       <w:rPr>
@@ -326,153 +326,392 @@
     </w:rPrDefault>
     <w:pPrDefault>
       <w:pPr>
-        <w:spacing w:after="200" w:line="276" w:lineRule="auto"/>
+        <w:spacing w:after="480" w:line="276" w:lineRule="auto"/>
       </w:pPr>
     </w:pPrDefault>
   </w:docDefaults>
-  <w:latentStyles w:defLockedState="0" w:defUIPriority="99" w:defSemiHidden="1" w:defUnhideWhenUsed="1" w:defQFormat="0" w:count="267">
-    <w:lsdException w:name="Normal" w:semiHidden="0" w:uiPriority="0" w:unhideWhenUsed="0" w:qFormat="1"/>
-    <w:lsdException w:name="heading 1" w:semiHidden="0" w:uiPriority="9" w:unhideWhenUsed="0" w:qFormat="1"/>
-    <w:lsdException w:name="heading 2" w:uiPriority="9"/>
-    <w:lsdException w:name="heading 3" w:uiPriority="9"/>
-    <w:lsdException w:name="heading 4" w:uiPriority="9"/>
-    <w:lsdException w:name="heading 5" w:uiPriority="9" w:qFormat="1"/>
-    <w:lsdException w:name="heading 6" w:uiPriority="9" w:qFormat="1"/>
-    <w:lsdException w:name="heading 7" w:uiPriority="9" w:qFormat="1"/>
-    <w:lsdException w:name="heading 8" w:uiPriority="9" w:qFormat="1"/>
-    <w:lsdException w:name="heading 9" w:uiPriority="9" w:qFormat="1"/>
-    <w:lsdException w:name="toc 1" w:uiPriority="39"/>
-    <w:lsdException w:name="toc 2" w:uiPriority="39"/>
-    <w:lsdException w:name="toc 3" w:uiPriority="39"/>
-    <w:lsdException w:name="toc 4" w:uiPriority="39"/>
-    <w:lsdException w:name="toc 5" w:uiPriority="39"/>
-    <w:lsdException w:name="toc 6" w:uiPriority="39"/>
-    <w:lsdException w:name="toc 7" w:uiPriority="39"/>
-    <w:lsdException w:name="toc 8" w:uiPriority="39"/>
-    <w:lsdException w:name="toc 9" w:uiPriority="39"/>
-    <w:lsdException w:name="caption" w:uiPriority="35" w:qFormat="1"/>
-    <w:lsdException w:name="Title" w:semiHidden="0" w:uiPriority="10" w:unhideWhenUsed="0"/>
-    <w:lsdException w:name="Default Paragraph Font" w:uiPriority="1"/>
-    <w:lsdException w:name="Subtitle" w:semiHidden="0" w:uiPriority="11" w:unhideWhenUsed="0"/>
-    <w:lsdException w:name="Strong" w:semiHidden="0" w:uiPriority="22" w:unhideWhenUsed="0"/>
-    <w:lsdException w:name="Emphasis" w:semiHidden="0" w:uiPriority="20" w:unhideWhenUsed="0"/>
-    <w:lsdException w:name="Table Grid" w:semiHidden="0" w:uiPriority="59" w:unhideWhenUsed="0"/>
-    <w:lsdException w:name="Placeholder Text" w:unhideWhenUsed="0"/>
-    <w:lsdException w:name="No Spacing" w:semiHidden="0" w:uiPriority="1" w:unhideWhenUsed="0"/>
-    <w:lsdException w:name="Light Shading" w:semiHidden="0" w:uiPriority="60" w:unhideWhenUsed="0"/>
-    <w:lsdException w:name="Light List" w:semiHidden="0" w:uiPriority="61" w:unhideWhenUsed="0"/>
-    <w:lsdException w:name="Light Grid" w:semiHidden="0" w:uiPriority="62" w:unhideWhenUsed="0"/>
-    <w:lsdException w:name="Medium Shading 1" w:semiHidden="0" w:uiPriority="63" w:unhideWhenUsed="0"/>
-    <w:lsdException w:name="Medium Shading 2" w:semiHidden="0" w:uiPriority="64" w:unhideWhenUsed="0"/>
-    <w:lsdException w:name="Medium List 1" w:semiHidden="0" w:uiPriority="65" w:unhideWhenUsed="0"/>
-    <w:lsdException w:name="Medium List 2" w:semiHidden="0" w:uiPriority="66" w:unhideWhenUsed="0"/>
-    <w:lsdException w:name="Medium Grid 1" w:semiHidden="0" w:uiPriority="67" w:unhideWhenUsed="0"/>
-    <w:lsdException w:name="Medium Grid 2" w:semiHidden="0" w:uiPriority="68" w:unhideWhenUsed="0"/>
-    <w:lsdException w:name="Medium Grid 3" w:semiHidden="0" w:uiPriority="69" w:unhideWhenUsed="0"/>
-    <w:lsdException w:name="Dark List" w:semiHidden="0" w:uiPriority="70" w:unhideWhenUsed="0"/>
-    <w:lsdException w:name="Colorful Shading" w:semiHidden="0" w:uiPriority="71" w:unhideWhenUsed="0"/>
-    <w:lsdException w:name="Colorful List" w:semiHidden="0" w:uiPriority="72" w:unhideWhenUsed="0"/>
-    <w:lsdException w:name="Colorful Grid" w:semiHidden="0" w:uiPriority="73" w:unhideWhenUsed="0"/>
-    <w:lsdException w:name="Light Shading Accent 1" w:semiHidden="0" w:uiPriority="60" w:unhideWhenUsed="0"/>
-    <w:lsdException w:name="Light List Accent 1" w:semiHidden="0" w:uiPriority="61" w:unhideWhenUsed="0"/>
-    <w:lsdException w:name="Light Grid Accent 1" w:semiHidden="0" w:uiPriority="62" w:unhideWhenUsed="0"/>
-    <w:lsdException w:name="Medium Shading 1 Accent 1" w:semiHidden="0" w:uiPriority="63" w:unhideWhenUsed="0"/>
-    <w:lsdException w:name="Medium Shading 2 Accent 1" w:semiHidden="0" w:uiPriority="64" w:unhideWhenUsed="0"/>
-    <w:lsdException w:name="Medium List 1 Accent 1" w:semiHidden="0" w:uiPriority="65" w:unhideWhenUsed="0"/>
-    <w:lsdException w:name="Revision" w:unhideWhenUsed="0"/>
-    <w:lsdException w:name="List Paragraph" w:semiHidden="0" w:uiPriority="34" w:unhideWhenUsed="0"/>
-    <w:lsdException w:name="Quote" w:semiHidden="0" w:uiPriority="29" w:unhideWhenUsed="0"/>
-    <w:lsdException w:name="Intense Quote" w:semiHidden="0" w:uiPriority="30" w:unhideWhenUsed="0"/>
-    <w:lsdException w:name="Medium List 2 Accent 1" w:semiHidden="0" w:uiPriority="66" w:unhideWhenUsed="0"/>
-    <w:lsdException w:name="Medium Grid 1 Accent 1" w:semiHidden="0" w:uiPriority="67" w:unhideWhenUsed="0"/>
-    <w:lsdException w:name="Medium Grid 2 Accent 1" w:semiHidden="0" w:uiPriority="68" w:unhideWhenUsed="0"/>
-    <w:lsdException w:name="Medium Grid 3 Accent 1" w:semiHidden="0" w:uiPriority="69" w:unhideWhenUsed="0"/>
-    <w:lsdException w:name="Dark List Accent 1" w:semiHidden="0" w:uiPriority="70" w:unhideWhenUsed="0"/>
-    <w:lsdException w:name="Colorful Shading Accent 1" w:semiHidden="0" w:uiPriority="71" w:unhideWhenUsed="0"/>
-    <w:lsdException w:name="Colorful List Accent 1" w:semiHidden="0" w:uiPriority="72" w:unhideWhenUsed="0"/>
-    <w:lsdException w:name="Colorful Grid Accent 1" w:semiHidden="0" w:uiPriority="73" w:unhideWhenUsed="0"/>
-    <w:lsdException w:name="Light Shading Accent 2" w:semiHidden="0" w:uiPriority="60" w:unhideWhenUsed="0"/>
-    <w:lsdException w:name="Light List Accent 2" w:semiHidden="0" w:uiPriority="61" w:unhideWhenUsed="0"/>
-    <w:lsdException w:name="Light Grid Accent 2" w:semiHidden="0" w:uiPriority="62" w:unhideWhenUsed="0"/>
-    <w:lsdException w:name="Medium Shading 1 Accent 2" w:semiHidden="0" w:uiPriority="63" w:unhideWhenUsed="0"/>
-    <w:lsdException w:name="Medium Shading 2 Accent 2" w:semiHidden="0" w:uiPriority="64" w:unhideWhenUsed="0"/>
-    <w:lsdException w:name="Medium List 1 Accent 2" w:semiHidden="0" w:uiPriority="65" w:unhideWhenUsed="0"/>
-    <w:lsdException w:name="Medium List 2 Accent 2" w:semiHidden="0" w:uiPriority="66" w:unhideWhenUsed="0"/>
-    <w:lsdException w:name="Medium Grid 1 Accent 2" w:semiHidden="0" w:uiPriority="67" w:unhideWhenUsed="0"/>
-    <w:lsdException w:name="Medium Grid 2 Accent 2" w:semiHidden="0" w:uiPriority="68" w:unhideWhenUsed="0"/>
-    <w:lsdException w:name="Medium Grid 3 Accent 2" w:semiHidden="0" w:uiPriority="69" w:unhideWhenUsed="0"/>
-    <w:lsdException w:name="Dark List Accent 2" w:semiHidden="0" w:uiPriority="70" w:unhideWhenUsed="0"/>
-    <w:lsdException w:name="Colorful Shading Accent 2" w:semiHidden="0" w:uiPriority="71" w:unhideWhenUsed="0"/>
-    <w:lsdException w:name="Colorful List Accent 2" w:semiHidden="0" w:uiPriority="72" w:unhideWhenUsed="0"/>
-    <w:lsdException w:name="Colorful Grid Accent 2" w:semiHidden="0" w:uiPriority="73" w:unhideWhenUsed="0"/>
-    <w:lsdException w:name="Light Shading Accent 3" w:semiHidden="0" w:uiPriority="60" w:unhideWhenUsed="0"/>
-    <w:lsdException w:name="Light List Accent 3" w:semiHidden="0" w:uiPriority="61" w:unhideWhenUsed="0"/>
-    <w:lsdException w:name="Light Grid Accent 3" w:semiHidden="0" w:uiPriority="62" w:unhideWhenUsed="0"/>
-    <w:lsdException w:name="Medium Shading 1 Accent 3" w:semiHidden="0" w:uiPriority="63" w:unhideWhenUsed="0"/>
-    <w:lsdException w:name="Medium Shading 2 Accent 3" w:semiHidden="0" w:uiPriority="64" w:unhideWhenUsed="0"/>
-    <w:lsdException w:name="Medium List 1 Accent 3" w:semiHidden="0" w:uiPriority="65" w:unhideWhenUsed="0"/>
-    <w:lsdException w:name="Medium List 2 Accent 3" w:semiHidden="0" w:uiPriority="66" w:unhideWhenUsed="0"/>
-    <w:lsdException w:name="Medium Grid 1 Accent 3" w:semiHidden="0" w:uiPriority="67" w:unhideWhenUsed="0"/>
-    <w:lsdException w:name="Medium Grid 2 Accent 3" w:semiHidden="0" w:uiPriority="68" w:unhideWhenUsed="0"/>
-    <w:lsdException w:name="Medium Grid 3 Accent 3" w:semiHidden="0" w:uiPriority="69" w:unhideWhenUsed="0"/>
-    <w:lsdException w:name="Dark List Accent 3" w:semiHidden="0" w:uiPriority="70" w:unhideWhenUsed="0"/>
-    <w:lsdException w:name="Colorful Shading Accent 3" w:semiHidden="0" w:uiPriority="71" w:unhideWhenUsed="0"/>
-    <w:lsdException w:name="Colorful List Accent 3" w:semiHidden="0" w:uiPriority="72" w:unhideWhenUsed="0"/>
-    <w:lsdException w:name="Colorful Grid Accent 3" w:semiHidden="0" w:uiPriority="73" w:unhideWhenUsed="0"/>
-    <w:lsdException w:name="Light Shading Accent 4" w:semiHidden="0" w:uiPriority="60" w:unhideWhenUsed="0"/>
-    <w:lsdException w:name="Light List Accent 4" w:semiHidden="0" w:uiPriority="61" w:unhideWhenUsed="0"/>
-    <w:lsdException w:name="Light Grid Accent 4" w:semiHidden="0" w:uiPriority="62" w:unhideWhenUsed="0"/>
-    <w:lsdException w:name="Medium Shading 1 Accent 4" w:semiHidden="0" w:uiPriority="63" w:unhideWhenUsed="0"/>
-    <w:lsdException w:name="Medium Shading 2 Accent 4" w:semiHidden="0" w:uiPriority="64" w:unhideWhenUsed="0"/>
-    <w:lsdException w:name="Medium List 1 Accent 4" w:semiHidden="0" w:uiPriority="65" w:unhideWhenUsed="0"/>
-    <w:lsdException w:name="Medium List 2 Accent 4" w:semiHidden="0" w:uiPriority="66" w:unhideWhenUsed="0"/>
-    <w:lsdException w:name="Medium Grid 1 Accent 4" w:semiHidden="0" w:uiPriority="67" w:unhideWhenUsed="0"/>
-    <w:lsdException w:name="Medium Grid 2 Accent 4" w:semiHidden="0" w:uiPriority="68" w:unhideWhenUsed="0"/>
-    <w:lsdException w:name="Medium Grid 3 Accent 4" w:semiHidden="0" w:uiPriority="69" w:unhideWhenUsed="0"/>
-    <w:lsdException w:name="Dark List Accent 4" w:semiHidden="0" w:uiPriority="70" w:unhideWhenUsed="0"/>
-    <w:lsdException w:name="Colorful Shading Accent 4" w:semiHidden="0" w:uiPriority="71" w:unhideWhenUsed="0"/>
-    <w:lsdException w:name="Colorful List Accent 4" w:semiHidden="0" w:uiPriority="72" w:unhideWhenUsed="0"/>
-    <w:lsdException w:name="Colorful Grid Accent 4" w:semiHidden="0" w:uiPriority="73" w:unhideWhenUsed="0"/>
-    <w:lsdException w:name="Light Shading Accent 5" w:semiHidden="0" w:uiPriority="60" w:unhideWhenUsed="0"/>
-    <w:lsdException w:name="Light List Accent 5" w:semiHidden="0" w:uiPriority="61" w:unhideWhenUsed="0"/>
-    <w:lsdException w:name="Light Grid Accent 5" w:semiHidden="0" w:uiPriority="62" w:unhideWhenUsed="0"/>
-    <w:lsdException w:name="Medium Shading 1 Accent 5" w:semiHidden="0" w:uiPriority="63" w:unhideWhenUsed="0"/>
-    <w:lsdException w:name="Medium Shading 2 Accent 5" w:semiHidden="0" w:uiPriority="64" w:unhideWhenUsed="0"/>
-    <w:lsdException w:name="Medium List 1 Accent 5" w:semiHidden="0" w:uiPriority="65" w:unhideWhenUsed="0"/>
-    <w:lsdException w:name="Medium List 2 Accent 5" w:semiHidden="0" w:uiPriority="66" w:unhideWhenUsed="0"/>
-    <w:lsdException w:name="Medium Grid 1 Accent 5" w:semiHidden="0" w:uiPriority="67" w:unhideWhenUsed="0"/>
-    <w:lsdException w:name="Medium Grid 2 Accent 5" w:semiHidden="0" w:uiPriority="68" w:unhideWhenUsed="0"/>
-    <w:lsdException w:name="Medium Grid 3 Accent 5" w:semiHidden="0" w:uiPriority="69" w:unhideWhenUsed="0"/>
-    <w:lsdException w:name="Dark List Accent 5" w:semiHidden="0" w:uiPriority="70" w:unhideWhenUsed="0"/>
-    <w:lsdException w:name="Colorful Shading Accent 5" w:semiHidden="0" w:uiPriority="71" w:unhideWhenUsed="0"/>
-    <w:lsdException w:name="Colorful List Accent 5" w:semiHidden="0" w:uiPriority="72" w:unhideWhenUsed="0"/>
-    <w:lsdException w:name="Colorful Grid Accent 5" w:semiHidden="0" w:uiPriority="73" w:unhideWhenUsed="0"/>
-    <w:lsdException w:name="Light Shading Accent 6" w:semiHidden="0" w:uiPriority="60" w:unhideWhenUsed="0"/>
-    <w:lsdException w:name="Light List Accent 6" w:semiHidden="0" w:uiPriority="61" w:unhideWhenUsed="0"/>
-    <w:lsdException w:name="Light Grid Accent 6" w:semiHidden="0" w:uiPriority="62" w:unhideWhenUsed="0"/>
-    <w:lsdException w:name="Medium Shading 1 Accent 6" w:semiHidden="0" w:uiPriority="63" w:unhideWhenUsed="0"/>
-    <w:lsdException w:name="Medium Shading 2 Accent 6" w:semiHidden="0" w:uiPriority="64" w:unhideWhenUsed="0"/>
-    <w:lsdException w:name="Medium List 1 Accent 6" w:semiHidden="0" w:uiPriority="65" w:unhideWhenUsed="0"/>
-    <w:lsdException w:name="Medium List 2 Accent 6" w:semiHidden="0" w:uiPriority="66" w:unhideWhenUsed="0"/>
-    <w:lsdException w:name="Medium Grid 1 Accent 6" w:semiHidden="0" w:uiPriority="67" w:unhideWhenUsed="0"/>
-    <w:lsdException w:name="Medium Grid 2 Accent 6" w:semiHidden="0" w:uiPriority="68" w:unhideWhenUsed="0"/>
-    <w:lsdException w:name="Medium Grid 3 Accent 6" w:semiHidden="0" w:uiPriority="69" w:unhideWhenUsed="0"/>
-    <w:lsdException w:name="Dark List Accent 6" w:semiHidden="0" w:uiPriority="70" w:unhideWhenUsed="0"/>
-    <w:lsdException w:name="Colorful Shading Accent 6" w:semiHidden="0" w:uiPriority="71" w:unhideWhenUsed="0"/>
-    <w:lsdException w:name="Colorful List Accent 6" w:semiHidden="0" w:uiPriority="72" w:unhideWhenUsed="0"/>
-    <w:lsdException w:name="Colorful Grid Accent 6" w:semiHidden="0" w:uiPriority="73" w:unhideWhenUsed="0"/>
-    <w:lsdException w:name="Subtle Emphasis" w:semiHidden="0" w:uiPriority="19" w:unhideWhenUsed="0"/>
-    <w:lsdException w:name="Intense Emphasis" w:semiHidden="0" w:uiPriority="21" w:unhideWhenUsed="0"/>
-    <w:lsdException w:name="Subtle Reference" w:semiHidden="0" w:uiPriority="31" w:unhideWhenUsed="0"/>
-    <w:lsdException w:name="Intense Reference" w:semiHidden="0" w:uiPriority="32" w:unhideWhenUsed="0"/>
-    <w:lsdException w:name="Book Title" w:semiHidden="0" w:uiPriority="33" w:unhideWhenUsed="0"/>
-    <w:lsdException w:name="Bibliography" w:uiPriority="37"/>
-    <w:lsdException w:name="TOC Heading" w:uiPriority="39" w:qFormat="1"/>
+  <w:latentStyles w:defLockedState="0" w:defUIPriority="99" w:defSemiHidden="0" w:defUnhideWhenUsed="0" w:defQFormat="0" w:count="376">
+    <w:lsdException w:name="Normal" w:uiPriority="0" w:qFormat="1"/>
+    <w:lsdException w:name="heading 1" w:uiPriority="9" w:qFormat="1"/>
+    <w:lsdException w:name="heading 2" w:semiHidden="1" w:uiPriority="9" w:unhideWhenUsed="1"/>
+    <w:lsdException w:name="heading 3" w:semiHidden="1" w:uiPriority="9" w:unhideWhenUsed="1"/>
+    <w:lsdException w:name="heading 4" w:semiHidden="1" w:uiPriority="9" w:unhideWhenUsed="1"/>
+    <w:lsdException w:name="heading 5" w:semiHidden="1" w:uiPriority="9" w:unhideWhenUsed="1" w:qFormat="1"/>
+    <w:lsdException w:name="heading 6" w:semiHidden="1" w:uiPriority="9" w:unhideWhenUsed="1" w:qFormat="1"/>
+    <w:lsdException w:name="heading 7" w:semiHidden="1" w:uiPriority="9" w:unhideWhenUsed="1" w:qFormat="1"/>
+    <w:lsdException w:name="heading 8" w:semiHidden="1" w:uiPriority="9" w:unhideWhenUsed="1" w:qFormat="1"/>
+    <w:lsdException w:name="heading 9" w:semiHidden="1" w:uiPriority="9" w:unhideWhenUsed="1" w:qFormat="1"/>
+    <w:lsdException w:name="index 1" w:semiHidden="1" w:unhideWhenUsed="1"/>
+    <w:lsdException w:name="index 2" w:semiHidden="1" w:unhideWhenUsed="1"/>
+    <w:lsdException w:name="index 3" w:semiHidden="1" w:unhideWhenUsed="1"/>
+    <w:lsdException w:name="index 4" w:semiHidden="1" w:unhideWhenUsed="1"/>
+    <w:lsdException w:name="index 5" w:semiHidden="1" w:unhideWhenUsed="1"/>
+    <w:lsdException w:name="index 6" w:semiHidden="1" w:unhideWhenUsed="1"/>
+    <w:lsdException w:name="index 7" w:semiHidden="1" w:unhideWhenUsed="1"/>
+    <w:lsdException w:name="index 8" w:semiHidden="1" w:unhideWhenUsed="1"/>
+    <w:lsdException w:name="index 9" w:semiHidden="1" w:unhideWhenUsed="1"/>
+    <w:lsdException w:name="toc 1" w:semiHidden="1" w:uiPriority="39" w:unhideWhenUsed="1"/>
+    <w:lsdException w:name="toc 2" w:semiHidden="1" w:uiPriority="39" w:unhideWhenUsed="1"/>
+    <w:lsdException w:name="toc 3" w:semiHidden="1" w:uiPriority="39" w:unhideWhenUsed="1"/>
+    <w:lsdException w:name="toc 4" w:semiHidden="1" w:uiPriority="39" w:unhideWhenUsed="1"/>
+    <w:lsdException w:name="toc 5" w:semiHidden="1" w:uiPriority="39" w:unhideWhenUsed="1"/>
+    <w:lsdException w:name="toc 6" w:semiHidden="1" w:uiPriority="39" w:unhideWhenUsed="1"/>
+    <w:lsdException w:name="toc 7" w:semiHidden="1" w:uiPriority="39" w:unhideWhenUsed="1"/>
+    <w:lsdException w:name="toc 8" w:semiHidden="1" w:uiPriority="39" w:unhideWhenUsed="1"/>
+    <w:lsdException w:name="toc 9" w:semiHidden="1" w:uiPriority="39" w:unhideWhenUsed="1"/>
+    <w:lsdException w:name="Normal Indent" w:semiHidden="1" w:unhideWhenUsed="1"/>
+    <w:lsdException w:name="footnote text" w:semiHidden="1" w:unhideWhenUsed="1"/>
+    <w:lsdException w:name="annotation text" w:semiHidden="1" w:unhideWhenUsed="1"/>
+    <w:lsdException w:name="header" w:semiHidden="1" w:unhideWhenUsed="1"/>
+    <w:lsdException w:name="footer" w:semiHidden="1" w:unhideWhenUsed="1"/>
+    <w:lsdException w:name="index heading" w:semiHidden="1" w:unhideWhenUsed="1"/>
+    <w:lsdException w:name="caption" w:semiHidden="1" w:uiPriority="35" w:unhideWhenUsed="1" w:qFormat="1"/>
+    <w:lsdException w:name="table of figures" w:semiHidden="1" w:unhideWhenUsed="1"/>
+    <w:lsdException w:name="envelope address" w:semiHidden="1" w:unhideWhenUsed="1"/>
+    <w:lsdException w:name="envelope return" w:semiHidden="1" w:unhideWhenUsed="1"/>
+    <w:lsdException w:name="footnote reference" w:semiHidden="1" w:unhideWhenUsed="1"/>
+    <w:lsdException w:name="annotation reference" w:semiHidden="1" w:unhideWhenUsed="1"/>
+    <w:lsdException w:name="line number" w:semiHidden="1" w:unhideWhenUsed="1"/>
+    <w:lsdException w:name="page number" w:semiHidden="1" w:unhideWhenUsed="1"/>
+    <w:lsdException w:name="endnote reference" w:semiHidden="1" w:unhideWhenUsed="1"/>
+    <w:lsdException w:name="endnote text" w:semiHidden="1" w:unhideWhenUsed="1"/>
+    <w:lsdException w:name="table of authorities" w:semiHidden="1" w:unhideWhenUsed="1"/>
+    <w:lsdException w:name="macro" w:semiHidden="1" w:unhideWhenUsed="1"/>
+    <w:lsdException w:name="toa heading" w:semiHidden="1" w:unhideWhenUsed="1"/>
+    <w:lsdException w:name="List" w:semiHidden="1" w:unhideWhenUsed="1"/>
+    <w:lsdException w:name="List Bullet" w:semiHidden="1" w:unhideWhenUsed="1"/>
+    <w:lsdException w:name="List Number" w:semiHidden="1" w:unhideWhenUsed="1"/>
+    <w:lsdException w:name="List 2" w:semiHidden="1" w:unhideWhenUsed="1"/>
+    <w:lsdException w:name="List 3" w:semiHidden="1" w:unhideWhenUsed="1"/>
+    <w:lsdException w:name="List 4" w:semiHidden="1" w:unhideWhenUsed="1"/>
+    <w:lsdException w:name="List 5" w:semiHidden="1" w:unhideWhenUsed="1"/>
+    <w:lsdException w:name="List Bullet 2" w:semiHidden="1" w:unhideWhenUsed="1"/>
+    <w:lsdException w:name="List Bullet 3" w:semiHidden="1" w:unhideWhenUsed="1"/>
+    <w:lsdException w:name="List Bullet 4" w:semiHidden="1" w:unhideWhenUsed="1"/>
+    <w:lsdException w:name="List Bullet 5" w:semiHidden="1" w:unhideWhenUsed="1"/>
+    <w:lsdException w:name="List Number 2" w:semiHidden="1" w:unhideWhenUsed="1"/>
+    <w:lsdException w:name="List Number 3" w:semiHidden="1" w:unhideWhenUsed="1"/>
+    <w:lsdException w:name="List Number 4" w:semiHidden="1" w:unhideWhenUsed="1"/>
+    <w:lsdException w:name="List Number 5" w:semiHidden="1" w:unhideWhenUsed="1"/>
+    <w:lsdException w:name="Title" w:uiPriority="10"/>
+    <w:lsdException w:name="Closing" w:semiHidden="1" w:unhideWhenUsed="1"/>
+    <w:lsdException w:name="Signature" w:semiHidden="1" w:unhideWhenUsed="1"/>
+    <w:lsdException w:name="Default Paragraph Font" w:semiHidden="1" w:uiPriority="1" w:unhideWhenUsed="1"/>
+    <w:lsdException w:name="Body Text" w:semiHidden="1" w:unhideWhenUsed="1"/>
+    <w:lsdException w:name="Body Text Indent" w:semiHidden="1" w:unhideWhenUsed="1"/>
+    <w:lsdException w:name="List Continue" w:semiHidden="1" w:unhideWhenUsed="1"/>
+    <w:lsdException w:name="List Continue 2" w:semiHidden="1" w:unhideWhenUsed="1"/>
+    <w:lsdException w:name="List Continue 3" w:semiHidden="1" w:unhideWhenUsed="1"/>
+    <w:lsdException w:name="List Continue 4" w:semiHidden="1" w:unhideWhenUsed="1"/>
+    <w:lsdException w:name="List Continue 5" w:semiHidden="1" w:unhideWhenUsed="1"/>
+    <w:lsdException w:name="Message Header" w:semiHidden="1" w:unhideWhenUsed="1"/>
+    <w:lsdException w:name="Subtitle" w:uiPriority="11"/>
+    <w:lsdException w:name="Salutation" w:semiHidden="1" w:unhideWhenUsed="1"/>
+    <w:lsdException w:name="Date" w:semiHidden="1" w:unhideWhenUsed="1"/>
+    <w:lsdException w:name="Body Text First Indent" w:semiHidden="1" w:unhideWhenUsed="1"/>
+    <w:lsdException w:name="Body Text First Indent 2" w:semiHidden="1" w:unhideWhenUsed="1"/>
+    <w:lsdException w:name="Note Heading" w:semiHidden="1" w:unhideWhenUsed="1"/>
+    <w:lsdException w:name="Body Text 2" w:semiHidden="1" w:unhideWhenUsed="1"/>
+    <w:lsdException w:name="Body Text 3" w:semiHidden="1" w:unhideWhenUsed="1"/>
+    <w:lsdException w:name="Body Text Indent 2" w:semiHidden="1" w:unhideWhenUsed="1"/>
+    <w:lsdException w:name="Body Text Indent 3" w:semiHidden="1" w:unhideWhenUsed="1"/>
+    <w:lsdException w:name="Block Text" w:semiHidden="1" w:unhideWhenUsed="1"/>
+    <w:lsdException w:name="Hyperlink" w:semiHidden="1" w:unhideWhenUsed="1"/>
+    <w:lsdException w:name="FollowedHyperlink" w:semiHidden="1" w:unhideWhenUsed="1"/>
+    <w:lsdException w:name="Strong" w:uiPriority="22"/>
+    <w:lsdException w:name="Emphasis" w:uiPriority="20"/>
+    <w:lsdException w:name="Document Map" w:semiHidden="1" w:unhideWhenUsed="1"/>
+    <w:lsdException w:name="Plain Text" w:semiHidden="1" w:unhideWhenUsed="1"/>
+    <w:lsdException w:name="E-mail Signature" w:semiHidden="1" w:unhideWhenUsed="1"/>
+    <w:lsdException w:name="HTML Top of Form" w:semiHidden="1" w:unhideWhenUsed="1"/>
+    <w:lsdException w:name="HTML Bottom of Form" w:semiHidden="1" w:unhideWhenUsed="1"/>
+    <w:lsdException w:name="Normal (Web)" w:semiHidden="1" w:unhideWhenUsed="1"/>
+    <w:lsdException w:name="HTML Acronym" w:semiHidden="1" w:unhideWhenUsed="1"/>
+    <w:lsdException w:name="HTML Address" w:semiHidden="1" w:unhideWhenUsed="1"/>
+    <w:lsdException w:name="HTML Cite" w:semiHidden="1" w:unhideWhenUsed="1"/>
+    <w:lsdException w:name="HTML Code" w:semiHidden="1" w:unhideWhenUsed="1"/>
+    <w:lsdException w:name="HTML Definition" w:semiHidden="1" w:unhideWhenUsed="1"/>
+    <w:lsdException w:name="HTML Keyboard" w:semiHidden="1" w:unhideWhenUsed="1"/>
+    <w:lsdException w:name="HTML Preformatted" w:semiHidden="1" w:unhideWhenUsed="1"/>
+    <w:lsdException w:name="HTML Sample" w:semiHidden="1" w:unhideWhenUsed="1"/>
+    <w:lsdException w:name="HTML Typewriter" w:semiHidden="1" w:unhideWhenUsed="1"/>
+    <w:lsdException w:name="HTML Variable" w:semiHidden="1" w:unhideWhenUsed="1"/>
+    <w:lsdException w:name="Normal Table" w:semiHidden="1" w:unhideWhenUsed="1"/>
+    <w:lsdException w:name="annotation subject" w:semiHidden="1" w:unhideWhenUsed="1"/>
+    <w:lsdException w:name="No List" w:semiHidden="1" w:unhideWhenUsed="1"/>
+    <w:lsdException w:name="Outline List 1" w:semiHidden="1" w:unhideWhenUsed="1"/>
+    <w:lsdException w:name="Outline List 2" w:semiHidden="1" w:unhideWhenUsed="1"/>
+    <w:lsdException w:name="Outline List 3" w:semiHidden="1" w:unhideWhenUsed="1"/>
+    <w:lsdException w:name="Table Simple 1" w:semiHidden="1" w:unhideWhenUsed="1"/>
+    <w:lsdException w:name="Table Simple 2" w:semiHidden="1" w:unhideWhenUsed="1"/>
+    <w:lsdException w:name="Table Simple 3" w:semiHidden="1" w:unhideWhenUsed="1"/>
+    <w:lsdException w:name="Table Classic 1" w:semiHidden="1" w:unhideWhenUsed="1"/>
+    <w:lsdException w:name="Table Classic 2" w:semiHidden="1" w:unhideWhenUsed="1"/>
+    <w:lsdException w:name="Table Classic 3" w:semiHidden="1" w:unhideWhenUsed="1"/>
+    <w:lsdException w:name="Table Classic 4" w:semiHidden="1" w:unhideWhenUsed="1"/>
+    <w:lsdException w:name="Table Colorful 1" w:semiHidden="1" w:unhideWhenUsed="1"/>
+    <w:lsdException w:name="Table Colorful 2" w:semiHidden="1" w:unhideWhenUsed="1"/>
+    <w:lsdException w:name="Table Colorful 3" w:semiHidden="1" w:unhideWhenUsed="1"/>
+    <w:lsdException w:name="Table Columns 1" w:semiHidden="1" w:unhideWhenUsed="1"/>
+    <w:lsdException w:name="Table Columns 2" w:semiHidden="1" w:unhideWhenUsed="1"/>
+    <w:lsdException w:name="Table Columns 3" w:semiHidden="1" w:unhideWhenUsed="1"/>
+    <w:lsdException w:name="Table Columns 4" w:semiHidden="1" w:unhideWhenUsed="1"/>
+    <w:lsdException w:name="Table Columns 5" w:semiHidden="1" w:unhideWhenUsed="1"/>
+    <w:lsdException w:name="Table Grid 1" w:semiHidden="1" w:unhideWhenUsed="1"/>
+    <w:lsdException w:name="Table Grid 2" w:semiHidden="1" w:unhideWhenUsed="1"/>
+    <w:lsdException w:name="Table Grid 3" w:semiHidden="1" w:unhideWhenUsed="1"/>
+    <w:lsdException w:name="Table Grid 4" w:semiHidden="1" w:unhideWhenUsed="1"/>
+    <w:lsdException w:name="Table Grid 5" w:semiHidden="1" w:unhideWhenUsed="1"/>
+    <w:lsdException w:name="Table Grid 6" w:semiHidden="1" w:unhideWhenUsed="1"/>
+    <w:lsdException w:name="Table Grid 7" w:semiHidden="1" w:unhideWhenUsed="1"/>
+    <w:lsdException w:name="Table Grid 8" w:semiHidden="1" w:unhideWhenUsed="1"/>
+    <w:lsdException w:name="Table List 1" w:semiHidden="1" w:unhideWhenUsed="1"/>
+    <w:lsdException w:name="Table List 2" w:semiHidden="1" w:unhideWhenUsed="1"/>
+    <w:lsdException w:name="Table List 3" w:semiHidden="1" w:unhideWhenUsed="1"/>
+    <w:lsdException w:name="Table List 4" w:semiHidden="1" w:unhideWhenUsed="1"/>
+    <w:lsdException w:name="Table List 5" w:semiHidden="1" w:unhideWhenUsed="1"/>
+    <w:lsdException w:name="Table List 6" w:semiHidden="1" w:unhideWhenUsed="1"/>
+    <w:lsdException w:name="Table List 7" w:semiHidden="1" w:unhideWhenUsed="1"/>
+    <w:lsdException w:name="Table List 8" w:semiHidden="1" w:unhideWhenUsed="1"/>
+    <w:lsdException w:name="Table 3D effects 1" w:semiHidden="1" w:unhideWhenUsed="1"/>
+    <w:lsdException w:name="Table 3D effects 2" w:semiHidden="1" w:unhideWhenUsed="1"/>
+    <w:lsdException w:name="Table 3D effects 3" w:semiHidden="1" w:unhideWhenUsed="1"/>
+    <w:lsdException w:name="Table Contemporary" w:semiHidden="1" w:unhideWhenUsed="1"/>
+    <w:lsdException w:name="Table Elegant" w:semiHidden="1" w:unhideWhenUsed="1"/>
+    <w:lsdException w:name="Table Professional" w:semiHidden="1" w:unhideWhenUsed="1"/>
+    <w:lsdException w:name="Table Subtle 1" w:semiHidden="1" w:unhideWhenUsed="1"/>
+    <w:lsdException w:name="Table Subtle 2" w:semiHidden="1" w:unhideWhenUsed="1"/>
+    <w:lsdException w:name="Table Web 1" w:semiHidden="1" w:unhideWhenUsed="1"/>
+    <w:lsdException w:name="Table Web 2" w:semiHidden="1" w:unhideWhenUsed="1"/>
+    <w:lsdException w:name="Table Web 3" w:semiHidden="1" w:unhideWhenUsed="1"/>
+    <w:lsdException w:name="Balloon Text" w:semiHidden="1" w:unhideWhenUsed="1"/>
+    <w:lsdException w:name="Table Grid" w:uiPriority="59"/>
+    <w:lsdException w:name="Table Theme" w:semiHidden="1" w:unhideWhenUsed="1"/>
+    <w:lsdException w:name="Placeholder Text" w:semiHidden="1"/>
+    <w:lsdException w:name="No Spacing" w:uiPriority="1"/>
+    <w:lsdException w:name="Light Shading" w:uiPriority="60"/>
+    <w:lsdException w:name="Light List" w:uiPriority="61"/>
+    <w:lsdException w:name="Light Grid" w:uiPriority="62"/>
+    <w:lsdException w:name="Medium Shading 1" w:uiPriority="63"/>
+    <w:lsdException w:name="Medium Shading 2" w:uiPriority="64"/>
+    <w:lsdException w:name="Medium List 1" w:uiPriority="65"/>
+    <w:lsdException w:name="Medium List 2" w:uiPriority="66"/>
+    <w:lsdException w:name="Medium Grid 1" w:uiPriority="67"/>
+    <w:lsdException w:name="Medium Grid 2" w:uiPriority="68"/>
+    <w:lsdException w:name="Medium Grid 3" w:uiPriority="69"/>
+    <w:lsdException w:name="Dark List" w:uiPriority="70"/>
+    <w:lsdException w:name="Colorful Shading" w:uiPriority="71"/>
+    <w:lsdException w:name="Colorful List" w:uiPriority="72"/>
+    <w:lsdException w:name="Colorful Grid" w:uiPriority="73"/>
+    <w:lsdException w:name="Light Shading Accent 1" w:uiPriority="60"/>
+    <w:lsdException w:name="Light List Accent 1" w:uiPriority="61"/>
+    <w:lsdException w:name="Light Grid Accent 1" w:uiPriority="62"/>
+    <w:lsdException w:name="Medium Shading 1 Accent 1" w:uiPriority="63"/>
+    <w:lsdException w:name="Medium Shading 2 Accent 1" w:uiPriority="64"/>
+    <w:lsdException w:name="Medium List 1 Accent 1" w:uiPriority="65"/>
+    <w:lsdException w:name="Revision" w:semiHidden="1"/>
+    <w:lsdException w:name="List Paragraph" w:uiPriority="34"/>
+    <w:lsdException w:name="Quote" w:uiPriority="29"/>
+    <w:lsdException w:name="Intense Quote" w:uiPriority="30"/>
+    <w:lsdException w:name="Medium List 2 Accent 1" w:uiPriority="66"/>
+    <w:lsdException w:name="Medium Grid 1 Accent 1" w:uiPriority="67"/>
+    <w:lsdException w:name="Medium Grid 2 Accent 1" w:uiPriority="68"/>
+    <w:lsdException w:name="Medium Grid 3 Accent 1" w:uiPriority="69"/>
+    <w:lsdException w:name="Dark List Accent 1" w:uiPriority="70"/>
+    <w:lsdException w:name="Colorful Shading Accent 1" w:uiPriority="71"/>
+    <w:lsdException w:name="Colorful List Accent 1" w:uiPriority="72"/>
+    <w:lsdException w:name="Colorful Grid Accent 1" w:uiPriority="73"/>
+    <w:lsdException w:name="Light Shading Accent 2" w:uiPriority="60"/>
+    <w:lsdException w:name="Light List Accent 2" w:uiPriority="61"/>
+    <w:lsdException w:name="Light Grid Accent 2" w:uiPriority="62"/>
+    <w:lsdException w:name="Medium Shading 1 Accent 2" w:uiPriority="63"/>
+    <w:lsdException w:name="Medium Shading 2 Accent 2" w:uiPriority="64"/>
+    <w:lsdException w:name="Medium List 1 Accent 2" w:uiPriority="65"/>
+    <w:lsdException w:name="Medium List 2 Accent 2" w:uiPriority="66"/>
+    <w:lsdException w:name="Medium Grid 1 Accent 2" w:uiPriority="67"/>
+    <w:lsdException w:name="Medium Grid 2 Accent 2" w:uiPriority="68"/>
+    <w:lsdException w:name="Medium Grid 3 Accent 2" w:uiPriority="69"/>
+    <w:lsdException w:name="Dark List Accent 2" w:uiPriority="70"/>
+    <w:lsdException w:name="Colorful Shading Accent 2" w:uiPriority="71"/>
+    <w:lsdException w:name="Colorful List Accent 2" w:uiPriority="72"/>
+    <w:lsdException w:name="Colorful Grid Accent 2" w:uiPriority="73"/>
+    <w:lsdException w:name="Light Shading Accent 3" w:uiPriority="60"/>
+    <w:lsdException w:name="Light List Accent 3" w:uiPriority="61"/>
+    <w:lsdException w:name="Light Grid Accent 3" w:uiPriority="62"/>
+    <w:lsdException w:name="Medium Shading 1 Accent 3" w:uiPriority="63"/>
+    <w:lsdException w:name="Medium Shading 2 Accent 3" w:uiPriority="64"/>
+    <w:lsdException w:name="Medium List 1 Accent 3" w:uiPriority="65"/>
+    <w:lsdException w:name="Medium List 2 Accent 3" w:uiPriority="66"/>
+    <w:lsdException w:name="Medium Grid 1 Accent 3" w:uiPriority="67"/>
+    <w:lsdException w:name="Medium Grid 2 Accent 3" w:uiPriority="68"/>
+    <w:lsdException w:name="Medium Grid 3 Accent 3" w:uiPriority="69"/>
+    <w:lsdException w:name="Dark List Accent 3" w:uiPriority="70"/>
+    <w:lsdException w:name="Colorful Shading Accent 3" w:uiPriority="71"/>
+    <w:lsdException w:name="Colorful List Accent 3" w:uiPriority="72"/>
+    <w:lsdException w:name="Colorful Grid Accent 3" w:uiPriority="73"/>
+    <w:lsdException w:name="Light Shading Accent 4" w:uiPriority="60"/>
+    <w:lsdException w:name="Light List Accent 4" w:uiPriority="61"/>
+    <w:lsdException w:name="Light Grid Accent 4" w:uiPriority="62"/>
+    <w:lsdException w:name="Medium Shading 1 Accent 4" w:uiPriority="63"/>
+    <w:lsdException w:name="Medium Shading 2 Accent 4" w:uiPriority="64"/>
+    <w:lsdException w:name="Medium List 1 Accent 4" w:uiPriority="65"/>
+    <w:lsdException w:name="Medium List 2 Accent 4" w:uiPriority="66"/>
+    <w:lsdException w:name="Medium Grid 1 Accent 4" w:uiPriority="67"/>
+    <w:lsdException w:name="Medium Grid 2 Accent 4" w:uiPriority="68"/>
+    <w:lsdException w:name="Medium Grid 3 Accent 4" w:uiPriority="69"/>
+    <w:lsdException w:name="Dark List Accent 4" w:uiPriority="70"/>
+    <w:lsdException w:name="Colorful Shading Accent 4" w:uiPriority="71"/>
+    <w:lsdException w:name="Colorful List Accent 4" w:uiPriority="72"/>
+    <w:lsdException w:name="Colorful Grid Accent 4" w:uiPriority="73"/>
+    <w:lsdException w:name="Light Shading Accent 5" w:uiPriority="60"/>
+    <w:lsdException w:name="Light List Accent 5" w:uiPriority="61"/>
+    <w:lsdException w:name="Light Grid Accent 5" w:uiPriority="62"/>
+    <w:lsdException w:name="Medium Shading 1 Accent 5" w:uiPriority="63"/>
+    <w:lsdException w:name="Medium Shading 2 Accent 5" w:uiPriority="64"/>
+    <w:lsdException w:name="Medium List 1 Accent 5" w:uiPriority="65"/>
+    <w:lsdException w:name="Medium List 2 Accent 5" w:uiPriority="66"/>
+    <w:lsdException w:name="Medium Grid 1 Accent 5" w:uiPriority="67"/>
+    <w:lsdException w:name="Medium Grid 2 Accent 5" w:uiPriority="68"/>
+    <w:lsdException w:name="Medium Grid 3 Accent 5" w:uiPriority="69"/>
+    <w:lsdException w:name="Dark List Accent 5" w:uiPriority="70"/>
+    <w:lsdException w:name="Colorful Shading Accent 5" w:uiPriority="71"/>
+    <w:lsdException w:name="Colorful List Accent 5" w:uiPriority="72"/>
+    <w:lsdException w:name="Colorful Grid Accent 5" w:uiPriority="73"/>
+    <w:lsdException w:name="Light Shading Accent 6" w:uiPriority="60"/>
+    <w:lsdException w:name="Light List Accent 6" w:uiPriority="61"/>
+    <w:lsdException w:name="Light Grid Accent 6" w:uiPriority="62"/>
+    <w:lsdException w:name="Medium Shading 1 Accent 6" w:uiPriority="63"/>
+    <w:lsdException w:name="Medium Shading 2 Accent 6" w:uiPriority="64"/>
+    <w:lsdException w:name="Medium List 1 Accent 6" w:uiPriority="65"/>
+    <w:lsdException w:name="Medium List 2 Accent 6" w:uiPriority="66"/>
+    <w:lsdException w:name="Medium Grid 1 Accent 6" w:uiPriority="67"/>
+    <w:lsdException w:name="Medium Grid 2 Accent 6" w:uiPriority="68"/>
+    <w:lsdException w:name="Medium Grid 3 Accent 6" w:uiPriority="69"/>
+    <w:lsdException w:name="Dark List Accent 6" w:uiPriority="70"/>
+    <w:lsdException w:name="Colorful Shading Accent 6" w:uiPriority="71"/>
+    <w:lsdException w:name="Colorful List Accent 6" w:uiPriority="72"/>
+    <w:lsdException w:name="Colorful Grid Accent 6" w:uiPriority="73"/>
+    <w:lsdException w:name="Subtle Emphasis" w:uiPriority="19"/>
+    <w:lsdException w:name="Intense Emphasis" w:uiPriority="21"/>
+    <w:lsdException w:name="Subtle Reference" w:uiPriority="31"/>
+    <w:lsdException w:name="Intense Reference" w:uiPriority="32"/>
+    <w:lsdException w:name="Book Title" w:uiPriority="33"/>
+    <w:lsdException w:name="Bibliography" w:semiHidden="1" w:uiPriority="37" w:unhideWhenUsed="1"/>
+    <w:lsdException w:name="TOC Heading" w:semiHidden="1" w:uiPriority="39" w:unhideWhenUsed="1" w:qFormat="1"/>
+    <w:lsdException w:name="Plain Table 1" w:uiPriority="41"/>
+    <w:lsdException w:name="Plain Table 2" w:uiPriority="42"/>
+    <w:lsdException w:name="Plain Table 3" w:uiPriority="43"/>
+    <w:lsdException w:name="Plain Table 4" w:uiPriority="44"/>
+    <w:lsdException w:name="Plain Table 5" w:uiPriority="45"/>
+    <w:lsdException w:name="Grid Table Light" w:uiPriority="40"/>
+    <w:lsdException w:name="Grid Table 1 Light" w:uiPriority="46"/>
+    <w:lsdException w:name="Grid Table 2" w:uiPriority="47"/>
+    <w:lsdException w:name="Grid Table 3" w:uiPriority="48"/>
+    <w:lsdException w:name="Grid Table 4" w:uiPriority="49"/>
+    <w:lsdException w:name="Grid Table 5 Dark" w:uiPriority="50"/>
+    <w:lsdException w:name="Grid Table 6 Colorful" w:uiPriority="51"/>
+    <w:lsdException w:name="Grid Table 7 Colorful" w:uiPriority="52"/>
+    <w:lsdException w:name="Grid Table 1 Light Accent 1" w:uiPriority="46"/>
+    <w:lsdException w:name="Grid Table 2 Accent 1" w:uiPriority="47"/>
+    <w:lsdException w:name="Grid Table 3 Accent 1" w:uiPriority="48"/>
+    <w:lsdException w:name="Grid Table 4 Accent 1" w:uiPriority="49"/>
+    <w:lsdException w:name="Grid Table 5 Dark Accent 1" w:uiPriority="50"/>
+    <w:lsdException w:name="Grid Table 6 Colorful Accent 1" w:uiPriority="51"/>
+    <w:lsdException w:name="Grid Table 7 Colorful Accent 1" w:uiPriority="52"/>
+    <w:lsdException w:name="Grid Table 1 Light Accent 2" w:uiPriority="46"/>
+    <w:lsdException w:name="Grid Table 2 Accent 2" w:uiPriority="47"/>
+    <w:lsdException w:name="Grid Table 3 Accent 2" w:uiPriority="48"/>
+    <w:lsdException w:name="Grid Table 4 Accent 2" w:uiPriority="49"/>
+    <w:lsdException w:name="Grid Table 5 Dark Accent 2" w:uiPriority="50"/>
+    <w:lsdException w:name="Grid Table 6 Colorful Accent 2" w:uiPriority="51"/>
+    <w:lsdException w:name="Grid Table 7 Colorful Accent 2" w:uiPriority="52"/>
+    <w:lsdException w:name="Grid Table 1 Light Accent 3" w:uiPriority="46"/>
+    <w:lsdException w:name="Grid Table 2 Accent 3" w:uiPriority="47"/>
+    <w:lsdException w:name="Grid Table 3 Accent 3" w:uiPriority="48"/>
+    <w:lsdException w:name="Grid Table 4 Accent 3" w:uiPriority="49"/>
+    <w:lsdException w:name="Grid Table 5 Dark Accent 3" w:uiPriority="50"/>
+    <w:lsdException w:name="Grid Table 6 Colorful Accent 3" w:uiPriority="51"/>
+    <w:lsdException w:name="Grid Table 7 Colorful Accent 3" w:uiPriority="52"/>
+    <w:lsdException w:name="Grid Table 1 Light Accent 4" w:uiPriority="46"/>
+    <w:lsdException w:name="Grid Table 2 Accent 4" w:uiPriority="47"/>
+    <w:lsdException w:name="Grid Table 3 Accent 4" w:uiPriority="48"/>
+    <w:lsdException w:name="Grid Table 4 Accent 4" w:uiPriority="49"/>
+    <w:lsdException w:name="Grid Table 5 Dark Accent 4" w:uiPriority="50"/>
+    <w:lsdException w:name="Grid Table 6 Colorful Accent 4" w:uiPriority="51"/>
+    <w:lsdException w:name="Grid Table 7 Colorful Accent 4" w:uiPriority="52"/>
+    <w:lsdException w:name="Grid Table 1 Light Accent 5" w:uiPriority="46"/>
+    <w:lsdException w:name="Grid Table 2 Accent 5" w:uiPriority="47"/>
+    <w:lsdException w:name="Grid Table 3 Accent 5" w:uiPriority="48"/>
+    <w:lsdException w:name="Grid Table 4 Accent 5" w:uiPriority="49"/>
+    <w:lsdException w:name="Grid Table 5 Dark Accent 5" w:uiPriority="50"/>
+    <w:lsdException w:name="Grid Table 6 Colorful Accent 5" w:uiPriority="51"/>
+    <w:lsdException w:name="Grid Table 7 Colorful Accent 5" w:uiPriority="52"/>
+    <w:lsdException w:name="Grid Table 1 Light Accent 6" w:uiPriority="46"/>
+    <w:lsdException w:name="Grid Table 2 Accent 6" w:uiPriority="47"/>
+    <w:lsdException w:name="Grid Table 3 Accent 6" w:uiPriority="48"/>
+    <w:lsdException w:name="Grid Table 4 Accent 6" w:uiPriority="49"/>
+    <w:lsdException w:name="Grid Table 5 Dark Accent 6" w:uiPriority="50"/>
+    <w:lsdException w:name="Grid Table 6 Colorful Accent 6" w:uiPriority="51"/>
+    <w:lsdException w:name="Grid Table 7 Colorful Accent 6" w:uiPriority="52"/>
+    <w:lsdException w:name="List Table 1 Light" w:uiPriority="46"/>
+    <w:lsdException w:name="List Table 2" w:uiPriority="47"/>
+    <w:lsdException w:name="List Table 3" w:uiPriority="48"/>
+    <w:lsdException w:name="List Table 4" w:uiPriority="49"/>
+    <w:lsdException w:name="List Table 5 Dark" w:uiPriority="50"/>
+    <w:lsdException w:name="List Table 6 Colorful" w:uiPriority="51"/>
+    <w:lsdException w:name="List Table 7 Colorful" w:uiPriority="52"/>
+    <w:lsdException w:name="List Table 1 Light Accent 1" w:uiPriority="46"/>
+    <w:lsdException w:name="List Table 2 Accent 1" w:uiPriority="47"/>
+    <w:lsdException w:name="List Table 3 Accent 1" w:uiPriority="48"/>
+    <w:lsdException w:name="List Table 4 Accent 1" w:uiPriority="49"/>
+    <w:lsdException w:name="List Table 5 Dark Accent 1" w:uiPriority="50"/>
+    <w:lsdException w:name="List Table 6 Colorful Accent 1" w:uiPriority="51"/>
+    <w:lsdException w:name="List Table 7 Colorful Accent 1" w:uiPriority="52"/>
+    <w:lsdException w:name="List Table 1 Light Accent 2" w:uiPriority="46"/>
+    <w:lsdException w:name="List Table 2 Accent 2" w:uiPriority="47"/>
+    <w:lsdException w:name="List Table 3 Accent 2" w:uiPriority="48"/>
+    <w:lsdException w:name="List Table 4 Accent 2" w:uiPriority="49"/>
+    <w:lsdException w:name="List Table 5 Dark Accent 2" w:uiPriority="50"/>
+    <w:lsdException w:name="List Table 6 Colorful Accent 2" w:uiPriority="51"/>
+    <w:lsdException w:name="List Table 7 Colorful Accent 2" w:uiPriority="52"/>
+    <w:lsdException w:name="List Table 1 Light Accent 3" w:uiPriority="46"/>
+    <w:lsdException w:name="List Table 2 Accent 3" w:uiPriority="47"/>
+    <w:lsdException w:name="List Table 3 Accent 3" w:uiPriority="48"/>
+    <w:lsdException w:name="List Table 4 Accent 3" w:uiPriority="49"/>
+    <w:lsdException w:name="List Table 5 Dark Accent 3" w:uiPriority="50"/>
+    <w:lsdException w:name="List Table 6 Colorful Accent 3" w:uiPriority="51"/>
+    <w:lsdException w:name="List Table 7 Colorful Accent 3" w:uiPriority="52"/>
+    <w:lsdException w:name="List Table 1 Light Accent 4" w:uiPriority="46"/>
+    <w:lsdException w:name="List Table 2 Accent 4" w:uiPriority="47"/>
+    <w:lsdException w:name="List Table 3 Accent 4" w:uiPriority="48"/>
+    <w:lsdException w:name="List Table 4 Accent 4" w:uiPriority="49"/>
+    <w:lsdException w:name="List Table 5 Dark Accent 4" w:uiPriority="50"/>
+    <w:lsdException w:name="List Table 6 Colorful Accent 4" w:uiPriority="51"/>
+    <w:lsdException w:name="List Table 7 Colorful Accent 4" w:uiPriority="52"/>
+    <w:lsdException w:name="List Table 1 Light Accent 5" w:uiPriority="46"/>
+    <w:lsdException w:name="List Table 2 Accent 5" w:uiPriority="47"/>
+    <w:lsdException w:name="List Table 3 Accent 5" w:uiPriority="48"/>
+    <w:lsdException w:name="List Table 4 Accent 5" w:uiPriority="49"/>
+    <w:lsdException w:name="List Table 5 Dark Accent 5" w:uiPriority="50"/>
+    <w:lsdException w:name="List Table 6 Colorful Accent 5" w:uiPriority="51"/>
+    <w:lsdException w:name="List Table 7 Colorful Accent 5" w:uiPriority="52"/>
+    <w:lsdException w:name="List Table 1 Light Accent 6" w:uiPriority="46"/>
+    <w:lsdException w:name="List Table 2 Accent 6" w:uiPriority="47"/>
+    <w:lsdException w:name="List Table 3 Accent 6" w:uiPriority="48"/>
+    <w:lsdException w:name="List Table 4 Accent 6" w:uiPriority="49"/>
+    <w:lsdException w:name="List Table 5 Dark Accent 6" w:uiPriority="50"/>
+    <w:lsdException w:name="List Table 6 Colorful Accent 6" w:uiPriority="51"/>
+    <w:lsdException w:name="List Table 7 Colorful Accent 6" w:uiPriority="52"/>
+    <w:lsdException w:name="Mention" w:semiHidden="1" w:unhideWhenUsed="1"/>
+    <w:lsdException w:name="Smart Hyperlink" w:semiHidden="1" w:unhideWhenUsed="1"/>
+    <w:lsdException w:name="Hashtag" w:semiHidden="1" w:unhideWhenUsed="1"/>
+    <w:lsdException w:name="Unresolved Mention" w:semiHidden="1" w:unhideWhenUsed="1"/>
+    <w:lsdException w:name="Smart Link" w:semiHidden="1" w:unhideWhenUsed="1"/>
   </w:latentStyles>
   <w:style w:type="paragraph" w:default="1" w:styleId="a">
     <w:name w:val="Normal"/>
     <w:qFormat/>
-    <w:rsid w:val="007B5665"/>
+    <w:rsid w:val="00797357"/>
     <w:rPr>
       <w:rFonts w:ascii="ＭＳ 明朝" w:hAnsi="ＭＳ 明朝"/>
       <w:sz w:val="24"/>
@@ -693,7 +932,6 @@
     <w:uiPriority w:val="99"/>
     <w:semiHidden/>
     <w:unhideWhenUsed/>
-    <w:qFormat/>
     <w:tblPr>
       <w:tblInd w:w="0" w:type="dxa"/>
       <w:tblCellMar>
@@ -935,7 +1173,6 @@
       <w:spacing w:after="0" w:line="240" w:lineRule="auto"/>
     </w:pPr>
     <w:tblPr>
-      <w:tblInd w:w="0" w:type="dxa"/>
       <w:tblBorders>
         <w:top w:val="single" w:sz="4" w:space="0" w:color="auto"/>
         <w:left w:val="single" w:sz="4" w:space="0" w:color="auto"/>
@@ -944,12 +1181,6 @@
         <w:insideH w:val="single" w:sz="4" w:space="0" w:color="auto"/>
         <w:insideV w:val="single" w:sz="4" w:space="0" w:color="auto"/>
       </w:tblBorders>
-      <w:tblCellMar>
-        <w:top w:w="0" w:type="dxa"/>
-        <w:left w:w="108" w:type="dxa"/>
-        <w:bottom w:w="0" w:type="dxa"/>
-        <w:right w:w="108" w:type="dxa"/>
-      </w:tblCellMar>
     </w:tblPr>
   </w:style>
   <w:style w:type="table" w:styleId="11">
@@ -966,17 +1197,10 @@
     <w:tblPr>
       <w:tblStyleRowBandSize w:val="1"/>
       <w:tblStyleColBandSize w:val="1"/>
-      <w:tblInd w:w="0" w:type="dxa"/>
       <w:tblBorders>
         <w:top w:val="single" w:sz="8" w:space="0" w:color="000000" w:themeColor="text1"/>
         <w:bottom w:val="single" w:sz="8" w:space="0" w:color="000000" w:themeColor="text1"/>
       </w:tblBorders>
-      <w:tblCellMar>
-        <w:top w:w="0" w:type="dxa"/>
-        <w:left w:w="108" w:type="dxa"/>
-        <w:bottom w:w="0" w:type="dxa"/>
-        <w:right w:w="108" w:type="dxa"/>
-      </w:tblCellMar>
     </w:tblPr>
     <w:tblStylePr w:type="firstRow">
       <w:pPr>
@@ -1069,17 +1293,10 @@
     <w:tblPr>
       <w:tblStyleRowBandSize w:val="1"/>
       <w:tblStyleColBandSize w:val="1"/>
-      <w:tblInd w:w="0" w:type="dxa"/>
       <w:tblBorders>
         <w:top w:val="single" w:sz="8" w:space="0" w:color="4F81BD" w:themeColor="accent1"/>
         <w:bottom w:val="single" w:sz="8" w:space="0" w:color="4F81BD" w:themeColor="accent1"/>
       </w:tblBorders>
-      <w:tblCellMar>
-        <w:top w:w="0" w:type="dxa"/>
-        <w:left w:w="108" w:type="dxa"/>
-        <w:bottom w:w="0" w:type="dxa"/>
-        <w:right w:w="108" w:type="dxa"/>
-      </w:tblCellMar>
     </w:tblPr>
     <w:tblStylePr w:type="firstRow">
       <w:pPr>
@@ -1172,17 +1389,10 @@
     <w:tblPr>
       <w:tblStyleRowBandSize w:val="1"/>
       <w:tblStyleColBandSize w:val="1"/>
-      <w:tblInd w:w="0" w:type="dxa"/>
       <w:tblBorders>
         <w:top w:val="single" w:sz="8" w:space="0" w:color="C0504D" w:themeColor="accent2"/>
         <w:bottom w:val="single" w:sz="8" w:space="0" w:color="C0504D" w:themeColor="accent2"/>
       </w:tblBorders>
-      <w:tblCellMar>
-        <w:top w:w="0" w:type="dxa"/>
-        <w:left w:w="108" w:type="dxa"/>
-        <w:bottom w:w="0" w:type="dxa"/>
-        <w:right w:w="108" w:type="dxa"/>
-      </w:tblCellMar>
     </w:tblPr>
     <w:tblStylePr w:type="firstRow">
       <w:pPr>
@@ -1275,17 +1485,10 @@
     <w:tblPr>
       <w:tblStyleRowBandSize w:val="1"/>
       <w:tblStyleColBandSize w:val="1"/>
-      <w:tblInd w:w="0" w:type="dxa"/>
       <w:tblBorders>
         <w:top w:val="single" w:sz="8" w:space="0" w:color="9BBB59" w:themeColor="accent3"/>
         <w:bottom w:val="single" w:sz="8" w:space="0" w:color="9BBB59" w:themeColor="accent3"/>
       </w:tblBorders>
-      <w:tblCellMar>
-        <w:top w:w="0" w:type="dxa"/>
-        <w:left w:w="108" w:type="dxa"/>
-        <w:bottom w:w="0" w:type="dxa"/>
-        <w:right w:w="108" w:type="dxa"/>
-      </w:tblCellMar>
     </w:tblPr>
     <w:tblStylePr w:type="firstRow">
       <w:pPr>
@@ -1378,17 +1581,10 @@
     <w:tblPr>
       <w:tblStyleRowBandSize w:val="1"/>
       <w:tblStyleColBandSize w:val="1"/>
-      <w:tblInd w:w="0" w:type="dxa"/>
       <w:tblBorders>
         <w:top w:val="single" w:sz="8" w:space="0" w:color="8064A2" w:themeColor="accent4"/>
         <w:bottom w:val="single" w:sz="8" w:space="0" w:color="8064A2" w:themeColor="accent4"/>
       </w:tblBorders>
-      <w:tblCellMar>
-        <w:top w:w="0" w:type="dxa"/>
-        <w:left w:w="108" w:type="dxa"/>
-        <w:bottom w:w="0" w:type="dxa"/>
-        <w:right w:w="108" w:type="dxa"/>
-      </w:tblCellMar>
     </w:tblPr>
     <w:tblStylePr w:type="firstRow">
       <w:pPr>
@@ -1481,17 +1677,10 @@
     <w:tblPr>
       <w:tblStyleRowBandSize w:val="1"/>
       <w:tblStyleColBandSize w:val="1"/>
-      <w:tblInd w:w="0" w:type="dxa"/>
       <w:tblBorders>
         <w:top w:val="single" w:sz="8" w:space="0" w:color="4BACC6" w:themeColor="accent5"/>
         <w:bottom w:val="single" w:sz="8" w:space="0" w:color="4BACC6" w:themeColor="accent5"/>
       </w:tblBorders>
-      <w:tblCellMar>
-        <w:top w:w="0" w:type="dxa"/>
-        <w:left w:w="108" w:type="dxa"/>
-        <w:bottom w:w="0" w:type="dxa"/>
-        <w:right w:w="108" w:type="dxa"/>
-      </w:tblCellMar>
     </w:tblPr>
     <w:tblStylePr w:type="firstRow">
       <w:pPr>
@@ -1584,17 +1773,10 @@
     <w:tblPr>
       <w:tblStyleRowBandSize w:val="1"/>
       <w:tblStyleColBandSize w:val="1"/>
-      <w:tblInd w:w="0" w:type="dxa"/>
       <w:tblBorders>
         <w:top w:val="single" w:sz="8" w:space="0" w:color="F79646" w:themeColor="accent6"/>
         <w:bottom w:val="single" w:sz="8" w:space="0" w:color="F79646" w:themeColor="accent6"/>
       </w:tblBorders>
-      <w:tblCellMar>
-        <w:top w:w="0" w:type="dxa"/>
-        <w:left w:w="108" w:type="dxa"/>
-        <w:bottom w:w="0" w:type="dxa"/>
-        <w:right w:w="108" w:type="dxa"/>
-      </w:tblCellMar>
     </w:tblPr>
     <w:tblStylePr w:type="firstRow">
       <w:pPr>
@@ -1684,19 +1866,12 @@
     <w:tblPr>
       <w:tblStyleRowBandSize w:val="1"/>
       <w:tblStyleColBandSize w:val="1"/>
-      <w:tblInd w:w="0" w:type="dxa"/>
       <w:tblBorders>
         <w:top w:val="single" w:sz="8" w:space="0" w:color="000000" w:themeColor="text1"/>
         <w:left w:val="single" w:sz="8" w:space="0" w:color="000000" w:themeColor="text1"/>
         <w:bottom w:val="single" w:sz="8" w:space="0" w:color="000000" w:themeColor="text1"/>
         <w:right w:val="single" w:sz="8" w:space="0" w:color="000000" w:themeColor="text1"/>
       </w:tblBorders>
-      <w:tblCellMar>
-        <w:top w:w="0" w:type="dxa"/>
-        <w:left w:w="108" w:type="dxa"/>
-        <w:bottom w:w="0" w:type="dxa"/>
-        <w:right w:w="108" w:type="dxa"/>
-      </w:tblCellMar>
     </w:tblPr>
     <w:tblStylePr w:type="firstRow">
       <w:pPr>
@@ -1776,19 +1951,12 @@
     <w:tblPr>
       <w:tblStyleRowBandSize w:val="1"/>
       <w:tblStyleColBandSize w:val="1"/>
-      <w:tblInd w:w="0" w:type="dxa"/>
       <w:tblBorders>
         <w:top w:val="single" w:sz="8" w:space="0" w:color="4F81BD" w:themeColor="accent1"/>
         <w:left w:val="single" w:sz="8" w:space="0" w:color="4F81BD" w:themeColor="accent1"/>
         <w:bottom w:val="single" w:sz="8" w:space="0" w:color="4F81BD" w:themeColor="accent1"/>
         <w:right w:val="single" w:sz="8" w:space="0" w:color="4F81BD" w:themeColor="accent1"/>
       </w:tblBorders>
-      <w:tblCellMar>
-        <w:top w:w="0" w:type="dxa"/>
-        <w:left w:w="108" w:type="dxa"/>
-        <w:bottom w:w="0" w:type="dxa"/>
-        <w:right w:w="108" w:type="dxa"/>
-      </w:tblCellMar>
     </w:tblPr>
     <w:tblStylePr w:type="firstRow">
       <w:pPr>
@@ -1868,19 +2036,12 @@
     <w:tblPr>
       <w:tblStyleRowBandSize w:val="1"/>
       <w:tblStyleColBandSize w:val="1"/>
-      <w:tblInd w:w="0" w:type="dxa"/>
       <w:tblBorders>
         <w:top w:val="single" w:sz="8" w:space="0" w:color="C0504D" w:themeColor="accent2"/>
         <w:left w:val="single" w:sz="8" w:space="0" w:color="C0504D" w:themeColor="accent2"/>
         <w:bottom w:val="single" w:sz="8" w:space="0" w:color="C0504D" w:themeColor="accent2"/>
         <w:right w:val="single" w:sz="8" w:space="0" w:color="C0504D" w:themeColor="accent2"/>
       </w:tblBorders>
-      <w:tblCellMar>
-        <w:top w:w="0" w:type="dxa"/>
-        <w:left w:w="108" w:type="dxa"/>
-        <w:bottom w:w="0" w:type="dxa"/>
-        <w:right w:w="108" w:type="dxa"/>
-      </w:tblCellMar>
     </w:tblPr>
     <w:tblStylePr w:type="firstRow">
       <w:pPr>
@@ -1960,19 +2121,12 @@
     <w:tblPr>
       <w:tblStyleRowBandSize w:val="1"/>
       <w:tblStyleColBandSize w:val="1"/>
-      <w:tblInd w:w="0" w:type="dxa"/>
       <w:tblBorders>
         <w:top w:val="single" w:sz="8" w:space="0" w:color="9BBB59" w:themeColor="accent3"/>
         <w:left w:val="single" w:sz="8" w:space="0" w:color="9BBB59" w:themeColor="accent3"/>
         <w:bottom w:val="single" w:sz="8" w:space="0" w:color="9BBB59" w:themeColor="accent3"/>
         <w:right w:val="single" w:sz="8" w:space="0" w:color="9BBB59" w:themeColor="accent3"/>
       </w:tblBorders>
-      <w:tblCellMar>
-        <w:top w:w="0" w:type="dxa"/>
-        <w:left w:w="108" w:type="dxa"/>
-        <w:bottom w:w="0" w:type="dxa"/>
-        <w:right w:w="108" w:type="dxa"/>
-      </w:tblCellMar>
     </w:tblPr>
     <w:tblStylePr w:type="firstRow">
       <w:pPr>
@@ -2052,19 +2206,12 @@
     <w:tblPr>
       <w:tblStyleRowBandSize w:val="1"/>
       <w:tblStyleColBandSize w:val="1"/>
-      <w:tblInd w:w="0" w:type="dxa"/>
       <w:tblBorders>
         <w:top w:val="single" w:sz="8" w:space="0" w:color="8064A2" w:themeColor="accent4"/>
         <w:left w:val="single" w:sz="8" w:space="0" w:color="8064A2" w:themeColor="accent4"/>
         <w:bottom w:val="single" w:sz="8" w:space="0" w:color="8064A2" w:themeColor="accent4"/>
         <w:right w:val="single" w:sz="8" w:space="0" w:color="8064A2" w:themeColor="accent4"/>
       </w:tblBorders>
-      <w:tblCellMar>
-        <w:top w:w="0" w:type="dxa"/>
-        <w:left w:w="108" w:type="dxa"/>
-        <w:bottom w:w="0" w:type="dxa"/>
-        <w:right w:w="108" w:type="dxa"/>
-      </w:tblCellMar>
     </w:tblPr>
     <w:tblStylePr w:type="firstRow">
       <w:pPr>
@@ -2144,19 +2291,12 @@
     <w:tblPr>
       <w:tblStyleRowBandSize w:val="1"/>
       <w:tblStyleColBandSize w:val="1"/>
-      <w:tblInd w:w="0" w:type="dxa"/>
       <w:tblBorders>
         <w:top w:val="single" w:sz="8" w:space="0" w:color="4BACC6" w:themeColor="accent5"/>
         <w:left w:val="single" w:sz="8" w:space="0" w:color="4BACC6" w:themeColor="accent5"/>
         <w:bottom w:val="single" w:sz="8" w:space="0" w:color="4BACC6" w:themeColor="accent5"/>
         <w:right w:val="single" w:sz="8" w:space="0" w:color="4BACC6" w:themeColor="accent5"/>
       </w:tblBorders>
-      <w:tblCellMar>
-        <w:top w:w="0" w:type="dxa"/>
-        <w:left w:w="108" w:type="dxa"/>
-        <w:bottom w:w="0" w:type="dxa"/>
-        <w:right w:w="108" w:type="dxa"/>
-      </w:tblCellMar>
     </w:tblPr>
     <w:tblStylePr w:type="firstRow">
       <w:pPr>
@@ -2236,19 +2376,12 @@
     <w:tblPr>
       <w:tblStyleRowBandSize w:val="1"/>
       <w:tblStyleColBandSize w:val="1"/>
-      <w:tblInd w:w="0" w:type="dxa"/>
       <w:tblBorders>
         <w:top w:val="single" w:sz="8" w:space="0" w:color="F79646" w:themeColor="accent6"/>
         <w:left w:val="single" w:sz="8" w:space="0" w:color="F79646" w:themeColor="accent6"/>
         <w:bottom w:val="single" w:sz="8" w:space="0" w:color="F79646" w:themeColor="accent6"/>
         <w:right w:val="single" w:sz="8" w:space="0" w:color="F79646" w:themeColor="accent6"/>
       </w:tblBorders>
-      <w:tblCellMar>
-        <w:top w:w="0" w:type="dxa"/>
-        <w:left w:w="108" w:type="dxa"/>
-        <w:bottom w:w="0" w:type="dxa"/>
-        <w:right w:w="108" w:type="dxa"/>
-      </w:tblCellMar>
     </w:tblPr>
     <w:tblStylePr w:type="firstRow">
       <w:pPr>
@@ -2328,7 +2461,6 @@
     <w:tblPr>
       <w:tblStyleRowBandSize w:val="1"/>
       <w:tblStyleColBandSize w:val="1"/>
-      <w:tblInd w:w="0" w:type="dxa"/>
       <w:tblBorders>
         <w:top w:val="single" w:sz="8" w:space="0" w:color="000000" w:themeColor="text1"/>
         <w:left w:val="single" w:sz="8" w:space="0" w:color="000000" w:themeColor="text1"/>
@@ -2337,12 +2469,6 @@
         <w:insideH w:val="single" w:sz="8" w:space="0" w:color="000000" w:themeColor="text1"/>
         <w:insideV w:val="single" w:sz="8" w:space="0" w:color="000000" w:themeColor="text1"/>
       </w:tblBorders>
-      <w:tblCellMar>
-        <w:top w:w="0" w:type="dxa"/>
-        <w:left w:w="108" w:type="dxa"/>
-        <w:bottom w:w="0" w:type="dxa"/>
-        <w:right w:w="108" w:type="dxa"/>
-      </w:tblCellMar>
     </w:tblPr>
     <w:tblStylePr w:type="firstRow">
       <w:pPr>
@@ -2458,7 +2584,6 @@
     <w:tblPr>
       <w:tblStyleRowBandSize w:val="1"/>
       <w:tblStyleColBandSize w:val="1"/>
-      <w:tblInd w:w="0" w:type="dxa"/>
       <w:tblBorders>
         <w:top w:val="single" w:sz="8" w:space="0" w:color="4F81BD" w:themeColor="accent1"/>
         <w:left w:val="single" w:sz="8" w:space="0" w:color="4F81BD" w:themeColor="accent1"/>
@@ -2467,12 +2592,6 @@
         <w:insideH w:val="single" w:sz="8" w:space="0" w:color="4F81BD" w:themeColor="accent1"/>
         <w:insideV w:val="single" w:sz="8" w:space="0" w:color="4F81BD" w:themeColor="accent1"/>
       </w:tblBorders>
-      <w:tblCellMar>
-        <w:top w:w="0" w:type="dxa"/>
-        <w:left w:w="108" w:type="dxa"/>
-        <w:bottom w:w="0" w:type="dxa"/>
-        <w:right w:w="108" w:type="dxa"/>
-      </w:tblCellMar>
     </w:tblPr>
     <w:tblStylePr w:type="firstRow">
       <w:pPr>
@@ -2588,7 +2707,6 @@
     <w:tblPr>
       <w:tblStyleRowBandSize w:val="1"/>
       <w:tblStyleColBandSize w:val="1"/>
-      <w:tblInd w:w="0" w:type="dxa"/>
       <w:tblBorders>
         <w:top w:val="single" w:sz="8" w:space="0" w:color="C0504D" w:themeColor="accent2"/>
         <w:left w:val="single" w:sz="8" w:space="0" w:color="C0504D" w:themeColor="accent2"/>
@@ -2597,12 +2715,6 @@
         <w:insideH w:val="single" w:sz="8" w:space="0" w:color="C0504D" w:themeColor="accent2"/>
         <w:insideV w:val="single" w:sz="8" w:space="0" w:color="C0504D" w:themeColor="accent2"/>
       </w:tblBorders>
-      <w:tblCellMar>
-        <w:top w:w="0" w:type="dxa"/>
-        <w:left w:w="108" w:type="dxa"/>
-        <w:bottom w:w="0" w:type="dxa"/>
-        <w:right w:w="108" w:type="dxa"/>
-      </w:tblCellMar>
     </w:tblPr>
     <w:tblStylePr w:type="firstRow">
       <w:pPr>
@@ -2718,7 +2830,6 @@
     <w:tblPr>
       <w:tblStyleRowBandSize w:val="1"/>
       <w:tblStyleColBandSize w:val="1"/>
-      <w:tblInd w:w="0" w:type="dxa"/>
       <w:tblBorders>
         <w:top w:val="single" w:sz="8" w:space="0" w:color="9BBB59" w:themeColor="accent3"/>
         <w:left w:val="single" w:sz="8" w:space="0" w:color="9BBB59" w:themeColor="accent3"/>
@@ -2727,12 +2838,6 @@
         <w:insideH w:val="single" w:sz="8" w:space="0" w:color="9BBB59" w:themeColor="accent3"/>
         <w:insideV w:val="single" w:sz="8" w:space="0" w:color="9BBB59" w:themeColor="accent3"/>
       </w:tblBorders>
-      <w:tblCellMar>
-        <w:top w:w="0" w:type="dxa"/>
-        <w:left w:w="108" w:type="dxa"/>
-        <w:bottom w:w="0" w:type="dxa"/>
-        <w:right w:w="108" w:type="dxa"/>
-      </w:tblCellMar>
     </w:tblPr>
     <w:tblStylePr w:type="firstRow">
       <w:pPr>
@@ -2848,7 +2953,6 @@
     <w:tblPr>
       <w:tblStyleRowBandSize w:val="1"/>
       <w:tblStyleColBandSize w:val="1"/>
-      <w:tblInd w:w="0" w:type="dxa"/>
       <w:tblBorders>
         <w:top w:val="single" w:sz="8" w:space="0" w:color="8064A2" w:themeColor="accent4"/>
         <w:left w:val="single" w:sz="8" w:space="0" w:color="8064A2" w:themeColor="accent4"/>
@@ -2857,12 +2961,6 @@
         <w:insideH w:val="single" w:sz="8" w:space="0" w:color="8064A2" w:themeColor="accent4"/>
         <w:insideV w:val="single" w:sz="8" w:space="0" w:color="8064A2" w:themeColor="accent4"/>
       </w:tblBorders>
-      <w:tblCellMar>
-        <w:top w:w="0" w:type="dxa"/>
-        <w:left w:w="108" w:type="dxa"/>
-        <w:bottom w:w="0" w:type="dxa"/>
-        <w:right w:w="108" w:type="dxa"/>
-      </w:tblCellMar>
     </w:tblPr>
     <w:tblStylePr w:type="firstRow">
       <w:pPr>
@@ -2978,7 +3076,6 @@
     <w:tblPr>
       <w:tblStyleRowBandSize w:val="1"/>
       <w:tblStyleColBandSize w:val="1"/>
-      <w:tblInd w:w="0" w:type="dxa"/>
       <w:tblBorders>
         <w:top w:val="single" w:sz="8" w:space="0" w:color="4BACC6" w:themeColor="accent5"/>
         <w:left w:val="single" w:sz="8" w:space="0" w:color="4BACC6" w:themeColor="accent5"/>
@@ -2987,12 +3084,6 @@
         <w:insideH w:val="single" w:sz="8" w:space="0" w:color="4BACC6" w:themeColor="accent5"/>
         <w:insideV w:val="single" w:sz="8" w:space="0" w:color="4BACC6" w:themeColor="accent5"/>
       </w:tblBorders>
-      <w:tblCellMar>
-        <w:top w:w="0" w:type="dxa"/>
-        <w:left w:w="108" w:type="dxa"/>
-        <w:bottom w:w="0" w:type="dxa"/>
-        <w:right w:w="108" w:type="dxa"/>
-      </w:tblCellMar>
     </w:tblPr>
     <w:tblStylePr w:type="firstRow">
       <w:pPr>
@@ -3108,7 +3199,6 @@
     <w:tblPr>
       <w:tblStyleRowBandSize w:val="1"/>
       <w:tblStyleColBandSize w:val="1"/>
-      <w:tblInd w:w="0" w:type="dxa"/>
       <w:tblBorders>
         <w:top w:val="single" w:sz="8" w:space="0" w:color="F79646" w:themeColor="accent6"/>
         <w:left w:val="single" w:sz="8" w:space="0" w:color="F79646" w:themeColor="accent6"/>
@@ -3117,12 +3207,6 @@
         <w:insideH w:val="single" w:sz="8" w:space="0" w:color="F79646" w:themeColor="accent6"/>
         <w:insideV w:val="single" w:sz="8" w:space="0" w:color="F79646" w:themeColor="accent6"/>
       </w:tblBorders>
-      <w:tblCellMar>
-        <w:top w:w="0" w:type="dxa"/>
-        <w:left w:w="108" w:type="dxa"/>
-        <w:bottom w:w="0" w:type="dxa"/>
-        <w:right w:w="108" w:type="dxa"/>
-      </w:tblCellMar>
     </w:tblPr>
     <w:tblStylePr w:type="firstRow">
       <w:pPr>
@@ -3238,7 +3322,6 @@
     <w:tblPr>
       <w:tblStyleRowBandSize w:val="1"/>
       <w:tblStyleColBandSize w:val="1"/>
-      <w:tblInd w:w="0" w:type="dxa"/>
       <w:tblBorders>
         <w:top w:val="single" w:sz="8" w:space="0" w:color="404040" w:themeColor="text1" w:themeTint="BF"/>
         <w:left w:val="single" w:sz="8" w:space="0" w:color="404040" w:themeColor="text1" w:themeTint="BF"/>
@@ -3246,12 +3329,6 @@
         <w:right w:val="single" w:sz="8" w:space="0" w:color="404040" w:themeColor="text1" w:themeTint="BF"/>
         <w:insideH w:val="single" w:sz="8" w:space="0" w:color="404040" w:themeColor="text1" w:themeTint="BF"/>
       </w:tblBorders>
-      <w:tblCellMar>
-        <w:top w:w="0" w:type="dxa"/>
-        <w:left w:w="108" w:type="dxa"/>
-        <w:bottom w:w="0" w:type="dxa"/>
-        <w:right w:w="108" w:type="dxa"/>
-      </w:tblCellMar>
     </w:tblPr>
     <w:tblStylePr w:type="firstRow">
       <w:pPr>
@@ -3344,7 +3421,6 @@
     <w:tblPr>
       <w:tblStyleRowBandSize w:val="1"/>
       <w:tblStyleColBandSize w:val="1"/>
-      <w:tblInd w:w="0" w:type="dxa"/>
       <w:tblBorders>
         <w:top w:val="single" w:sz="8" w:space="0" w:color="7BA0CD" w:themeColor="accent1" w:themeTint="BF"/>
         <w:left w:val="single" w:sz="8" w:space="0" w:color="7BA0CD" w:themeColor="accent1" w:themeTint="BF"/>
@@ -3352,12 +3428,6 @@
         <w:right w:val="single" w:sz="8" w:space="0" w:color="7BA0CD" w:themeColor="accent1" w:themeTint="BF"/>
         <w:insideH w:val="single" w:sz="8" w:space="0" w:color="7BA0CD" w:themeColor="accent1" w:themeTint="BF"/>
       </w:tblBorders>
-      <w:tblCellMar>
-        <w:top w:w="0" w:type="dxa"/>
-        <w:left w:w="108" w:type="dxa"/>
-        <w:bottom w:w="0" w:type="dxa"/>
-        <w:right w:w="108" w:type="dxa"/>
-      </w:tblCellMar>
     </w:tblPr>
     <w:tblStylePr w:type="firstRow">
       <w:pPr>
@@ -3450,7 +3520,6 @@
     <w:tblPr>
       <w:tblStyleRowBandSize w:val="1"/>
       <w:tblStyleColBandSize w:val="1"/>
-      <w:tblInd w:w="0" w:type="dxa"/>
       <w:tblBorders>
         <w:top w:val="single" w:sz="8" w:space="0" w:color="CF7B79" w:themeColor="accent2" w:themeTint="BF"/>
         <w:left w:val="single" w:sz="8" w:space="0" w:color="CF7B79" w:themeColor="accent2" w:themeTint="BF"/>
@@ -3458,12 +3527,6 @@
         <w:right w:val="single" w:sz="8" w:space="0" w:color="CF7B79" w:themeColor="accent2" w:themeTint="BF"/>
         <w:insideH w:val="single" w:sz="8" w:space="0" w:color="CF7B79" w:themeColor="accent2" w:themeTint="BF"/>
       </w:tblBorders>
-      <w:tblCellMar>
-        <w:top w:w="0" w:type="dxa"/>
-        <w:left w:w="108" w:type="dxa"/>
-        <w:bottom w:w="0" w:type="dxa"/>
-        <w:right w:w="108" w:type="dxa"/>
-      </w:tblCellMar>
     </w:tblPr>
     <w:tblStylePr w:type="firstRow">
       <w:pPr>
@@ -3556,7 +3619,6 @@
     <w:tblPr>
       <w:tblStyleRowBandSize w:val="1"/>
       <w:tblStyleColBandSize w:val="1"/>
-      <w:tblInd w:w="0" w:type="dxa"/>
       <w:tblBorders>
         <w:top w:val="single" w:sz="8" w:space="0" w:color="B3CC82" w:themeColor="accent3" w:themeTint="BF"/>
         <w:left w:val="single" w:sz="8" w:space="0" w:color="B3CC82" w:themeColor="accent3" w:themeTint="BF"/>
@@ -3564,12 +3626,6 @@
         <w:right w:val="single" w:sz="8" w:space="0" w:color="B3CC82" w:themeColor="accent3" w:themeTint="BF"/>
         <w:insideH w:val="single" w:sz="8" w:space="0" w:color="B3CC82" w:themeColor="accent3" w:themeTint="BF"/>
       </w:tblBorders>
-      <w:tblCellMar>
-        <w:top w:w="0" w:type="dxa"/>
-        <w:left w:w="108" w:type="dxa"/>
-        <w:bottom w:w="0" w:type="dxa"/>
-        <w:right w:w="108" w:type="dxa"/>
-      </w:tblCellMar>
     </w:tblPr>
     <w:tblStylePr w:type="firstRow">
       <w:pPr>
@@ -3662,7 +3718,6 @@
     <w:tblPr>
       <w:tblStyleRowBandSize w:val="1"/>
       <w:tblStyleColBandSize w:val="1"/>
-      <w:tblInd w:w="0" w:type="dxa"/>
       <w:tblBorders>
         <w:top w:val="single" w:sz="8" w:space="0" w:color="9F8AB9" w:themeColor="accent4" w:themeTint="BF"/>
         <w:left w:val="single" w:sz="8" w:space="0" w:color="9F8AB9" w:themeColor="accent4" w:themeTint="BF"/>
@@ -3670,12 +3725,6 @@
         <w:right w:val="single" w:sz="8" w:space="0" w:color="9F8AB9" w:themeColor="accent4" w:themeTint="BF"/>
         <w:insideH w:val="single" w:sz="8" w:space="0" w:color="9F8AB9" w:themeColor="accent4" w:themeTint="BF"/>
       </w:tblBorders>
-      <w:tblCellMar>
-        <w:top w:w="0" w:type="dxa"/>
-        <w:left w:w="108" w:type="dxa"/>
-        <w:bottom w:w="0" w:type="dxa"/>
-        <w:right w:w="108" w:type="dxa"/>
-      </w:tblCellMar>
     </w:tblPr>
     <w:tblStylePr w:type="firstRow">
       <w:pPr>
@@ -3768,7 +3817,6 @@
     <w:tblPr>
       <w:tblStyleRowBandSize w:val="1"/>
       <w:tblStyleColBandSize w:val="1"/>
-      <w:tblInd w:w="0" w:type="dxa"/>
       <w:tblBorders>
         <w:top w:val="single" w:sz="8" w:space="0" w:color="78C0D4" w:themeColor="accent5" w:themeTint="BF"/>
         <w:left w:val="single" w:sz="8" w:space="0" w:color="78C0D4" w:themeColor="accent5" w:themeTint="BF"/>
@@ -3776,12 +3824,6 @@
         <w:right w:val="single" w:sz="8" w:space="0" w:color="78C0D4" w:themeColor="accent5" w:themeTint="BF"/>
         <w:insideH w:val="single" w:sz="8" w:space="0" w:color="78C0D4" w:themeColor="accent5" w:themeTint="BF"/>
       </w:tblBorders>
-      <w:tblCellMar>
-        <w:top w:w="0" w:type="dxa"/>
-        <w:left w:w="108" w:type="dxa"/>
-        <w:bottom w:w="0" w:type="dxa"/>
-        <w:right w:w="108" w:type="dxa"/>
-      </w:tblCellMar>
     </w:tblPr>
     <w:tblStylePr w:type="firstRow">
       <w:pPr>
@@ -3874,7 +3916,6 @@
     <w:tblPr>
       <w:tblStyleRowBandSize w:val="1"/>
       <w:tblStyleColBandSize w:val="1"/>
-      <w:tblInd w:w="0" w:type="dxa"/>
       <w:tblBorders>
         <w:top w:val="single" w:sz="8" w:space="0" w:color="F9B074" w:themeColor="accent6" w:themeTint="BF"/>
         <w:left w:val="single" w:sz="8" w:space="0" w:color="F9B074" w:themeColor="accent6" w:themeTint="BF"/>
@@ -3882,12 +3923,6 @@
         <w:right w:val="single" w:sz="8" w:space="0" w:color="F9B074" w:themeColor="accent6" w:themeTint="BF"/>
         <w:insideH w:val="single" w:sz="8" w:space="0" w:color="F9B074" w:themeColor="accent6" w:themeTint="BF"/>
       </w:tblBorders>
-      <w:tblCellMar>
-        <w:top w:w="0" w:type="dxa"/>
-        <w:left w:w="108" w:type="dxa"/>
-        <w:bottom w:w="0" w:type="dxa"/>
-        <w:right w:w="108" w:type="dxa"/>
-      </w:tblCellMar>
     </w:tblPr>
     <w:tblStylePr w:type="firstRow">
       <w:pPr>
@@ -3980,17 +4015,10 @@
     <w:tblPr>
       <w:tblStyleRowBandSize w:val="1"/>
       <w:tblStyleColBandSize w:val="1"/>
-      <w:tblInd w:w="0" w:type="dxa"/>
       <w:tblBorders>
         <w:top w:val="single" w:sz="18" w:space="0" w:color="auto"/>
         <w:bottom w:val="single" w:sz="18" w:space="0" w:color="auto"/>
       </w:tblBorders>
-      <w:tblCellMar>
-        <w:top w:w="0" w:type="dxa"/>
-        <w:left w:w="108" w:type="dxa"/>
-        <w:bottom w:w="0" w:type="dxa"/>
-        <w:right w:w="108" w:type="dxa"/>
-      </w:tblCellMar>
     </w:tblPr>
     <w:tblStylePr w:type="firstRow">
       <w:pPr>
@@ -4129,17 +4157,10 @@
     <w:tblPr>
       <w:tblStyleRowBandSize w:val="1"/>
       <w:tblStyleColBandSize w:val="1"/>
-      <w:tblInd w:w="0" w:type="dxa"/>
       <w:tblBorders>
         <w:top w:val="single" w:sz="18" w:space="0" w:color="auto"/>
         <w:bottom w:val="single" w:sz="18" w:space="0" w:color="auto"/>
       </w:tblBorders>
-      <w:tblCellMar>
-        <w:top w:w="0" w:type="dxa"/>
-        <w:left w:w="108" w:type="dxa"/>
-        <w:bottom w:w="0" w:type="dxa"/>
-        <w:right w:w="108" w:type="dxa"/>
-      </w:tblCellMar>
     </w:tblPr>
     <w:tblStylePr w:type="firstRow">
       <w:pPr>
@@ -4278,17 +4299,10 @@
     <w:tblPr>
       <w:tblStyleRowBandSize w:val="1"/>
       <w:tblStyleColBandSize w:val="1"/>
-      <w:tblInd w:w="0" w:type="dxa"/>
       <w:tblBorders>
         <w:top w:val="single" w:sz="18" w:space="0" w:color="auto"/>
         <w:bottom w:val="single" w:sz="18" w:space="0" w:color="auto"/>
       </w:tblBorders>
-      <w:tblCellMar>
-        <w:top w:w="0" w:type="dxa"/>
-        <w:left w:w="108" w:type="dxa"/>
-        <w:bottom w:w="0" w:type="dxa"/>
-        <w:right w:w="108" w:type="dxa"/>
-      </w:tblCellMar>
     </w:tblPr>
     <w:tblStylePr w:type="firstRow">
       <w:pPr>
@@ -4427,17 +4441,10 @@
     <w:tblPr>
       <w:tblStyleRowBandSize w:val="1"/>
       <w:tblStyleColBandSize w:val="1"/>
-      <w:tblInd w:w="0" w:type="dxa"/>
       <w:tblBorders>
         <w:top w:val="single" w:sz="18" w:space="0" w:color="auto"/>
         <w:bottom w:val="single" w:sz="18" w:space="0" w:color="auto"/>
       </w:tblBorders>
-      <w:tblCellMar>
-        <w:top w:w="0" w:type="dxa"/>
-        <w:left w:w="108" w:type="dxa"/>
-        <w:bottom w:w="0" w:type="dxa"/>
-        <w:right w:w="108" w:type="dxa"/>
-      </w:tblCellMar>
     </w:tblPr>
     <w:tblStylePr w:type="firstRow">
       <w:pPr>
@@ -4576,17 +4583,10 @@
     <w:tblPr>
       <w:tblStyleRowBandSize w:val="1"/>
       <w:tblStyleColBandSize w:val="1"/>
-      <w:tblInd w:w="0" w:type="dxa"/>
       <w:tblBorders>
         <w:top w:val="single" w:sz="18" w:space="0" w:color="auto"/>
         <w:bottom w:val="single" w:sz="18" w:space="0" w:color="auto"/>
       </w:tblBorders>
-      <w:tblCellMar>
-        <w:top w:w="0" w:type="dxa"/>
-        <w:left w:w="108" w:type="dxa"/>
-        <w:bottom w:w="0" w:type="dxa"/>
-        <w:right w:w="108" w:type="dxa"/>
-      </w:tblCellMar>
     </w:tblPr>
     <w:tblStylePr w:type="firstRow">
       <w:pPr>
@@ -4725,17 +4725,10 @@
     <w:tblPr>
       <w:tblStyleRowBandSize w:val="1"/>
       <w:tblStyleColBandSize w:val="1"/>
-      <w:tblInd w:w="0" w:type="dxa"/>
       <w:tblBorders>
         <w:top w:val="single" w:sz="18" w:space="0" w:color="auto"/>
         <w:bottom w:val="single" w:sz="18" w:space="0" w:color="auto"/>
       </w:tblBorders>
-      <w:tblCellMar>
-        <w:top w:w="0" w:type="dxa"/>
-        <w:left w:w="108" w:type="dxa"/>
-        <w:bottom w:w="0" w:type="dxa"/>
-        <w:right w:w="108" w:type="dxa"/>
-      </w:tblCellMar>
     </w:tblPr>
     <w:tblStylePr w:type="firstRow">
       <w:pPr>
@@ -4874,17 +4867,10 @@
     <w:tblPr>
       <w:tblStyleRowBandSize w:val="1"/>
       <w:tblStyleColBandSize w:val="1"/>
-      <w:tblInd w:w="0" w:type="dxa"/>
       <w:tblBorders>
         <w:top w:val="single" w:sz="18" w:space="0" w:color="auto"/>
         <w:bottom w:val="single" w:sz="18" w:space="0" w:color="auto"/>
       </w:tblBorders>
-      <w:tblCellMar>
-        <w:top w:w="0" w:type="dxa"/>
-        <w:left w:w="108" w:type="dxa"/>
-        <w:bottom w:w="0" w:type="dxa"/>
-        <w:right w:w="108" w:type="dxa"/>
-      </w:tblCellMar>
     </w:tblPr>
     <w:tblStylePr w:type="firstRow">
       <w:pPr>
@@ -5026,17 +5012,10 @@
     <w:tblPr>
       <w:tblStyleRowBandSize w:val="1"/>
       <w:tblStyleColBandSize w:val="1"/>
-      <w:tblInd w:w="0" w:type="dxa"/>
       <w:tblBorders>
         <w:top w:val="single" w:sz="8" w:space="0" w:color="000000" w:themeColor="text1"/>
         <w:bottom w:val="single" w:sz="8" w:space="0" w:color="000000" w:themeColor="text1"/>
       </w:tblBorders>
-      <w:tblCellMar>
-        <w:top w:w="0" w:type="dxa"/>
-        <w:left w:w="108" w:type="dxa"/>
-        <w:bottom w:w="0" w:type="dxa"/>
-        <w:right w:w="108" w:type="dxa"/>
-      </w:tblCellMar>
     </w:tblPr>
     <w:tblStylePr w:type="firstRow">
       <w:rPr>
@@ -5110,17 +5089,10 @@
     <w:tblPr>
       <w:tblStyleRowBandSize w:val="1"/>
       <w:tblStyleColBandSize w:val="1"/>
-      <w:tblInd w:w="0" w:type="dxa"/>
       <w:tblBorders>
         <w:top w:val="single" w:sz="8" w:space="0" w:color="4F81BD" w:themeColor="accent1"/>
         <w:bottom w:val="single" w:sz="8" w:space="0" w:color="4F81BD" w:themeColor="accent1"/>
       </w:tblBorders>
-      <w:tblCellMar>
-        <w:top w:w="0" w:type="dxa"/>
-        <w:left w:w="108" w:type="dxa"/>
-        <w:bottom w:w="0" w:type="dxa"/>
-        <w:right w:w="108" w:type="dxa"/>
-      </w:tblCellMar>
     </w:tblPr>
     <w:tblStylePr w:type="firstRow">
       <w:rPr>
@@ -5194,17 +5166,10 @@
     <w:tblPr>
       <w:tblStyleRowBandSize w:val="1"/>
       <w:tblStyleColBandSize w:val="1"/>
-      <w:tblInd w:w="0" w:type="dxa"/>
       <w:tblBorders>
         <w:top w:val="single" w:sz="8" w:space="0" w:color="C0504D" w:themeColor="accent2"/>
         <w:bottom w:val="single" w:sz="8" w:space="0" w:color="C0504D" w:themeColor="accent2"/>
       </w:tblBorders>
-      <w:tblCellMar>
-        <w:top w:w="0" w:type="dxa"/>
-        <w:left w:w="108" w:type="dxa"/>
-        <w:bottom w:w="0" w:type="dxa"/>
-        <w:right w:w="108" w:type="dxa"/>
-      </w:tblCellMar>
     </w:tblPr>
     <w:tblStylePr w:type="firstRow">
       <w:rPr>
@@ -5278,17 +5243,10 @@
     <w:tblPr>
       <w:tblStyleRowBandSize w:val="1"/>
       <w:tblStyleColBandSize w:val="1"/>
-      <w:tblInd w:w="0" w:type="dxa"/>
       <w:tblBorders>
         <w:top w:val="single" w:sz="8" w:space="0" w:color="9BBB59" w:themeColor="accent3"/>
         <w:bottom w:val="single" w:sz="8" w:space="0" w:color="9BBB59" w:themeColor="accent3"/>
       </w:tblBorders>
-      <w:tblCellMar>
-        <w:top w:w="0" w:type="dxa"/>
-        <w:left w:w="108" w:type="dxa"/>
-        <w:bottom w:w="0" w:type="dxa"/>
-        <w:right w:w="108" w:type="dxa"/>
-      </w:tblCellMar>
     </w:tblPr>
     <w:tblStylePr w:type="firstRow">
       <w:rPr>
@@ -5362,17 +5320,10 @@
     <w:tblPr>
       <w:tblStyleRowBandSize w:val="1"/>
       <w:tblStyleColBandSize w:val="1"/>
-      <w:tblInd w:w="0" w:type="dxa"/>
       <w:tblBorders>
         <w:top w:val="single" w:sz="8" w:space="0" w:color="8064A2" w:themeColor="accent4"/>
         <w:bottom w:val="single" w:sz="8" w:space="0" w:color="8064A2" w:themeColor="accent4"/>
       </w:tblBorders>
-      <w:tblCellMar>
-        <w:top w:w="0" w:type="dxa"/>
-        <w:left w:w="108" w:type="dxa"/>
-        <w:bottom w:w="0" w:type="dxa"/>
-        <w:right w:w="108" w:type="dxa"/>
-      </w:tblCellMar>
     </w:tblPr>
     <w:tblStylePr w:type="firstRow">
       <w:rPr>
@@ -5446,17 +5397,10 @@
     <w:tblPr>
       <w:tblStyleRowBandSize w:val="1"/>
       <w:tblStyleColBandSize w:val="1"/>
-      <w:tblInd w:w="0" w:type="dxa"/>
       <w:tblBorders>
         <w:top w:val="single" w:sz="8" w:space="0" w:color="4BACC6" w:themeColor="accent5"/>
         <w:bottom w:val="single" w:sz="8" w:space="0" w:color="4BACC6" w:themeColor="accent5"/>
       </w:tblBorders>
-      <w:tblCellMar>
-        <w:top w:w="0" w:type="dxa"/>
-        <w:left w:w="108" w:type="dxa"/>
-        <w:bottom w:w="0" w:type="dxa"/>
-        <w:right w:w="108" w:type="dxa"/>
-      </w:tblCellMar>
     </w:tblPr>
     <w:tblStylePr w:type="firstRow">
       <w:rPr>
@@ -5530,17 +5474,10 @@
     <w:tblPr>
       <w:tblStyleRowBandSize w:val="1"/>
       <w:tblStyleColBandSize w:val="1"/>
-      <w:tblInd w:w="0" w:type="dxa"/>
       <w:tblBorders>
         <w:top w:val="single" w:sz="8" w:space="0" w:color="F79646" w:themeColor="accent6"/>
         <w:bottom w:val="single" w:sz="8" w:space="0" w:color="F79646" w:themeColor="accent6"/>
       </w:tblBorders>
-      <w:tblCellMar>
-        <w:top w:w="0" w:type="dxa"/>
-        <w:left w:w="108" w:type="dxa"/>
-        <w:bottom w:w="0" w:type="dxa"/>
-        <w:right w:w="108" w:type="dxa"/>
-      </w:tblCellMar>
     </w:tblPr>
     <w:tblStylePr w:type="firstRow">
       <w:rPr>
@@ -5615,19 +5552,12 @@
     <w:tblPr>
       <w:tblStyleRowBandSize w:val="1"/>
       <w:tblStyleColBandSize w:val="1"/>
-      <w:tblInd w:w="0" w:type="dxa"/>
       <w:tblBorders>
         <w:top w:val="single" w:sz="8" w:space="0" w:color="000000" w:themeColor="text1"/>
         <w:left w:val="single" w:sz="8" w:space="0" w:color="000000" w:themeColor="text1"/>
         <w:bottom w:val="single" w:sz="8" w:space="0" w:color="000000" w:themeColor="text1"/>
         <w:right w:val="single" w:sz="8" w:space="0" w:color="000000" w:themeColor="text1"/>
       </w:tblBorders>
-      <w:tblCellMar>
-        <w:top w:w="0" w:type="dxa"/>
-        <w:left w:w="108" w:type="dxa"/>
-        <w:bottom w:w="0" w:type="dxa"/>
-        <w:right w:w="108" w:type="dxa"/>
-      </w:tblCellMar>
     </w:tblPr>
     <w:tblStylePr w:type="firstRow">
       <w:rPr>
@@ -5743,19 +5673,12 @@
     <w:tblPr>
       <w:tblStyleRowBandSize w:val="1"/>
       <w:tblStyleColBandSize w:val="1"/>
-      <w:tblInd w:w="0" w:type="dxa"/>
       <w:tblBorders>
         <w:top w:val="single" w:sz="8" w:space="0" w:color="4F81BD" w:themeColor="accent1"/>
         <w:left w:val="single" w:sz="8" w:space="0" w:color="4F81BD" w:themeColor="accent1"/>
         <w:bottom w:val="single" w:sz="8" w:space="0" w:color="4F81BD" w:themeColor="accent1"/>
         <w:right w:val="single" w:sz="8" w:space="0" w:color="4F81BD" w:themeColor="accent1"/>
       </w:tblBorders>
-      <w:tblCellMar>
-        <w:top w:w="0" w:type="dxa"/>
-        <w:left w:w="108" w:type="dxa"/>
-        <w:bottom w:w="0" w:type="dxa"/>
-        <w:right w:w="108" w:type="dxa"/>
-      </w:tblCellMar>
     </w:tblPr>
     <w:tblStylePr w:type="firstRow">
       <w:rPr>
@@ -5871,19 +5794,12 @@
     <w:tblPr>
       <w:tblStyleRowBandSize w:val="1"/>
       <w:tblStyleColBandSize w:val="1"/>
-      <w:tblInd w:w="0" w:type="dxa"/>
       <w:tblBorders>
         <w:top w:val="single" w:sz="8" w:space="0" w:color="C0504D" w:themeColor="accent2"/>
         <w:left w:val="single" w:sz="8" w:space="0" w:color="C0504D" w:themeColor="accent2"/>
         <w:bottom w:val="single" w:sz="8" w:space="0" w:color="C0504D" w:themeColor="accent2"/>
         <w:right w:val="single" w:sz="8" w:space="0" w:color="C0504D" w:themeColor="accent2"/>
       </w:tblBorders>
-      <w:tblCellMar>
-        <w:top w:w="0" w:type="dxa"/>
-        <w:left w:w="108" w:type="dxa"/>
-        <w:bottom w:w="0" w:type="dxa"/>
-        <w:right w:w="108" w:type="dxa"/>
-      </w:tblCellMar>
     </w:tblPr>
     <w:tblStylePr w:type="firstRow">
       <w:rPr>
@@ -5999,19 +5915,12 @@
     <w:tblPr>
       <w:tblStyleRowBandSize w:val="1"/>
       <w:tblStyleColBandSize w:val="1"/>
-      <w:tblInd w:w="0" w:type="dxa"/>
       <w:tblBorders>
         <w:top w:val="single" w:sz="8" w:space="0" w:color="9BBB59" w:themeColor="accent3"/>
         <w:left w:val="single" w:sz="8" w:space="0" w:color="9BBB59" w:themeColor="accent3"/>
         <w:bottom w:val="single" w:sz="8" w:space="0" w:color="9BBB59" w:themeColor="accent3"/>
         <w:right w:val="single" w:sz="8" w:space="0" w:color="9BBB59" w:themeColor="accent3"/>
       </w:tblBorders>
-      <w:tblCellMar>
-        <w:top w:w="0" w:type="dxa"/>
-        <w:left w:w="108" w:type="dxa"/>
-        <w:bottom w:w="0" w:type="dxa"/>
-        <w:right w:w="108" w:type="dxa"/>
-      </w:tblCellMar>
     </w:tblPr>
     <w:tblStylePr w:type="firstRow">
       <w:rPr>
@@ -6127,19 +6036,12 @@
     <w:tblPr>
       <w:tblStyleRowBandSize w:val="1"/>
       <w:tblStyleColBandSize w:val="1"/>
-      <w:tblInd w:w="0" w:type="dxa"/>
       <w:tblBorders>
         <w:top w:val="single" w:sz="8" w:space="0" w:color="8064A2" w:themeColor="accent4"/>
         <w:left w:val="single" w:sz="8" w:space="0" w:color="8064A2" w:themeColor="accent4"/>
         <w:bottom w:val="single" w:sz="8" w:space="0" w:color="8064A2" w:themeColor="accent4"/>
         <w:right w:val="single" w:sz="8" w:space="0" w:color="8064A2" w:themeColor="accent4"/>
       </w:tblBorders>
-      <w:tblCellMar>
-        <w:top w:w="0" w:type="dxa"/>
-        <w:left w:w="108" w:type="dxa"/>
-        <w:bottom w:w="0" w:type="dxa"/>
-        <w:right w:w="108" w:type="dxa"/>
-      </w:tblCellMar>
     </w:tblPr>
     <w:tblStylePr w:type="firstRow">
       <w:rPr>
@@ -6255,19 +6157,12 @@
     <w:tblPr>
       <w:tblStyleRowBandSize w:val="1"/>
       <w:tblStyleColBandSize w:val="1"/>
-      <w:tblInd w:w="0" w:type="dxa"/>
       <w:tblBorders>
         <w:top w:val="single" w:sz="8" w:space="0" w:color="4BACC6" w:themeColor="accent5"/>
         <w:left w:val="single" w:sz="8" w:space="0" w:color="4BACC6" w:themeColor="accent5"/>
         <w:bottom w:val="single" w:sz="8" w:space="0" w:color="4BACC6" w:themeColor="accent5"/>
         <w:right w:val="single" w:sz="8" w:space="0" w:color="4BACC6" w:themeColor="accent5"/>
       </w:tblBorders>
-      <w:tblCellMar>
-        <w:top w:w="0" w:type="dxa"/>
-        <w:left w:w="108" w:type="dxa"/>
-        <w:bottom w:w="0" w:type="dxa"/>
-        <w:right w:w="108" w:type="dxa"/>
-      </w:tblCellMar>
     </w:tblPr>
     <w:tblStylePr w:type="firstRow">
       <w:rPr>
@@ -6383,19 +6278,12 @@
     <w:tblPr>
       <w:tblStyleRowBandSize w:val="1"/>
       <w:tblStyleColBandSize w:val="1"/>
-      <w:tblInd w:w="0" w:type="dxa"/>
       <w:tblBorders>
         <w:top w:val="single" w:sz="8" w:space="0" w:color="F79646" w:themeColor="accent6"/>
         <w:left w:val="single" w:sz="8" w:space="0" w:color="F79646" w:themeColor="accent6"/>
         <w:bottom w:val="single" w:sz="8" w:space="0" w:color="F79646" w:themeColor="accent6"/>
         <w:right w:val="single" w:sz="8" w:space="0" w:color="F79646" w:themeColor="accent6"/>
       </w:tblBorders>
-      <w:tblCellMar>
-        <w:top w:w="0" w:type="dxa"/>
-        <w:left w:w="108" w:type="dxa"/>
-        <w:bottom w:w="0" w:type="dxa"/>
-        <w:right w:w="108" w:type="dxa"/>
-      </w:tblCellMar>
     </w:tblPr>
     <w:tblStylePr w:type="firstRow">
       <w:rPr>
@@ -6507,7 +6395,6 @@
     <w:tblPr>
       <w:tblStyleRowBandSize w:val="1"/>
       <w:tblStyleColBandSize w:val="1"/>
-      <w:tblInd w:w="0" w:type="dxa"/>
       <w:tblBorders>
         <w:top w:val="single" w:sz="8" w:space="0" w:color="404040" w:themeColor="text1" w:themeTint="BF"/>
         <w:left w:val="single" w:sz="8" w:space="0" w:color="404040" w:themeColor="text1" w:themeTint="BF"/>
@@ -6516,12 +6403,6 @@
         <w:insideH w:val="single" w:sz="8" w:space="0" w:color="404040" w:themeColor="text1" w:themeTint="BF"/>
         <w:insideV w:val="single" w:sz="8" w:space="0" w:color="404040" w:themeColor="text1" w:themeTint="BF"/>
       </w:tblBorders>
-      <w:tblCellMar>
-        <w:top w:w="0" w:type="dxa"/>
-        <w:left w:w="108" w:type="dxa"/>
-        <w:bottom w:w="0" w:type="dxa"/>
-        <w:right w:w="108" w:type="dxa"/>
-      </w:tblCellMar>
     </w:tblPr>
     <w:tcPr>
       <w:shd w:val="clear" w:color="auto" w:fill="C0C0C0" w:themeFill="text1" w:themeFillTint="3F"/>
@@ -6580,7 +6461,6 @@
     <w:tblPr>
       <w:tblStyleRowBandSize w:val="1"/>
       <w:tblStyleColBandSize w:val="1"/>
-      <w:tblInd w:w="0" w:type="dxa"/>
       <w:tblBorders>
         <w:top w:val="single" w:sz="8" w:space="0" w:color="7BA0CD" w:themeColor="accent1" w:themeTint="BF"/>
         <w:left w:val="single" w:sz="8" w:space="0" w:color="7BA0CD" w:themeColor="accent1" w:themeTint="BF"/>
@@ -6589,12 +6469,6 @@
         <w:insideH w:val="single" w:sz="8" w:space="0" w:color="7BA0CD" w:themeColor="accent1" w:themeTint="BF"/>
         <w:insideV w:val="single" w:sz="8" w:space="0" w:color="7BA0CD" w:themeColor="accent1" w:themeTint="BF"/>
       </w:tblBorders>
-      <w:tblCellMar>
-        <w:top w:w="0" w:type="dxa"/>
-        <w:left w:w="108" w:type="dxa"/>
-        <w:bottom w:w="0" w:type="dxa"/>
-        <w:right w:w="108" w:type="dxa"/>
-      </w:tblCellMar>
     </w:tblPr>
     <w:tcPr>
       <w:shd w:val="clear" w:color="auto" w:fill="D3DFEE" w:themeFill="accent1" w:themeFillTint="3F"/>
@@ -6653,7 +6527,6 @@
     <w:tblPr>
       <w:tblStyleRowBandSize w:val="1"/>
       <w:tblStyleColBandSize w:val="1"/>
-      <w:tblInd w:w="0" w:type="dxa"/>
       <w:tblBorders>
         <w:top w:val="single" w:sz="8" w:space="0" w:color="CF7B79" w:themeColor="accent2" w:themeTint="BF"/>
         <w:left w:val="single" w:sz="8" w:space="0" w:color="CF7B79" w:themeColor="accent2" w:themeTint="BF"/>
@@ -6662,12 +6535,6 @@
         <w:insideH w:val="single" w:sz="8" w:space="0" w:color="CF7B79" w:themeColor="accent2" w:themeTint="BF"/>
         <w:insideV w:val="single" w:sz="8" w:space="0" w:color="CF7B79" w:themeColor="accent2" w:themeTint="BF"/>
       </w:tblBorders>
-      <w:tblCellMar>
-        <w:top w:w="0" w:type="dxa"/>
-        <w:left w:w="108" w:type="dxa"/>
-        <w:bottom w:w="0" w:type="dxa"/>
-        <w:right w:w="108" w:type="dxa"/>
-      </w:tblCellMar>
     </w:tblPr>
     <w:tcPr>
       <w:shd w:val="clear" w:color="auto" w:fill="EFD3D2" w:themeFill="accent2" w:themeFillTint="3F"/>
@@ -6726,7 +6593,6 @@
     <w:tblPr>
       <w:tblStyleRowBandSize w:val="1"/>
       <w:tblStyleColBandSize w:val="1"/>
-      <w:tblInd w:w="0" w:type="dxa"/>
       <w:tblBorders>
         <w:top w:val="single" w:sz="8" w:space="0" w:color="B3CC82" w:themeColor="accent3" w:themeTint="BF"/>
         <w:left w:val="single" w:sz="8" w:space="0" w:color="B3CC82" w:themeColor="accent3" w:themeTint="BF"/>
@@ -6735,12 +6601,6 @@
         <w:insideH w:val="single" w:sz="8" w:space="0" w:color="B3CC82" w:themeColor="accent3" w:themeTint="BF"/>
         <w:insideV w:val="single" w:sz="8" w:space="0" w:color="B3CC82" w:themeColor="accent3" w:themeTint="BF"/>
       </w:tblBorders>
-      <w:tblCellMar>
-        <w:top w:w="0" w:type="dxa"/>
-        <w:left w:w="108" w:type="dxa"/>
-        <w:bottom w:w="0" w:type="dxa"/>
-        <w:right w:w="108" w:type="dxa"/>
-      </w:tblCellMar>
     </w:tblPr>
     <w:tcPr>
       <w:shd w:val="clear" w:color="auto" w:fill="E6EED5" w:themeFill="accent3" w:themeFillTint="3F"/>
@@ -6799,7 +6659,6 @@
     <w:tblPr>
       <w:tblStyleRowBandSize w:val="1"/>
       <w:tblStyleColBandSize w:val="1"/>
-      <w:tblInd w:w="0" w:type="dxa"/>
       <w:tblBorders>
         <w:top w:val="single" w:sz="8" w:space="0" w:color="9F8AB9" w:themeColor="accent4" w:themeTint="BF"/>
         <w:left w:val="single" w:sz="8" w:space="0" w:color="9F8AB9" w:themeColor="accent4" w:themeTint="BF"/>
@@ -6808,12 +6667,6 @@
         <w:insideH w:val="single" w:sz="8" w:space="0" w:color="9F8AB9" w:themeColor="accent4" w:themeTint="BF"/>
         <w:insideV w:val="single" w:sz="8" w:space="0" w:color="9F8AB9" w:themeColor="accent4" w:themeTint="BF"/>
       </w:tblBorders>
-      <w:tblCellMar>
-        <w:top w:w="0" w:type="dxa"/>
-        <w:left w:w="108" w:type="dxa"/>
-        <w:bottom w:w="0" w:type="dxa"/>
-        <w:right w:w="108" w:type="dxa"/>
-      </w:tblCellMar>
     </w:tblPr>
     <w:tcPr>
       <w:shd w:val="clear" w:color="auto" w:fill="DFD8E8" w:themeFill="accent4" w:themeFillTint="3F"/>
@@ -6872,7 +6725,6 @@
     <w:tblPr>
       <w:tblStyleRowBandSize w:val="1"/>
       <w:tblStyleColBandSize w:val="1"/>
-      <w:tblInd w:w="0" w:type="dxa"/>
       <w:tblBorders>
         <w:top w:val="single" w:sz="8" w:space="0" w:color="78C0D4" w:themeColor="accent5" w:themeTint="BF"/>
         <w:left w:val="single" w:sz="8" w:space="0" w:color="78C0D4" w:themeColor="accent5" w:themeTint="BF"/>
@@ -6881,12 +6733,6 @@
         <w:insideH w:val="single" w:sz="8" w:space="0" w:color="78C0D4" w:themeColor="accent5" w:themeTint="BF"/>
         <w:insideV w:val="single" w:sz="8" w:space="0" w:color="78C0D4" w:themeColor="accent5" w:themeTint="BF"/>
       </w:tblBorders>
-      <w:tblCellMar>
-        <w:top w:w="0" w:type="dxa"/>
-        <w:left w:w="108" w:type="dxa"/>
-        <w:bottom w:w="0" w:type="dxa"/>
-        <w:right w:w="108" w:type="dxa"/>
-      </w:tblCellMar>
     </w:tblPr>
     <w:tcPr>
       <w:shd w:val="clear" w:color="auto" w:fill="D2EAF1" w:themeFill="accent5" w:themeFillTint="3F"/>
@@ -6945,7 +6791,6 @@
     <w:tblPr>
       <w:tblStyleRowBandSize w:val="1"/>
       <w:tblStyleColBandSize w:val="1"/>
-      <w:tblInd w:w="0" w:type="dxa"/>
       <w:tblBorders>
         <w:top w:val="single" w:sz="8" w:space="0" w:color="F9B074" w:themeColor="accent6" w:themeTint="BF"/>
         <w:left w:val="single" w:sz="8" w:space="0" w:color="F9B074" w:themeColor="accent6" w:themeTint="BF"/>
@@ -6954,12 +6799,6 @@
         <w:insideH w:val="single" w:sz="8" w:space="0" w:color="F9B074" w:themeColor="accent6" w:themeTint="BF"/>
         <w:insideV w:val="single" w:sz="8" w:space="0" w:color="F9B074" w:themeColor="accent6" w:themeTint="BF"/>
       </w:tblBorders>
-      <w:tblCellMar>
-        <w:top w:w="0" w:type="dxa"/>
-        <w:left w:w="108" w:type="dxa"/>
-        <w:bottom w:w="0" w:type="dxa"/>
-        <w:right w:w="108" w:type="dxa"/>
-      </w:tblCellMar>
     </w:tblPr>
     <w:tcPr>
       <w:shd w:val="clear" w:color="auto" w:fill="FDE4D0" w:themeFill="accent6" w:themeFillTint="3F"/>
@@ -7022,7 +6861,6 @@
     <w:tblPr>
       <w:tblStyleRowBandSize w:val="1"/>
       <w:tblStyleColBandSize w:val="1"/>
-      <w:tblInd w:w="0" w:type="dxa"/>
       <w:tblBorders>
         <w:top w:val="single" w:sz="8" w:space="0" w:color="000000" w:themeColor="text1"/>
         <w:left w:val="single" w:sz="8" w:space="0" w:color="000000" w:themeColor="text1"/>
@@ -7031,12 +6869,6 @@
         <w:insideH w:val="single" w:sz="8" w:space="0" w:color="000000" w:themeColor="text1"/>
         <w:insideV w:val="single" w:sz="8" w:space="0" w:color="000000" w:themeColor="text1"/>
       </w:tblBorders>
-      <w:tblCellMar>
-        <w:top w:w="0" w:type="dxa"/>
-        <w:left w:w="108" w:type="dxa"/>
-        <w:bottom w:w="0" w:type="dxa"/>
-        <w:right w:w="108" w:type="dxa"/>
-      </w:tblCellMar>
     </w:tblPr>
     <w:tcPr>
       <w:shd w:val="clear" w:color="auto" w:fill="C0C0C0" w:themeFill="text1" w:themeFillTint="3F"/>
@@ -7147,7 +6979,6 @@
     <w:tblPr>
       <w:tblStyleRowBandSize w:val="1"/>
       <w:tblStyleColBandSize w:val="1"/>
-      <w:tblInd w:w="0" w:type="dxa"/>
       <w:tblBorders>
         <w:top w:val="single" w:sz="8" w:space="0" w:color="4F81BD" w:themeColor="accent1"/>
         <w:left w:val="single" w:sz="8" w:space="0" w:color="4F81BD" w:themeColor="accent1"/>
@@ -7156,12 +6987,6 @@
         <w:insideH w:val="single" w:sz="8" w:space="0" w:color="4F81BD" w:themeColor="accent1"/>
         <w:insideV w:val="single" w:sz="8" w:space="0" w:color="4F81BD" w:themeColor="accent1"/>
       </w:tblBorders>
-      <w:tblCellMar>
-        <w:top w:w="0" w:type="dxa"/>
-        <w:left w:w="108" w:type="dxa"/>
-        <w:bottom w:w="0" w:type="dxa"/>
-        <w:right w:w="108" w:type="dxa"/>
-      </w:tblCellMar>
     </w:tblPr>
     <w:tcPr>
       <w:shd w:val="clear" w:color="auto" w:fill="D3DFEE" w:themeFill="accent1" w:themeFillTint="3F"/>
@@ -7272,7 +7097,6 @@
     <w:tblPr>
       <w:tblStyleRowBandSize w:val="1"/>
       <w:tblStyleColBandSize w:val="1"/>
-      <w:tblInd w:w="0" w:type="dxa"/>
       <w:tblBorders>
         <w:top w:val="single" w:sz="8" w:space="0" w:color="C0504D" w:themeColor="accent2"/>
         <w:left w:val="single" w:sz="8" w:space="0" w:color="C0504D" w:themeColor="accent2"/>
@@ -7281,12 +7105,6 @@
         <w:insideH w:val="single" w:sz="8" w:space="0" w:color="C0504D" w:themeColor="accent2"/>
         <w:insideV w:val="single" w:sz="8" w:space="0" w:color="C0504D" w:themeColor="accent2"/>
       </w:tblBorders>
-      <w:tblCellMar>
-        <w:top w:w="0" w:type="dxa"/>
-        <w:left w:w="108" w:type="dxa"/>
-        <w:bottom w:w="0" w:type="dxa"/>
-        <w:right w:w="108" w:type="dxa"/>
-      </w:tblCellMar>
     </w:tblPr>
     <w:tcPr>
       <w:shd w:val="clear" w:color="auto" w:fill="EFD3D2" w:themeFill="accent2" w:themeFillTint="3F"/>
@@ -7397,7 +7215,6 @@
     <w:tblPr>
       <w:tblStyleRowBandSize w:val="1"/>
       <w:tblStyleColBandSize w:val="1"/>
-      <w:tblInd w:w="0" w:type="dxa"/>
       <w:tblBorders>
         <w:top w:val="single" w:sz="8" w:space="0" w:color="9BBB59" w:themeColor="accent3"/>
         <w:left w:val="single" w:sz="8" w:space="0" w:color="9BBB59" w:themeColor="accent3"/>
@@ -7406,12 +7223,6 @@
         <w:insideH w:val="single" w:sz="8" w:space="0" w:color="9BBB59" w:themeColor="accent3"/>
         <w:insideV w:val="single" w:sz="8" w:space="0" w:color="9BBB59" w:themeColor="accent3"/>
       </w:tblBorders>
-      <w:tblCellMar>
-        <w:top w:w="0" w:type="dxa"/>
-        <w:left w:w="108" w:type="dxa"/>
-        <w:bottom w:w="0" w:type="dxa"/>
-        <w:right w:w="108" w:type="dxa"/>
-      </w:tblCellMar>
     </w:tblPr>
     <w:tcPr>
       <w:shd w:val="clear" w:color="auto" w:fill="E6EED5" w:themeFill="accent3" w:themeFillTint="3F"/>
@@ -7522,7 +7333,6 @@
     <w:tblPr>
       <w:tblStyleRowBandSize w:val="1"/>
       <w:tblStyleColBandSize w:val="1"/>
-      <w:tblInd w:w="0" w:type="dxa"/>
       <w:tblBorders>
         <w:top w:val="single" w:sz="8" w:space="0" w:color="8064A2" w:themeColor="accent4"/>
         <w:left w:val="single" w:sz="8" w:space="0" w:color="8064A2" w:themeColor="accent4"/>
@@ -7531,12 +7341,6 @@
         <w:insideH w:val="single" w:sz="8" w:space="0" w:color="8064A2" w:themeColor="accent4"/>
         <w:insideV w:val="single" w:sz="8" w:space="0" w:color="8064A2" w:themeColor="accent4"/>
       </w:tblBorders>
-      <w:tblCellMar>
-        <w:top w:w="0" w:type="dxa"/>
-        <w:left w:w="108" w:type="dxa"/>
-        <w:bottom w:w="0" w:type="dxa"/>
-        <w:right w:w="108" w:type="dxa"/>
-      </w:tblCellMar>
     </w:tblPr>
     <w:tcPr>
       <w:shd w:val="clear" w:color="auto" w:fill="DFD8E8" w:themeFill="accent4" w:themeFillTint="3F"/>
@@ -7647,7 +7451,6 @@
     <w:tblPr>
       <w:tblStyleRowBandSize w:val="1"/>
       <w:tblStyleColBandSize w:val="1"/>
-      <w:tblInd w:w="0" w:type="dxa"/>
       <w:tblBorders>
         <w:top w:val="single" w:sz="8" w:space="0" w:color="4BACC6" w:themeColor="accent5"/>
         <w:left w:val="single" w:sz="8" w:space="0" w:color="4BACC6" w:themeColor="accent5"/>
@@ -7656,12 +7459,6 @@
         <w:insideH w:val="single" w:sz="8" w:space="0" w:color="4BACC6" w:themeColor="accent5"/>
         <w:insideV w:val="single" w:sz="8" w:space="0" w:color="4BACC6" w:themeColor="accent5"/>
       </w:tblBorders>
-      <w:tblCellMar>
-        <w:top w:w="0" w:type="dxa"/>
-        <w:left w:w="108" w:type="dxa"/>
-        <w:bottom w:w="0" w:type="dxa"/>
-        <w:right w:w="108" w:type="dxa"/>
-      </w:tblCellMar>
     </w:tblPr>
     <w:tcPr>
       <w:shd w:val="clear" w:color="auto" w:fill="D2EAF1" w:themeFill="accent5" w:themeFillTint="3F"/>
@@ -7772,7 +7569,6 @@
     <w:tblPr>
       <w:tblStyleRowBandSize w:val="1"/>
       <w:tblStyleColBandSize w:val="1"/>
-      <w:tblInd w:w="0" w:type="dxa"/>
       <w:tblBorders>
         <w:top w:val="single" w:sz="8" w:space="0" w:color="F79646" w:themeColor="accent6"/>
         <w:left w:val="single" w:sz="8" w:space="0" w:color="F79646" w:themeColor="accent6"/>
@@ -7781,12 +7577,6 @@
         <w:insideH w:val="single" w:sz="8" w:space="0" w:color="F79646" w:themeColor="accent6"/>
         <w:insideV w:val="single" w:sz="8" w:space="0" w:color="F79646" w:themeColor="accent6"/>
       </w:tblBorders>
-      <w:tblCellMar>
-        <w:top w:w="0" w:type="dxa"/>
-        <w:left w:w="108" w:type="dxa"/>
-        <w:bottom w:w="0" w:type="dxa"/>
-        <w:right w:w="108" w:type="dxa"/>
-      </w:tblCellMar>
     </w:tblPr>
     <w:tcPr>
       <w:shd w:val="clear" w:color="auto" w:fill="FDE4D0" w:themeFill="accent6" w:themeFillTint="3F"/>
@@ -7893,7 +7683,6 @@
     <w:tblPr>
       <w:tblStyleRowBandSize w:val="1"/>
       <w:tblStyleColBandSize w:val="1"/>
-      <w:tblInd w:w="0" w:type="dxa"/>
       <w:tblBorders>
         <w:top w:val="single" w:sz="8" w:space="0" w:color="FFFFFF" w:themeColor="background1"/>
         <w:left w:val="single" w:sz="8" w:space="0" w:color="FFFFFF" w:themeColor="background1"/>
@@ -7902,12 +7691,6 @@
         <w:insideH w:val="single" w:sz="6" w:space="0" w:color="FFFFFF" w:themeColor="background1"/>
         <w:insideV w:val="single" w:sz="6" w:space="0" w:color="FFFFFF" w:themeColor="background1"/>
       </w:tblBorders>
-      <w:tblCellMar>
-        <w:top w:w="0" w:type="dxa"/>
-        <w:left w:w="108" w:type="dxa"/>
-        <w:bottom w:w="0" w:type="dxa"/>
-        <w:right w:w="108" w:type="dxa"/>
-      </w:tblCellMar>
     </w:tblPr>
     <w:tcPr>
       <w:shd w:val="clear" w:color="auto" w:fill="C0C0C0" w:themeFill="text1" w:themeFillTint="3F"/>
@@ -8034,7 +7817,6 @@
     <w:tblPr>
       <w:tblStyleRowBandSize w:val="1"/>
       <w:tblStyleColBandSize w:val="1"/>
-      <w:tblInd w:w="0" w:type="dxa"/>
       <w:tblBorders>
         <w:top w:val="single" w:sz="8" w:space="0" w:color="FFFFFF" w:themeColor="background1"/>
         <w:left w:val="single" w:sz="8" w:space="0" w:color="FFFFFF" w:themeColor="background1"/>
@@ -8043,12 +7825,6 @@
         <w:insideH w:val="single" w:sz="6" w:space="0" w:color="FFFFFF" w:themeColor="background1"/>
         <w:insideV w:val="single" w:sz="6" w:space="0" w:color="FFFFFF" w:themeColor="background1"/>
       </w:tblBorders>
-      <w:tblCellMar>
-        <w:top w:w="0" w:type="dxa"/>
-        <w:left w:w="108" w:type="dxa"/>
-        <w:bottom w:w="0" w:type="dxa"/>
-        <w:right w:w="108" w:type="dxa"/>
-      </w:tblCellMar>
     </w:tblPr>
     <w:tcPr>
       <w:shd w:val="clear" w:color="auto" w:fill="D3DFEE" w:themeFill="accent1" w:themeFillTint="3F"/>
@@ -8175,7 +7951,6 @@
     <w:tblPr>
       <w:tblStyleRowBandSize w:val="1"/>
       <w:tblStyleColBandSize w:val="1"/>
-      <w:tblInd w:w="0" w:type="dxa"/>
       <w:tblBorders>
         <w:top w:val="single" w:sz="8" w:space="0" w:color="FFFFFF" w:themeColor="background1"/>
         <w:left w:val="single" w:sz="8" w:space="0" w:color="FFFFFF" w:themeColor="background1"/>
@@ -8184,12 +7959,6 @@
         <w:insideH w:val="single" w:sz="6" w:space="0" w:color="FFFFFF" w:themeColor="background1"/>
         <w:insideV w:val="single" w:sz="6" w:space="0" w:color="FFFFFF" w:themeColor="background1"/>
       </w:tblBorders>
-      <w:tblCellMar>
-        <w:top w:w="0" w:type="dxa"/>
-        <w:left w:w="108" w:type="dxa"/>
-        <w:bottom w:w="0" w:type="dxa"/>
-        <w:right w:w="108" w:type="dxa"/>
-      </w:tblCellMar>
     </w:tblPr>
     <w:tcPr>
       <w:shd w:val="clear" w:color="auto" w:fill="EFD3D2" w:themeFill="accent2" w:themeFillTint="3F"/>
@@ -8316,7 +8085,6 @@
     <w:tblPr>
       <w:tblStyleRowBandSize w:val="1"/>
       <w:tblStyleColBandSize w:val="1"/>
-      <w:tblInd w:w="0" w:type="dxa"/>
       <w:tblBorders>
         <w:top w:val="single" w:sz="8" w:space="0" w:color="FFFFFF" w:themeColor="background1"/>
         <w:left w:val="single" w:sz="8" w:space="0" w:color="FFFFFF" w:themeColor="background1"/>
@@ -8325,12 +8093,6 @@
         <w:insideH w:val="single" w:sz="6" w:space="0" w:color="FFFFFF" w:themeColor="background1"/>
         <w:insideV w:val="single" w:sz="6" w:space="0" w:color="FFFFFF" w:themeColor="background1"/>
       </w:tblBorders>
-      <w:tblCellMar>
-        <w:top w:w="0" w:type="dxa"/>
-        <w:left w:w="108" w:type="dxa"/>
-        <w:bottom w:w="0" w:type="dxa"/>
-        <w:right w:w="108" w:type="dxa"/>
-      </w:tblCellMar>
     </w:tblPr>
     <w:tcPr>
       <w:shd w:val="clear" w:color="auto" w:fill="E6EED5" w:themeFill="accent3" w:themeFillTint="3F"/>
@@ -8457,7 +8219,6 @@
     <w:tblPr>
       <w:tblStyleRowBandSize w:val="1"/>
       <w:tblStyleColBandSize w:val="1"/>
-      <w:tblInd w:w="0" w:type="dxa"/>
       <w:tblBorders>
         <w:top w:val="single" w:sz="8" w:space="0" w:color="FFFFFF" w:themeColor="background1"/>
         <w:left w:val="single" w:sz="8" w:space="0" w:color="FFFFFF" w:themeColor="background1"/>
@@ -8466,12 +8227,6 @@
         <w:insideH w:val="single" w:sz="6" w:space="0" w:color="FFFFFF" w:themeColor="background1"/>
         <w:insideV w:val="single" w:sz="6" w:space="0" w:color="FFFFFF" w:themeColor="background1"/>
       </w:tblBorders>
-      <w:tblCellMar>
-        <w:top w:w="0" w:type="dxa"/>
-        <w:left w:w="108" w:type="dxa"/>
-        <w:bottom w:w="0" w:type="dxa"/>
-        <w:right w:w="108" w:type="dxa"/>
-      </w:tblCellMar>
     </w:tblPr>
     <w:tcPr>
       <w:shd w:val="clear" w:color="auto" w:fill="DFD8E8" w:themeFill="accent4" w:themeFillTint="3F"/>
@@ -8598,7 +8353,6 @@
     <w:tblPr>
       <w:tblStyleRowBandSize w:val="1"/>
       <w:tblStyleColBandSize w:val="1"/>
-      <w:tblInd w:w="0" w:type="dxa"/>
       <w:tblBorders>
         <w:top w:val="single" w:sz="8" w:space="0" w:color="FFFFFF" w:themeColor="background1"/>
         <w:left w:val="single" w:sz="8" w:space="0" w:color="FFFFFF" w:themeColor="background1"/>
@@ -8607,12 +8361,6 @@
         <w:insideH w:val="single" w:sz="6" w:space="0" w:color="FFFFFF" w:themeColor="background1"/>
         <w:insideV w:val="single" w:sz="6" w:space="0" w:color="FFFFFF" w:themeColor="background1"/>
       </w:tblBorders>
-      <w:tblCellMar>
-        <w:top w:w="0" w:type="dxa"/>
-        <w:left w:w="108" w:type="dxa"/>
-        <w:bottom w:w="0" w:type="dxa"/>
-        <w:right w:w="108" w:type="dxa"/>
-      </w:tblCellMar>
     </w:tblPr>
     <w:tcPr>
       <w:shd w:val="clear" w:color="auto" w:fill="D2EAF1" w:themeFill="accent5" w:themeFillTint="3F"/>
@@ -8739,7 +8487,6 @@
     <w:tblPr>
       <w:tblStyleRowBandSize w:val="1"/>
       <w:tblStyleColBandSize w:val="1"/>
-      <w:tblInd w:w="0" w:type="dxa"/>
       <w:tblBorders>
         <w:top w:val="single" w:sz="8" w:space="0" w:color="FFFFFF" w:themeColor="background1"/>
         <w:left w:val="single" w:sz="8" w:space="0" w:color="FFFFFF" w:themeColor="background1"/>
@@ -8748,12 +8495,6 @@
         <w:insideH w:val="single" w:sz="6" w:space="0" w:color="FFFFFF" w:themeColor="background1"/>
         <w:insideV w:val="single" w:sz="6" w:space="0" w:color="FFFFFF" w:themeColor="background1"/>
       </w:tblBorders>
-      <w:tblCellMar>
-        <w:top w:w="0" w:type="dxa"/>
-        <w:left w:w="108" w:type="dxa"/>
-        <w:bottom w:w="0" w:type="dxa"/>
-        <w:right w:w="108" w:type="dxa"/>
-      </w:tblCellMar>
     </w:tblPr>
     <w:tcPr>
       <w:shd w:val="clear" w:color="auto" w:fill="FDE4D0" w:themeFill="accent6" w:themeFillTint="3F"/>
@@ -8883,13 +8624,6 @@
     <w:tblPr>
       <w:tblStyleRowBandSize w:val="1"/>
       <w:tblStyleColBandSize w:val="1"/>
-      <w:tblInd w:w="0" w:type="dxa"/>
-      <w:tblCellMar>
-        <w:top w:w="0" w:type="dxa"/>
-        <w:left w:w="108" w:type="dxa"/>
-        <w:bottom w:w="0" w:type="dxa"/>
-        <w:right w:w="108" w:type="dxa"/>
-      </w:tblCellMar>
     </w:tblPr>
     <w:tcPr>
       <w:shd w:val="clear" w:color="auto" w:fill="000000" w:themeFill="text1"/>
@@ -8997,13 +8731,6 @@
     <w:tblPr>
       <w:tblStyleRowBandSize w:val="1"/>
       <w:tblStyleColBandSize w:val="1"/>
-      <w:tblInd w:w="0" w:type="dxa"/>
-      <w:tblCellMar>
-        <w:top w:w="0" w:type="dxa"/>
-        <w:left w:w="108" w:type="dxa"/>
-        <w:bottom w:w="0" w:type="dxa"/>
-        <w:right w:w="108" w:type="dxa"/>
-      </w:tblCellMar>
     </w:tblPr>
     <w:tcPr>
       <w:shd w:val="clear" w:color="auto" w:fill="4F81BD" w:themeFill="accent1"/>
@@ -9111,13 +8838,6 @@
     <w:tblPr>
       <w:tblStyleRowBandSize w:val="1"/>
       <w:tblStyleColBandSize w:val="1"/>
-      <w:tblInd w:w="0" w:type="dxa"/>
-      <w:tblCellMar>
-        <w:top w:w="0" w:type="dxa"/>
-        <w:left w:w="108" w:type="dxa"/>
-        <w:bottom w:w="0" w:type="dxa"/>
-        <w:right w:w="108" w:type="dxa"/>
-      </w:tblCellMar>
     </w:tblPr>
     <w:tcPr>
       <w:shd w:val="clear" w:color="auto" w:fill="C0504D" w:themeFill="accent2"/>
@@ -9225,13 +8945,6 @@
     <w:tblPr>
       <w:tblStyleRowBandSize w:val="1"/>
       <w:tblStyleColBandSize w:val="1"/>
-      <w:tblInd w:w="0" w:type="dxa"/>
-      <w:tblCellMar>
-        <w:top w:w="0" w:type="dxa"/>
-        <w:left w:w="108" w:type="dxa"/>
-        <w:bottom w:w="0" w:type="dxa"/>
-        <w:right w:w="108" w:type="dxa"/>
-      </w:tblCellMar>
     </w:tblPr>
     <w:tcPr>
       <w:shd w:val="clear" w:color="auto" w:fill="9BBB59" w:themeFill="accent3"/>
@@ -9339,13 +9052,6 @@
     <w:tblPr>
       <w:tblStyleRowBandSize w:val="1"/>
       <w:tblStyleColBandSize w:val="1"/>
-      <w:tblInd w:w="0" w:type="dxa"/>
-      <w:tblCellMar>
-        <w:top w:w="0" w:type="dxa"/>
-        <w:left w:w="108" w:type="dxa"/>
-        <w:bottom w:w="0" w:type="dxa"/>
-        <w:right w:w="108" w:type="dxa"/>
-      </w:tblCellMar>
     </w:tblPr>
     <w:tcPr>
       <w:shd w:val="clear" w:color="auto" w:fill="8064A2" w:themeFill="accent4"/>
@@ -9453,13 +9159,6 @@
     <w:tblPr>
       <w:tblStyleRowBandSize w:val="1"/>
       <w:tblStyleColBandSize w:val="1"/>
-      <w:tblInd w:w="0" w:type="dxa"/>
-      <w:tblCellMar>
-        <w:top w:w="0" w:type="dxa"/>
-        <w:left w:w="108" w:type="dxa"/>
-        <w:bottom w:w="0" w:type="dxa"/>
-        <w:right w:w="108" w:type="dxa"/>
-      </w:tblCellMar>
     </w:tblPr>
     <w:tcPr>
       <w:shd w:val="clear" w:color="auto" w:fill="4BACC6" w:themeFill="accent5"/>
@@ -9567,13 +9266,6 @@
     <w:tblPr>
       <w:tblStyleRowBandSize w:val="1"/>
       <w:tblStyleColBandSize w:val="1"/>
-      <w:tblInd w:w="0" w:type="dxa"/>
-      <w:tblCellMar>
-        <w:top w:w="0" w:type="dxa"/>
-        <w:left w:w="108" w:type="dxa"/>
-        <w:bottom w:w="0" w:type="dxa"/>
-        <w:right w:w="108" w:type="dxa"/>
-      </w:tblCellMar>
     </w:tblPr>
     <w:tcPr>
       <w:shd w:val="clear" w:color="auto" w:fill="F79646" w:themeFill="accent6"/>
@@ -9681,7 +9373,6 @@
     <w:tblPr>
       <w:tblStyleRowBandSize w:val="1"/>
       <w:tblStyleColBandSize w:val="1"/>
-      <w:tblInd w:w="0" w:type="dxa"/>
       <w:tblBorders>
         <w:top w:val="single" w:sz="24" w:space="0" w:color="C0504D" w:themeColor="accent2"/>
         <w:left w:val="single" w:sz="4" w:space="0" w:color="000000" w:themeColor="text1"/>
@@ -9690,12 +9381,6 @@
         <w:insideH w:val="single" w:sz="4" w:space="0" w:color="FFFFFF" w:themeColor="background1"/>
         <w:insideV w:val="single" w:sz="4" w:space="0" w:color="FFFFFF" w:themeColor="background1"/>
       </w:tblBorders>
-      <w:tblCellMar>
-        <w:top w:w="0" w:type="dxa"/>
-        <w:left w:w="108" w:type="dxa"/>
-        <w:bottom w:w="0" w:type="dxa"/>
-        <w:right w:w="108" w:type="dxa"/>
-      </w:tblCellMar>
     </w:tblPr>
     <w:tcPr>
       <w:shd w:val="clear" w:color="auto" w:fill="E6E6E6" w:themeFill="text1" w:themeFillTint="19"/>
@@ -9803,7 +9488,6 @@
     <w:tblPr>
       <w:tblStyleRowBandSize w:val="1"/>
       <w:tblStyleColBandSize w:val="1"/>
-      <w:tblInd w:w="0" w:type="dxa"/>
       <w:tblBorders>
         <w:top w:val="single" w:sz="24" w:space="0" w:color="C0504D" w:themeColor="accent2"/>
         <w:left w:val="single" w:sz="4" w:space="0" w:color="4F81BD" w:themeColor="accent1"/>
@@ -9812,12 +9496,6 @@
         <w:insideH w:val="single" w:sz="4" w:space="0" w:color="FFFFFF" w:themeColor="background1"/>
         <w:insideV w:val="single" w:sz="4" w:space="0" w:color="FFFFFF" w:themeColor="background1"/>
       </w:tblBorders>
-      <w:tblCellMar>
-        <w:top w:w="0" w:type="dxa"/>
-        <w:left w:w="108" w:type="dxa"/>
-        <w:bottom w:w="0" w:type="dxa"/>
-        <w:right w:w="108" w:type="dxa"/>
-      </w:tblCellMar>
     </w:tblPr>
     <w:tcPr>
       <w:shd w:val="clear" w:color="auto" w:fill="EDF2F8" w:themeFill="accent1" w:themeFillTint="19"/>
@@ -9925,7 +9603,6 @@
     <w:tblPr>
       <w:tblStyleRowBandSize w:val="1"/>
       <w:tblStyleColBandSize w:val="1"/>
-      <w:tblInd w:w="0" w:type="dxa"/>
       <w:tblBorders>
         <w:top w:val="single" w:sz="24" w:space="0" w:color="C0504D" w:themeColor="accent2"/>
         <w:left w:val="single" w:sz="4" w:space="0" w:color="C0504D" w:themeColor="accent2"/>
@@ -9934,12 +9611,6 @@
         <w:insideH w:val="single" w:sz="4" w:space="0" w:color="FFFFFF" w:themeColor="background1"/>
         <w:insideV w:val="single" w:sz="4" w:space="0" w:color="FFFFFF" w:themeColor="background1"/>
       </w:tblBorders>
-      <w:tblCellMar>
-        <w:top w:w="0" w:type="dxa"/>
-        <w:left w:w="108" w:type="dxa"/>
-        <w:bottom w:w="0" w:type="dxa"/>
-        <w:right w:w="108" w:type="dxa"/>
-      </w:tblCellMar>
     </w:tblPr>
     <w:tcPr>
       <w:shd w:val="clear" w:color="auto" w:fill="F8EDED" w:themeFill="accent2" w:themeFillTint="19"/>
@@ -10047,7 +9718,6 @@
     <w:tblPr>
       <w:tblStyleRowBandSize w:val="1"/>
       <w:tblStyleColBandSize w:val="1"/>
-      <w:tblInd w:w="0" w:type="dxa"/>
       <w:tblBorders>
         <w:top w:val="single" w:sz="24" w:space="0" w:color="8064A2" w:themeColor="accent4"/>
         <w:left w:val="single" w:sz="4" w:space="0" w:color="9BBB59" w:themeColor="accent3"/>
@@ -10056,12 +9726,6 @@
         <w:insideH w:val="single" w:sz="4" w:space="0" w:color="FFFFFF" w:themeColor="background1"/>
         <w:insideV w:val="single" w:sz="4" w:space="0" w:color="FFFFFF" w:themeColor="background1"/>
       </w:tblBorders>
-      <w:tblCellMar>
-        <w:top w:w="0" w:type="dxa"/>
-        <w:left w:w="108" w:type="dxa"/>
-        <w:bottom w:w="0" w:type="dxa"/>
-        <w:right w:w="108" w:type="dxa"/>
-      </w:tblCellMar>
     </w:tblPr>
     <w:tcPr>
       <w:shd w:val="clear" w:color="auto" w:fill="F5F8EE" w:themeFill="accent3" w:themeFillTint="19"/>
@@ -10159,7 +9823,6 @@
     <w:tblPr>
       <w:tblStyleRowBandSize w:val="1"/>
       <w:tblStyleColBandSize w:val="1"/>
-      <w:tblInd w:w="0" w:type="dxa"/>
       <w:tblBorders>
         <w:top w:val="single" w:sz="24" w:space="0" w:color="9BBB59" w:themeColor="accent3"/>
         <w:left w:val="single" w:sz="4" w:space="0" w:color="8064A2" w:themeColor="accent4"/>
@@ -10168,12 +9831,6 @@
         <w:insideH w:val="single" w:sz="4" w:space="0" w:color="FFFFFF" w:themeColor="background1"/>
         <w:insideV w:val="single" w:sz="4" w:space="0" w:color="FFFFFF" w:themeColor="background1"/>
       </w:tblBorders>
-      <w:tblCellMar>
-        <w:top w:w="0" w:type="dxa"/>
-        <w:left w:w="108" w:type="dxa"/>
-        <w:bottom w:w="0" w:type="dxa"/>
-        <w:right w:w="108" w:type="dxa"/>
-      </w:tblCellMar>
     </w:tblPr>
     <w:tcPr>
       <w:shd w:val="clear" w:color="auto" w:fill="F2EFF6" w:themeFill="accent4" w:themeFillTint="19"/>
@@ -10281,7 +9938,6 @@
     <w:tblPr>
       <w:tblStyleRowBandSize w:val="1"/>
       <w:tblStyleColBandSize w:val="1"/>
-      <w:tblInd w:w="0" w:type="dxa"/>
       <w:tblBorders>
         <w:top w:val="single" w:sz="24" w:space="0" w:color="F79646" w:themeColor="accent6"/>
         <w:left w:val="single" w:sz="4" w:space="0" w:color="4BACC6" w:themeColor="accent5"/>
@@ -10290,12 +9946,6 @@
         <w:insideH w:val="single" w:sz="4" w:space="0" w:color="FFFFFF" w:themeColor="background1"/>
         <w:insideV w:val="single" w:sz="4" w:space="0" w:color="FFFFFF" w:themeColor="background1"/>
       </w:tblBorders>
-      <w:tblCellMar>
-        <w:top w:w="0" w:type="dxa"/>
-        <w:left w:w="108" w:type="dxa"/>
-        <w:bottom w:w="0" w:type="dxa"/>
-        <w:right w:w="108" w:type="dxa"/>
-      </w:tblCellMar>
     </w:tblPr>
     <w:tcPr>
       <w:shd w:val="clear" w:color="auto" w:fill="EDF6F9" w:themeFill="accent5" w:themeFillTint="19"/>
@@ -10403,7 +10053,6 @@
     <w:tblPr>
       <w:tblStyleRowBandSize w:val="1"/>
       <w:tblStyleColBandSize w:val="1"/>
-      <w:tblInd w:w="0" w:type="dxa"/>
       <w:tblBorders>
         <w:top w:val="single" w:sz="24" w:space="0" w:color="4BACC6" w:themeColor="accent5"/>
         <w:left w:val="single" w:sz="4" w:space="0" w:color="F79646" w:themeColor="accent6"/>
@@ -10412,12 +10061,6 @@
         <w:insideH w:val="single" w:sz="4" w:space="0" w:color="FFFFFF" w:themeColor="background1"/>
         <w:insideV w:val="single" w:sz="4" w:space="0" w:color="FFFFFF" w:themeColor="background1"/>
       </w:tblBorders>
-      <w:tblCellMar>
-        <w:top w:w="0" w:type="dxa"/>
-        <w:left w:w="108" w:type="dxa"/>
-        <w:bottom w:w="0" w:type="dxa"/>
-        <w:right w:w="108" w:type="dxa"/>
-      </w:tblCellMar>
     </w:tblPr>
     <w:tcPr>
       <w:shd w:val="clear" w:color="auto" w:fill="FEF4EC" w:themeFill="accent6" w:themeFillTint="19"/>
@@ -10525,13 +10168,6 @@
     <w:tblPr>
       <w:tblStyleRowBandSize w:val="1"/>
       <w:tblStyleColBandSize w:val="1"/>
-      <w:tblInd w:w="0" w:type="dxa"/>
-      <w:tblCellMar>
-        <w:top w:w="0" w:type="dxa"/>
-        <w:left w:w="108" w:type="dxa"/>
-        <w:bottom w:w="0" w:type="dxa"/>
-        <w:right w:w="108" w:type="dxa"/>
-      </w:tblCellMar>
     </w:tblPr>
     <w:tcPr>
       <w:shd w:val="clear" w:color="auto" w:fill="E6E6E6" w:themeFill="text1" w:themeFillTint="19"/>
@@ -10611,13 +10247,6 @@
     <w:tblPr>
       <w:tblStyleRowBandSize w:val="1"/>
       <w:tblStyleColBandSize w:val="1"/>
-      <w:tblInd w:w="0" w:type="dxa"/>
-      <w:tblCellMar>
-        <w:top w:w="0" w:type="dxa"/>
-        <w:left w:w="108" w:type="dxa"/>
-        <w:bottom w:w="0" w:type="dxa"/>
-        <w:right w:w="108" w:type="dxa"/>
-      </w:tblCellMar>
     </w:tblPr>
     <w:tcPr>
       <w:shd w:val="clear" w:color="auto" w:fill="EDF2F8" w:themeFill="accent1" w:themeFillTint="19"/>
@@ -10697,13 +10326,6 @@
     <w:tblPr>
       <w:tblStyleRowBandSize w:val="1"/>
       <w:tblStyleColBandSize w:val="1"/>
-      <w:tblInd w:w="0" w:type="dxa"/>
-      <w:tblCellMar>
-        <w:top w:w="0" w:type="dxa"/>
-        <w:left w:w="108" w:type="dxa"/>
-        <w:bottom w:w="0" w:type="dxa"/>
-        <w:right w:w="108" w:type="dxa"/>
-      </w:tblCellMar>
     </w:tblPr>
     <w:tcPr>
       <w:shd w:val="clear" w:color="auto" w:fill="F8EDED" w:themeFill="accent2" w:themeFillTint="19"/>
@@ -10783,13 +10405,6 @@
     <w:tblPr>
       <w:tblStyleRowBandSize w:val="1"/>
       <w:tblStyleColBandSize w:val="1"/>
-      <w:tblInd w:w="0" w:type="dxa"/>
-      <w:tblCellMar>
-        <w:top w:w="0" w:type="dxa"/>
-        <w:left w:w="108" w:type="dxa"/>
-        <w:bottom w:w="0" w:type="dxa"/>
-        <w:right w:w="108" w:type="dxa"/>
-      </w:tblCellMar>
     </w:tblPr>
     <w:tcPr>
       <w:shd w:val="clear" w:color="auto" w:fill="F5F8EE" w:themeFill="accent3" w:themeFillTint="19"/>
@@ -10869,13 +10484,6 @@
     <w:tblPr>
       <w:tblStyleRowBandSize w:val="1"/>
       <w:tblStyleColBandSize w:val="1"/>
-      <w:tblInd w:w="0" w:type="dxa"/>
-      <w:tblCellMar>
-        <w:top w:w="0" w:type="dxa"/>
-        <w:left w:w="108" w:type="dxa"/>
-        <w:bottom w:w="0" w:type="dxa"/>
-        <w:right w:w="108" w:type="dxa"/>
-      </w:tblCellMar>
     </w:tblPr>
     <w:tcPr>
       <w:shd w:val="clear" w:color="auto" w:fill="F2EFF6" w:themeFill="accent4" w:themeFillTint="19"/>
@@ -10955,13 +10563,6 @@
     <w:tblPr>
       <w:tblStyleRowBandSize w:val="1"/>
       <w:tblStyleColBandSize w:val="1"/>
-      <w:tblInd w:w="0" w:type="dxa"/>
-      <w:tblCellMar>
-        <w:top w:w="0" w:type="dxa"/>
-        <w:left w:w="108" w:type="dxa"/>
-        <w:bottom w:w="0" w:type="dxa"/>
-        <w:right w:w="108" w:type="dxa"/>
-      </w:tblCellMar>
     </w:tblPr>
     <w:tcPr>
       <w:shd w:val="clear" w:color="auto" w:fill="EDF6F9" w:themeFill="accent5" w:themeFillTint="19"/>
@@ -11041,13 +10642,6 @@
     <w:tblPr>
       <w:tblStyleRowBandSize w:val="1"/>
       <w:tblStyleColBandSize w:val="1"/>
-      <w:tblInd w:w="0" w:type="dxa"/>
-      <w:tblCellMar>
-        <w:top w:w="0" w:type="dxa"/>
-        <w:left w:w="108" w:type="dxa"/>
-        <w:bottom w:w="0" w:type="dxa"/>
-        <w:right w:w="108" w:type="dxa"/>
-      </w:tblCellMar>
     </w:tblPr>
     <w:tcPr>
       <w:shd w:val="clear" w:color="auto" w:fill="FEF4EC" w:themeFill="accent6" w:themeFillTint="19"/>
@@ -11127,16 +10721,9 @@
     <w:tblPr>
       <w:tblStyleRowBandSize w:val="1"/>
       <w:tblStyleColBandSize w:val="1"/>
-      <w:tblInd w:w="0" w:type="dxa"/>
       <w:tblBorders>
         <w:insideH w:val="single" w:sz="4" w:space="0" w:color="FFFFFF" w:themeColor="background1"/>
       </w:tblBorders>
-      <w:tblCellMar>
-        <w:top w:w="0" w:type="dxa"/>
-        <w:left w:w="108" w:type="dxa"/>
-        <w:bottom w:w="0" w:type="dxa"/>
-        <w:right w:w="108" w:type="dxa"/>
-      </w:tblCellMar>
     </w:tblPr>
     <w:tcPr>
       <w:shd w:val="clear" w:color="auto" w:fill="CCCCCC" w:themeFill="text1" w:themeFillTint="33"/>
@@ -11207,16 +10794,9 @@
     <w:tblPr>
       <w:tblStyleRowBandSize w:val="1"/>
       <w:tblStyleColBandSize w:val="1"/>
-      <w:tblInd w:w="0" w:type="dxa"/>
       <w:tblBorders>
         <w:insideH w:val="single" w:sz="4" w:space="0" w:color="FFFFFF" w:themeColor="background1"/>
       </w:tblBorders>
-      <w:tblCellMar>
-        <w:top w:w="0" w:type="dxa"/>
-        <w:left w:w="108" w:type="dxa"/>
-        <w:bottom w:w="0" w:type="dxa"/>
-        <w:right w:w="108" w:type="dxa"/>
-      </w:tblCellMar>
     </w:tblPr>
     <w:tcPr>
       <w:shd w:val="clear" w:color="auto" w:fill="DBE5F1" w:themeFill="accent1" w:themeFillTint="33"/>
@@ -11287,16 +10867,9 @@
     <w:tblPr>
       <w:tblStyleRowBandSize w:val="1"/>
       <w:tblStyleColBandSize w:val="1"/>
-      <w:tblInd w:w="0" w:type="dxa"/>
       <w:tblBorders>
         <w:insideH w:val="single" w:sz="4" w:space="0" w:color="FFFFFF" w:themeColor="background1"/>
       </w:tblBorders>
-      <w:tblCellMar>
-        <w:top w:w="0" w:type="dxa"/>
-        <w:left w:w="108" w:type="dxa"/>
-        <w:bottom w:w="0" w:type="dxa"/>
-        <w:right w:w="108" w:type="dxa"/>
-      </w:tblCellMar>
     </w:tblPr>
     <w:tcPr>
       <w:shd w:val="clear" w:color="auto" w:fill="F2DBDB" w:themeFill="accent2" w:themeFillTint="33"/>
@@ -11367,16 +10940,9 @@
     <w:tblPr>
       <w:tblStyleRowBandSize w:val="1"/>
       <w:tblStyleColBandSize w:val="1"/>
-      <w:tblInd w:w="0" w:type="dxa"/>
       <w:tblBorders>
         <w:insideH w:val="single" w:sz="4" w:space="0" w:color="FFFFFF" w:themeColor="background1"/>
       </w:tblBorders>
-      <w:tblCellMar>
-        <w:top w:w="0" w:type="dxa"/>
-        <w:left w:w="108" w:type="dxa"/>
-        <w:bottom w:w="0" w:type="dxa"/>
-        <w:right w:w="108" w:type="dxa"/>
-      </w:tblCellMar>
     </w:tblPr>
     <w:tcPr>
       <w:shd w:val="clear" w:color="auto" w:fill="EAF1DD" w:themeFill="accent3" w:themeFillTint="33"/>
@@ -11447,16 +11013,9 @@
     <w:tblPr>
       <w:tblStyleRowBandSize w:val="1"/>
       <w:tblStyleColBandSize w:val="1"/>
-      <w:tblInd w:w="0" w:type="dxa"/>
       <w:tblBorders>
         <w:insideH w:val="single" w:sz="4" w:space="0" w:color="FFFFFF" w:themeColor="background1"/>
       </w:tblBorders>
-      <w:tblCellMar>
-        <w:top w:w="0" w:type="dxa"/>
-        <w:left w:w="108" w:type="dxa"/>
-        <w:bottom w:w="0" w:type="dxa"/>
-        <w:right w:w="108" w:type="dxa"/>
-      </w:tblCellMar>
     </w:tblPr>
     <w:tcPr>
       <w:shd w:val="clear" w:color="auto" w:fill="E5DFEC" w:themeFill="accent4" w:themeFillTint="33"/>
@@ -11527,16 +11086,9 @@
     <w:tblPr>
       <w:tblStyleRowBandSize w:val="1"/>
       <w:tblStyleColBandSize w:val="1"/>
-      <w:tblInd w:w="0" w:type="dxa"/>
       <w:tblBorders>
         <w:insideH w:val="single" w:sz="4" w:space="0" w:color="FFFFFF" w:themeColor="background1"/>
       </w:tblBorders>
-      <w:tblCellMar>
-        <w:top w:w="0" w:type="dxa"/>
-        <w:left w:w="108" w:type="dxa"/>
-        <w:bottom w:w="0" w:type="dxa"/>
-        <w:right w:w="108" w:type="dxa"/>
-      </w:tblCellMar>
     </w:tblPr>
     <w:tcPr>
       <w:shd w:val="clear" w:color="auto" w:fill="DAEEF3" w:themeFill="accent5" w:themeFillTint="33"/>
@@ -11607,16 +11159,9 @@
     <w:tblPr>
       <w:tblStyleRowBandSize w:val="1"/>
       <w:tblStyleColBandSize w:val="1"/>
-      <w:tblInd w:w="0" w:type="dxa"/>
       <w:tblBorders>
         <w:insideH w:val="single" w:sz="4" w:space="0" w:color="FFFFFF" w:themeColor="background1"/>
       </w:tblBorders>
-      <w:tblCellMar>
-        <w:top w:w="0" w:type="dxa"/>
-        <w:left w:w="108" w:type="dxa"/>
-        <w:bottom w:w="0" w:type="dxa"/>
-        <w:right w:w="108" w:type="dxa"/>
-      </w:tblCellMar>
     </w:tblPr>
     <w:tcPr>
       <w:shd w:val="clear" w:color="auto" w:fill="FDE9D9" w:themeFill="accent6" w:themeFillTint="33"/>

</xml_diff>

<commit_message>
Optimize diarize.py Update docx template Avoid line breaks after Japanese commas Translated readme.md to Japanese Updated test data
</commit_message>
<xml_diff>
--- a/whisper_asr_colab/templates/diarized_transcription.docx
+++ b/whisper_asr_colab/templates/diarized_transcription.docx
@@ -1,6 +1,6 @@
 
 <file path=word/document.xml><?xml version="1.0" encoding="utf-8"?>
-<w:document xmlns:ve="http://schemas.openxmlformats.org/markup-compatibility/2006" xmlns:o="urn:schemas-microsoft-com:office:office" xmlns:r="http://schemas.openxmlformats.org/officeDocument/2006/relationships" xmlns:m="http://schemas.openxmlformats.org/officeDocument/2006/math" xmlns:v="urn:schemas-microsoft-com:vml" xmlns:wp="http://schemas.openxmlformats.org/drawingml/2006/wordprocessingDrawing" xmlns:w10="urn:schemas-microsoft-com:office:word" xmlns:w="http://schemas.openxmlformats.org/wordprocessingml/2006/main" xmlns:wne="http://schemas.microsoft.com/office/word/2006/wordml">
+<w:document xmlns:wpc="http://schemas.microsoft.com/office/word/2010/wordprocessingCanvas" xmlns:cx="http://schemas.microsoft.com/office/drawing/2014/chartex" xmlns:cx1="http://schemas.microsoft.com/office/drawing/2015/9/8/chartex" xmlns:cx2="http://schemas.microsoft.com/office/drawing/2015/10/21/chartex" xmlns:cx3="http://schemas.microsoft.com/office/drawing/2016/5/9/chartex" xmlns:cx4="http://schemas.microsoft.com/office/drawing/2016/5/10/chartex" xmlns:cx5="http://schemas.microsoft.com/office/drawing/2016/5/11/chartex" xmlns:cx6="http://schemas.microsoft.com/office/drawing/2016/5/12/chartex" xmlns:cx7="http://schemas.microsoft.com/office/drawing/2016/5/13/chartex" xmlns:cx8="http://schemas.microsoft.com/office/drawing/2016/5/14/chartex" xmlns:mc="http://schemas.openxmlformats.org/markup-compatibility/2006" xmlns:aink="http://schemas.microsoft.com/office/drawing/2016/ink" xmlns:am3d="http://schemas.microsoft.com/office/drawing/2017/model3d" xmlns:o="urn:schemas-microsoft-com:office:office" xmlns:oel="http://schemas.microsoft.com/office/2019/extlst" xmlns:r="http://schemas.openxmlformats.org/officeDocument/2006/relationships" xmlns:m="http://schemas.openxmlformats.org/officeDocument/2006/math" xmlns:v="urn:schemas-microsoft-com:vml" xmlns:wp14="http://schemas.microsoft.com/office/word/2010/wordprocessingDrawing" xmlns:wp="http://schemas.openxmlformats.org/drawingml/2006/wordprocessingDrawing" xmlns:w10="urn:schemas-microsoft-com:office:word" xmlns:w="http://schemas.openxmlformats.org/wordprocessingml/2006/main" xmlns:w14="http://schemas.microsoft.com/office/word/2010/wordml" xmlns:w15="http://schemas.microsoft.com/office/word/2012/wordml" xmlns:w16cex="http://schemas.microsoft.com/office/word/2018/wordml/cex" xmlns:w16cid="http://schemas.microsoft.com/office/word/2016/wordml/cid" xmlns:w16="http://schemas.microsoft.com/office/word/2018/wordml" xmlns:w16sdtdh="http://schemas.microsoft.com/office/word/2020/wordml/sdtdatahash" xmlns:w16se="http://schemas.microsoft.com/office/word/2015/wordml/symex" xmlns:wpg="http://schemas.microsoft.com/office/word/2010/wordprocessingGroup" xmlns:wpi="http://schemas.microsoft.com/office/word/2010/wordprocessingInk" xmlns:wne="http://schemas.microsoft.com/office/word/2006/wordml" xmlns:wps="http://schemas.microsoft.com/office/word/2010/wordprocessingShape" mc:Ignorable="w14 w15 w16se w16cid w16 w16cex w16sdtdh wp14">
   <w:body>
     <w:p/>
     <w:sectPr>
@@ -15,7 +15,7 @@
 </file>
 
 <file path=word/endnotes.xml><?xml version="1.0" encoding="utf-8"?>
-<w:endnotes xmlns:ve="http://schemas.openxmlformats.org/markup-compatibility/2006" xmlns:o="urn:schemas-microsoft-com:office:office" xmlns:r="http://schemas.openxmlformats.org/officeDocument/2006/relationships" xmlns:m="http://schemas.openxmlformats.org/officeDocument/2006/math" xmlns:v="urn:schemas-microsoft-com:vml" xmlns:wp="http://schemas.openxmlformats.org/drawingml/2006/wordprocessingDrawing" xmlns:w10="urn:schemas-microsoft-com:office:word" xmlns:w="http://schemas.openxmlformats.org/wordprocessingml/2006/main" xmlns:wne="http://schemas.microsoft.com/office/word/2006/wordml">
+<w:endnotes xmlns:wpc="http://schemas.microsoft.com/office/word/2010/wordprocessingCanvas" xmlns:cx="http://schemas.microsoft.com/office/drawing/2014/chartex" xmlns:cx1="http://schemas.microsoft.com/office/drawing/2015/9/8/chartex" xmlns:cx2="http://schemas.microsoft.com/office/drawing/2015/10/21/chartex" xmlns:cx3="http://schemas.microsoft.com/office/drawing/2016/5/9/chartex" xmlns:cx4="http://schemas.microsoft.com/office/drawing/2016/5/10/chartex" xmlns:cx5="http://schemas.microsoft.com/office/drawing/2016/5/11/chartex" xmlns:cx6="http://schemas.microsoft.com/office/drawing/2016/5/12/chartex" xmlns:cx7="http://schemas.microsoft.com/office/drawing/2016/5/13/chartex" xmlns:cx8="http://schemas.microsoft.com/office/drawing/2016/5/14/chartex" xmlns:mc="http://schemas.openxmlformats.org/markup-compatibility/2006" xmlns:aink="http://schemas.microsoft.com/office/drawing/2016/ink" xmlns:am3d="http://schemas.microsoft.com/office/drawing/2017/model3d" xmlns:o="urn:schemas-microsoft-com:office:office" xmlns:oel="http://schemas.microsoft.com/office/2019/extlst" xmlns:r="http://schemas.openxmlformats.org/officeDocument/2006/relationships" xmlns:m="http://schemas.openxmlformats.org/officeDocument/2006/math" xmlns:v="urn:schemas-microsoft-com:vml" xmlns:wp14="http://schemas.microsoft.com/office/word/2010/wordprocessingDrawing" xmlns:wp="http://schemas.openxmlformats.org/drawingml/2006/wordprocessingDrawing" xmlns:w10="urn:schemas-microsoft-com:office:word" xmlns:w="http://schemas.openxmlformats.org/wordprocessingml/2006/main" xmlns:w14="http://schemas.microsoft.com/office/word/2010/wordml" xmlns:w15="http://schemas.microsoft.com/office/word/2012/wordml" xmlns:w16cex="http://schemas.microsoft.com/office/word/2018/wordml/cex" xmlns:w16cid="http://schemas.microsoft.com/office/word/2016/wordml/cid" xmlns:w16="http://schemas.microsoft.com/office/word/2018/wordml" xmlns:w16sdtdh="http://schemas.microsoft.com/office/word/2020/wordml/sdtdatahash" xmlns:w16se="http://schemas.microsoft.com/office/word/2015/wordml/symex" xmlns:wpg="http://schemas.microsoft.com/office/word/2010/wordprocessingGroup" xmlns:wpi="http://schemas.microsoft.com/office/word/2010/wordprocessingInk" xmlns:wne="http://schemas.microsoft.com/office/word/2006/wordml" xmlns:wps="http://schemas.microsoft.com/office/word/2010/wordprocessingShape" mc:Ignorable="w14 w15 w16se w16cid w16 w16cex w16sdtdh wp14">
   <w:endnote w:type="separator" w:id="-1">
     <w:p>
       <w:pPr>
@@ -40,7 +40,7 @@
 </file>
 
 <file path=word/footer1.xml><?xml version="1.0" encoding="utf-8"?>
-<w:ftr xmlns:ve="http://schemas.openxmlformats.org/markup-compatibility/2006" xmlns:o="urn:schemas-microsoft-com:office:office" xmlns:r="http://schemas.openxmlformats.org/officeDocument/2006/relationships" xmlns:m="http://schemas.openxmlformats.org/officeDocument/2006/math" xmlns:v="urn:schemas-microsoft-com:vml" xmlns:wp="http://schemas.openxmlformats.org/drawingml/2006/wordprocessingDrawing" xmlns:w10="urn:schemas-microsoft-com:office:word" xmlns:w="http://schemas.openxmlformats.org/wordprocessingml/2006/main" xmlns:wne="http://schemas.microsoft.com/office/word/2006/wordml">
+<w:ftr xmlns:wpc="http://schemas.microsoft.com/office/word/2010/wordprocessingCanvas" xmlns:cx="http://schemas.microsoft.com/office/drawing/2014/chartex" xmlns:cx1="http://schemas.microsoft.com/office/drawing/2015/9/8/chartex" xmlns:cx2="http://schemas.microsoft.com/office/drawing/2015/10/21/chartex" xmlns:cx3="http://schemas.microsoft.com/office/drawing/2016/5/9/chartex" xmlns:cx4="http://schemas.microsoft.com/office/drawing/2016/5/10/chartex" xmlns:cx5="http://schemas.microsoft.com/office/drawing/2016/5/11/chartex" xmlns:cx6="http://schemas.microsoft.com/office/drawing/2016/5/12/chartex" xmlns:cx7="http://schemas.microsoft.com/office/drawing/2016/5/13/chartex" xmlns:cx8="http://schemas.microsoft.com/office/drawing/2016/5/14/chartex" xmlns:mc="http://schemas.openxmlformats.org/markup-compatibility/2006" xmlns:aink="http://schemas.microsoft.com/office/drawing/2016/ink" xmlns:am3d="http://schemas.microsoft.com/office/drawing/2017/model3d" xmlns:o="urn:schemas-microsoft-com:office:office" xmlns:oel="http://schemas.microsoft.com/office/2019/extlst" xmlns:r="http://schemas.openxmlformats.org/officeDocument/2006/relationships" xmlns:m="http://schemas.openxmlformats.org/officeDocument/2006/math" xmlns:v="urn:schemas-microsoft-com:vml" xmlns:wp14="http://schemas.microsoft.com/office/word/2010/wordprocessingDrawing" xmlns:wp="http://schemas.openxmlformats.org/drawingml/2006/wordprocessingDrawing" xmlns:w10="urn:schemas-microsoft-com:office:word" xmlns:w="http://schemas.openxmlformats.org/wordprocessingml/2006/main" xmlns:w14="http://schemas.microsoft.com/office/word/2010/wordml" xmlns:w15="http://schemas.microsoft.com/office/word/2012/wordml" xmlns:w16cex="http://schemas.microsoft.com/office/word/2018/wordml/cex" xmlns:w16cid="http://schemas.microsoft.com/office/word/2016/wordml/cid" xmlns:w16="http://schemas.microsoft.com/office/word/2018/wordml" xmlns:w16sdtdh="http://schemas.microsoft.com/office/word/2020/wordml/sdtdatahash" xmlns:w16se="http://schemas.microsoft.com/office/word/2015/wordml/symex" xmlns:wpg="http://schemas.microsoft.com/office/word/2010/wordprocessingGroup" xmlns:wpi="http://schemas.microsoft.com/office/word/2010/wordprocessingInk" xmlns:wne="http://schemas.microsoft.com/office/word/2006/wordml" xmlns:wps="http://schemas.microsoft.com/office/word/2010/wordprocessingShape" mc:Ignorable="w14 w15 w16se w16cid w16 w16cex w16sdtdh wp14">
   <w:p>
     <w:pPr>
       <w:pStyle w:val="a5"/>
@@ -69,7 +69,7 @@
 </file>
 
 <file path=word/footnotes.xml><?xml version="1.0" encoding="utf-8"?>
-<w:footnotes xmlns:ve="http://schemas.openxmlformats.org/markup-compatibility/2006" xmlns:o="urn:schemas-microsoft-com:office:office" xmlns:r="http://schemas.openxmlformats.org/officeDocument/2006/relationships" xmlns:m="http://schemas.openxmlformats.org/officeDocument/2006/math" xmlns:v="urn:schemas-microsoft-com:vml" xmlns:wp="http://schemas.openxmlformats.org/drawingml/2006/wordprocessingDrawing" xmlns:w10="urn:schemas-microsoft-com:office:word" xmlns:w="http://schemas.openxmlformats.org/wordprocessingml/2006/main" xmlns:wne="http://schemas.microsoft.com/office/word/2006/wordml">
+<w:footnotes xmlns:wpc="http://schemas.microsoft.com/office/word/2010/wordprocessingCanvas" xmlns:cx="http://schemas.microsoft.com/office/drawing/2014/chartex" xmlns:cx1="http://schemas.microsoft.com/office/drawing/2015/9/8/chartex" xmlns:cx2="http://schemas.microsoft.com/office/drawing/2015/10/21/chartex" xmlns:cx3="http://schemas.microsoft.com/office/drawing/2016/5/9/chartex" xmlns:cx4="http://schemas.microsoft.com/office/drawing/2016/5/10/chartex" xmlns:cx5="http://schemas.microsoft.com/office/drawing/2016/5/11/chartex" xmlns:cx6="http://schemas.microsoft.com/office/drawing/2016/5/12/chartex" xmlns:cx7="http://schemas.microsoft.com/office/drawing/2016/5/13/chartex" xmlns:cx8="http://schemas.microsoft.com/office/drawing/2016/5/14/chartex" xmlns:mc="http://schemas.openxmlformats.org/markup-compatibility/2006" xmlns:aink="http://schemas.microsoft.com/office/drawing/2016/ink" xmlns:am3d="http://schemas.microsoft.com/office/drawing/2017/model3d" xmlns:o="urn:schemas-microsoft-com:office:office" xmlns:oel="http://schemas.microsoft.com/office/2019/extlst" xmlns:r="http://schemas.openxmlformats.org/officeDocument/2006/relationships" xmlns:m="http://schemas.openxmlformats.org/officeDocument/2006/math" xmlns:v="urn:schemas-microsoft-com:vml" xmlns:wp14="http://schemas.microsoft.com/office/word/2010/wordprocessingDrawing" xmlns:wp="http://schemas.openxmlformats.org/drawingml/2006/wordprocessingDrawing" xmlns:w10="urn:schemas-microsoft-com:office:word" xmlns:w="http://schemas.openxmlformats.org/wordprocessingml/2006/main" xmlns:w14="http://schemas.microsoft.com/office/word/2010/wordml" xmlns:w15="http://schemas.microsoft.com/office/word/2012/wordml" xmlns:w16cex="http://schemas.microsoft.com/office/word/2018/wordml/cex" xmlns:w16cid="http://schemas.microsoft.com/office/word/2016/wordml/cid" xmlns:w16="http://schemas.microsoft.com/office/word/2018/wordml" xmlns:w16sdtdh="http://schemas.microsoft.com/office/word/2020/wordml/sdtdatahash" xmlns:w16se="http://schemas.microsoft.com/office/word/2015/wordml/symex" xmlns:wpg="http://schemas.microsoft.com/office/word/2010/wordprocessingGroup" xmlns:wpi="http://schemas.microsoft.com/office/word/2010/wordprocessingInk" xmlns:wne="http://schemas.microsoft.com/office/word/2006/wordml" xmlns:wps="http://schemas.microsoft.com/office/word/2010/wordprocessingShape" mc:Ignorable="w14 w15 w16se w16cid w16 w16cex w16sdtdh wp14">
   <w:footnote w:type="separator" w:id="-1">
     <w:p>
       <w:pPr>
@@ -94,11 +94,11 @@
 </file>
 
 <file path=word/numbering.xml><?xml version="1.0" encoding="utf-8"?>
-<w:numbering xmlns:ve="http://schemas.openxmlformats.org/markup-compatibility/2006" xmlns:o="urn:schemas-microsoft-com:office:office" xmlns:r="http://schemas.openxmlformats.org/officeDocument/2006/relationships" xmlns:m="http://schemas.openxmlformats.org/officeDocument/2006/math" xmlns:v="urn:schemas-microsoft-com:vml" xmlns:wp="http://schemas.openxmlformats.org/drawingml/2006/wordprocessingDrawing" xmlns:w10="urn:schemas-microsoft-com:office:word" xmlns:w="http://schemas.openxmlformats.org/wordprocessingml/2006/main" xmlns:wne="http://schemas.microsoft.com/office/word/2006/wordml">
-  <w:abstractNum w:abstractNumId="0">
+<w:numbering xmlns:wpc="http://schemas.microsoft.com/office/word/2010/wordprocessingCanvas" xmlns:cx="http://schemas.microsoft.com/office/drawing/2014/chartex" xmlns:cx1="http://schemas.microsoft.com/office/drawing/2015/9/8/chartex" xmlns:cx2="http://schemas.microsoft.com/office/drawing/2015/10/21/chartex" xmlns:cx3="http://schemas.microsoft.com/office/drawing/2016/5/9/chartex" xmlns:cx4="http://schemas.microsoft.com/office/drawing/2016/5/10/chartex" xmlns:cx5="http://schemas.microsoft.com/office/drawing/2016/5/11/chartex" xmlns:cx6="http://schemas.microsoft.com/office/drawing/2016/5/12/chartex" xmlns:cx7="http://schemas.microsoft.com/office/drawing/2016/5/13/chartex" xmlns:cx8="http://schemas.microsoft.com/office/drawing/2016/5/14/chartex" xmlns:mc="http://schemas.openxmlformats.org/markup-compatibility/2006" xmlns:aink="http://schemas.microsoft.com/office/drawing/2016/ink" xmlns:am3d="http://schemas.microsoft.com/office/drawing/2017/model3d" xmlns:o="urn:schemas-microsoft-com:office:office" xmlns:oel="http://schemas.microsoft.com/office/2019/extlst" xmlns:r="http://schemas.openxmlformats.org/officeDocument/2006/relationships" xmlns:m="http://schemas.openxmlformats.org/officeDocument/2006/math" xmlns:v="urn:schemas-microsoft-com:vml" xmlns:wp14="http://schemas.microsoft.com/office/word/2010/wordprocessingDrawing" xmlns:wp="http://schemas.openxmlformats.org/drawingml/2006/wordprocessingDrawing" xmlns:w10="urn:schemas-microsoft-com:office:word" xmlns:w="http://schemas.openxmlformats.org/wordprocessingml/2006/main" xmlns:w14="http://schemas.microsoft.com/office/word/2010/wordml" xmlns:w15="http://schemas.microsoft.com/office/word/2012/wordml" xmlns:w16cex="http://schemas.microsoft.com/office/word/2018/wordml/cex" xmlns:w16cid="http://schemas.microsoft.com/office/word/2016/wordml/cid" xmlns:w16="http://schemas.microsoft.com/office/word/2018/wordml" xmlns:w16sdtdh="http://schemas.microsoft.com/office/word/2020/wordml/sdtdatahash" xmlns:w16se="http://schemas.microsoft.com/office/word/2015/wordml/symex" xmlns:wpg="http://schemas.microsoft.com/office/word/2010/wordprocessingGroup" xmlns:wpi="http://schemas.microsoft.com/office/word/2010/wordprocessingInk" xmlns:wne="http://schemas.microsoft.com/office/word/2006/wordml" xmlns:wps="http://schemas.microsoft.com/office/word/2010/wordprocessingShape" mc:Ignorable="w14 w15 w16se w16cid w16 w16cex w16sdtdh wp14">
+  <w:abstractNum w:abstractNumId="0" w15:restartNumberingAfterBreak="0">
     <w:nsid w:val="FFFFFF7C"/>
     <w:multiLevelType w:val="singleLevel"/>
-    <w:tmpl w:val="6A1EA30C"/>
+    <w:tmpl w:val="C0AC1FC0"/>
     <w:lvl w:ilvl="0">
       <w:start w:val="1"/>
       <w:numFmt w:val="decimal"/>
@@ -112,10 +112,10 @@
       </w:pPr>
     </w:lvl>
   </w:abstractNum>
-  <w:abstractNum w:abstractNumId="1">
+  <w:abstractNum w:abstractNumId="1" w15:restartNumberingAfterBreak="0">
     <w:nsid w:val="FFFFFF7D"/>
     <w:multiLevelType w:val="singleLevel"/>
-    <w:tmpl w:val="B0E848B2"/>
+    <w:tmpl w:val="9E04722E"/>
     <w:lvl w:ilvl="0">
       <w:start w:val="1"/>
       <w:numFmt w:val="decimal"/>
@@ -129,10 +129,10 @@
       </w:pPr>
     </w:lvl>
   </w:abstractNum>
-  <w:abstractNum w:abstractNumId="2">
+  <w:abstractNum w:abstractNumId="2" w15:restartNumberingAfterBreak="0">
     <w:nsid w:val="FFFFFF7E"/>
     <w:multiLevelType w:val="singleLevel"/>
-    <w:tmpl w:val="B7A6E87E"/>
+    <w:tmpl w:val="3BE05F90"/>
     <w:lvl w:ilvl="0">
       <w:start w:val="1"/>
       <w:numFmt w:val="decimal"/>
@@ -146,10 +146,10 @@
       </w:pPr>
     </w:lvl>
   </w:abstractNum>
-  <w:abstractNum w:abstractNumId="3">
+  <w:abstractNum w:abstractNumId="3" w15:restartNumberingAfterBreak="0">
     <w:nsid w:val="FFFFFF7F"/>
     <w:multiLevelType w:val="singleLevel"/>
-    <w:tmpl w:val="7864EED2"/>
+    <w:tmpl w:val="3E74318C"/>
     <w:lvl w:ilvl="0">
       <w:start w:val="1"/>
       <w:numFmt w:val="decimal"/>
@@ -163,10 +163,10 @@
       </w:pPr>
     </w:lvl>
   </w:abstractNum>
-  <w:abstractNum w:abstractNumId="4">
+  <w:abstractNum w:abstractNumId="4" w15:restartNumberingAfterBreak="0">
     <w:nsid w:val="FFFFFF80"/>
     <w:multiLevelType w:val="singleLevel"/>
-    <w:tmpl w:val="D806E95C"/>
+    <w:tmpl w:val="921A75D0"/>
     <w:lvl w:ilvl="0">
       <w:start w:val="1"/>
       <w:numFmt w:val="bullet"/>
@@ -183,10 +183,10 @@
       </w:rPr>
     </w:lvl>
   </w:abstractNum>
-  <w:abstractNum w:abstractNumId="5">
+  <w:abstractNum w:abstractNumId="5" w15:restartNumberingAfterBreak="0">
     <w:nsid w:val="FFFFFF81"/>
     <w:multiLevelType w:val="singleLevel"/>
-    <w:tmpl w:val="EB9C6A40"/>
+    <w:tmpl w:val="CDA242D0"/>
     <w:lvl w:ilvl="0">
       <w:start w:val="1"/>
       <w:numFmt w:val="bullet"/>
@@ -203,10 +203,10 @@
       </w:rPr>
     </w:lvl>
   </w:abstractNum>
-  <w:abstractNum w:abstractNumId="6">
+  <w:abstractNum w:abstractNumId="6" w15:restartNumberingAfterBreak="0">
     <w:nsid w:val="FFFFFF82"/>
     <w:multiLevelType w:val="singleLevel"/>
-    <w:tmpl w:val="F9F24698"/>
+    <w:tmpl w:val="B596E982"/>
     <w:lvl w:ilvl="0">
       <w:start w:val="1"/>
       <w:numFmt w:val="bullet"/>
@@ -223,10 +223,10 @@
       </w:rPr>
     </w:lvl>
   </w:abstractNum>
-  <w:abstractNum w:abstractNumId="7">
+  <w:abstractNum w:abstractNumId="7" w15:restartNumberingAfterBreak="0">
     <w:nsid w:val="FFFFFF83"/>
     <w:multiLevelType w:val="singleLevel"/>
-    <w:tmpl w:val="F438A7F6"/>
+    <w:tmpl w:val="CA465328"/>
     <w:lvl w:ilvl="0">
       <w:start w:val="1"/>
       <w:numFmt w:val="bullet"/>
@@ -243,10 +243,10 @@
       </w:rPr>
     </w:lvl>
   </w:abstractNum>
-  <w:abstractNum w:abstractNumId="8">
+  <w:abstractNum w:abstractNumId="8" w15:restartNumberingAfterBreak="0">
     <w:nsid w:val="FFFFFF88"/>
     <w:multiLevelType w:val="singleLevel"/>
-    <w:tmpl w:val="9C2CBD5E"/>
+    <w:tmpl w:val="1820CF88"/>
     <w:lvl w:ilvl="0">
       <w:start w:val="1"/>
       <w:numFmt w:val="decimal"/>
@@ -260,10 +260,10 @@
       </w:pPr>
     </w:lvl>
   </w:abstractNum>
-  <w:abstractNum w:abstractNumId="9">
+  <w:abstractNum w:abstractNumId="9" w15:restartNumberingAfterBreak="0">
     <w:nsid w:val="FFFFFF89"/>
     <w:multiLevelType w:val="singleLevel"/>
-    <w:tmpl w:val="54A0E726"/>
+    <w:tmpl w:val="D81EA1FC"/>
     <w:lvl w:ilvl="0">
       <w:start w:val="1"/>
       <w:numFmt w:val="bullet"/>
@@ -280,41 +280,41 @@
       </w:rPr>
     </w:lvl>
   </w:abstractNum>
-  <w:num w:numId="1">
+  <w:num w:numId="1" w16cid:durableId="1766922496">
     <w:abstractNumId w:val="9"/>
   </w:num>
-  <w:num w:numId="2">
+  <w:num w:numId="2" w16cid:durableId="1192306621">
     <w:abstractNumId w:val="7"/>
   </w:num>
-  <w:num w:numId="3">
+  <w:num w:numId="3" w16cid:durableId="1657685580">
     <w:abstractNumId w:val="6"/>
   </w:num>
-  <w:num w:numId="4">
+  <w:num w:numId="4" w16cid:durableId="818306855">
     <w:abstractNumId w:val="5"/>
   </w:num>
-  <w:num w:numId="5">
+  <w:num w:numId="5" w16cid:durableId="1946578324">
     <w:abstractNumId w:val="8"/>
   </w:num>
-  <w:num w:numId="6">
+  <w:num w:numId="6" w16cid:durableId="1252203917">
     <w:abstractNumId w:val="3"/>
   </w:num>
-  <w:num w:numId="7">
+  <w:num w:numId="7" w16cid:durableId="1296259927">
     <w:abstractNumId w:val="2"/>
   </w:num>
-  <w:num w:numId="8">
+  <w:num w:numId="8" w16cid:durableId="1564752558">
     <w:abstractNumId w:val="1"/>
   </w:num>
-  <w:num w:numId="9">
+  <w:num w:numId="9" w16cid:durableId="1067611408">
     <w:abstractNumId w:val="0"/>
   </w:num>
-  <w:num w:numId="10">
+  <w:num w:numId="10" w16cid:durableId="342754947">
     <w:abstractNumId w:val="4"/>
   </w:num>
 </w:numbering>
 </file>
 
 <file path=word/styles.xml><?xml version="1.0" encoding="utf-8"?>
-<w:styles xmlns:r="http://schemas.openxmlformats.org/officeDocument/2006/relationships" xmlns:w="http://schemas.openxmlformats.org/wordprocessingml/2006/main">
+<w:styles xmlns:mc="http://schemas.openxmlformats.org/markup-compatibility/2006" xmlns:r="http://schemas.openxmlformats.org/officeDocument/2006/relationships" xmlns:w="http://schemas.openxmlformats.org/wordprocessingml/2006/main" xmlns:w14="http://schemas.microsoft.com/office/word/2010/wordml" xmlns:w15="http://schemas.microsoft.com/office/word/2012/wordml" xmlns:w16cex="http://schemas.microsoft.com/office/word/2018/wordml/cex" xmlns:w16cid="http://schemas.microsoft.com/office/word/2016/wordml/cid" xmlns:w16="http://schemas.microsoft.com/office/word/2018/wordml" xmlns:w16sdtdh="http://schemas.microsoft.com/office/word/2020/wordml/sdtdatahash" xmlns:w16se="http://schemas.microsoft.com/office/word/2015/wordml/symex" mc:Ignorable="w14 w15 w16se w16cid w16 w16cex w16sdtdh">
   <w:docDefaults>
     <w:rPrDefault>
       <w:rPr>
@@ -326,153 +326,392 @@
     </w:rPrDefault>
     <w:pPrDefault>
       <w:pPr>
-        <w:spacing w:after="200" w:line="276" w:lineRule="auto"/>
+        <w:spacing w:after="480" w:line="276" w:lineRule="auto"/>
       </w:pPr>
     </w:pPrDefault>
   </w:docDefaults>
-  <w:latentStyles w:defLockedState="0" w:defUIPriority="99" w:defSemiHidden="1" w:defUnhideWhenUsed="1" w:defQFormat="0" w:count="267">
-    <w:lsdException w:name="Normal" w:semiHidden="0" w:uiPriority="0" w:unhideWhenUsed="0" w:qFormat="1"/>
-    <w:lsdException w:name="heading 1" w:semiHidden="0" w:uiPriority="9" w:unhideWhenUsed="0" w:qFormat="1"/>
-    <w:lsdException w:name="heading 2" w:uiPriority="9"/>
-    <w:lsdException w:name="heading 3" w:uiPriority="9"/>
-    <w:lsdException w:name="heading 4" w:uiPriority="9"/>
-    <w:lsdException w:name="heading 5" w:uiPriority="9" w:qFormat="1"/>
-    <w:lsdException w:name="heading 6" w:uiPriority="9" w:qFormat="1"/>
-    <w:lsdException w:name="heading 7" w:uiPriority="9" w:qFormat="1"/>
-    <w:lsdException w:name="heading 8" w:uiPriority="9" w:qFormat="1"/>
-    <w:lsdException w:name="heading 9" w:uiPriority="9" w:qFormat="1"/>
-    <w:lsdException w:name="toc 1" w:uiPriority="39"/>
-    <w:lsdException w:name="toc 2" w:uiPriority="39"/>
-    <w:lsdException w:name="toc 3" w:uiPriority="39"/>
-    <w:lsdException w:name="toc 4" w:uiPriority="39"/>
-    <w:lsdException w:name="toc 5" w:uiPriority="39"/>
-    <w:lsdException w:name="toc 6" w:uiPriority="39"/>
-    <w:lsdException w:name="toc 7" w:uiPriority="39"/>
-    <w:lsdException w:name="toc 8" w:uiPriority="39"/>
-    <w:lsdException w:name="toc 9" w:uiPriority="39"/>
-    <w:lsdException w:name="caption" w:uiPriority="35" w:qFormat="1"/>
-    <w:lsdException w:name="Title" w:semiHidden="0" w:uiPriority="10" w:unhideWhenUsed="0"/>
-    <w:lsdException w:name="Default Paragraph Font" w:uiPriority="1"/>
-    <w:lsdException w:name="Subtitle" w:semiHidden="0" w:uiPriority="11" w:unhideWhenUsed="0"/>
-    <w:lsdException w:name="Strong" w:semiHidden="0" w:uiPriority="22" w:unhideWhenUsed="0"/>
-    <w:lsdException w:name="Emphasis" w:semiHidden="0" w:uiPriority="20" w:unhideWhenUsed="0"/>
-    <w:lsdException w:name="Table Grid" w:semiHidden="0" w:uiPriority="59" w:unhideWhenUsed="0"/>
-    <w:lsdException w:name="Placeholder Text" w:unhideWhenUsed="0"/>
-    <w:lsdException w:name="No Spacing" w:semiHidden="0" w:uiPriority="1" w:unhideWhenUsed="0"/>
-    <w:lsdException w:name="Light Shading" w:semiHidden="0" w:uiPriority="60" w:unhideWhenUsed="0"/>
-    <w:lsdException w:name="Light List" w:semiHidden="0" w:uiPriority="61" w:unhideWhenUsed="0"/>
-    <w:lsdException w:name="Light Grid" w:semiHidden="0" w:uiPriority="62" w:unhideWhenUsed="0"/>
-    <w:lsdException w:name="Medium Shading 1" w:semiHidden="0" w:uiPriority="63" w:unhideWhenUsed="0"/>
-    <w:lsdException w:name="Medium Shading 2" w:semiHidden="0" w:uiPriority="64" w:unhideWhenUsed="0"/>
-    <w:lsdException w:name="Medium List 1" w:semiHidden="0" w:uiPriority="65" w:unhideWhenUsed="0"/>
-    <w:lsdException w:name="Medium List 2" w:semiHidden="0" w:uiPriority="66" w:unhideWhenUsed="0"/>
-    <w:lsdException w:name="Medium Grid 1" w:semiHidden="0" w:uiPriority="67" w:unhideWhenUsed="0"/>
-    <w:lsdException w:name="Medium Grid 2" w:semiHidden="0" w:uiPriority="68" w:unhideWhenUsed="0"/>
-    <w:lsdException w:name="Medium Grid 3" w:semiHidden="0" w:uiPriority="69" w:unhideWhenUsed="0"/>
-    <w:lsdException w:name="Dark List" w:semiHidden="0" w:uiPriority="70" w:unhideWhenUsed="0"/>
-    <w:lsdException w:name="Colorful Shading" w:semiHidden="0" w:uiPriority="71" w:unhideWhenUsed="0"/>
-    <w:lsdException w:name="Colorful List" w:semiHidden="0" w:uiPriority="72" w:unhideWhenUsed="0"/>
-    <w:lsdException w:name="Colorful Grid" w:semiHidden="0" w:uiPriority="73" w:unhideWhenUsed="0"/>
-    <w:lsdException w:name="Light Shading Accent 1" w:semiHidden="0" w:uiPriority="60" w:unhideWhenUsed="0"/>
-    <w:lsdException w:name="Light List Accent 1" w:semiHidden="0" w:uiPriority="61" w:unhideWhenUsed="0"/>
-    <w:lsdException w:name="Light Grid Accent 1" w:semiHidden="0" w:uiPriority="62" w:unhideWhenUsed="0"/>
-    <w:lsdException w:name="Medium Shading 1 Accent 1" w:semiHidden="0" w:uiPriority="63" w:unhideWhenUsed="0"/>
-    <w:lsdException w:name="Medium Shading 2 Accent 1" w:semiHidden="0" w:uiPriority="64" w:unhideWhenUsed="0"/>
-    <w:lsdException w:name="Medium List 1 Accent 1" w:semiHidden="0" w:uiPriority="65" w:unhideWhenUsed="0"/>
-    <w:lsdException w:name="Revision" w:unhideWhenUsed="0"/>
-    <w:lsdException w:name="List Paragraph" w:semiHidden="0" w:uiPriority="34" w:unhideWhenUsed="0"/>
-    <w:lsdException w:name="Quote" w:semiHidden="0" w:uiPriority="29" w:unhideWhenUsed="0"/>
-    <w:lsdException w:name="Intense Quote" w:semiHidden="0" w:uiPriority="30" w:unhideWhenUsed="0"/>
-    <w:lsdException w:name="Medium List 2 Accent 1" w:semiHidden="0" w:uiPriority="66" w:unhideWhenUsed="0"/>
-    <w:lsdException w:name="Medium Grid 1 Accent 1" w:semiHidden="0" w:uiPriority="67" w:unhideWhenUsed="0"/>
-    <w:lsdException w:name="Medium Grid 2 Accent 1" w:semiHidden="0" w:uiPriority="68" w:unhideWhenUsed="0"/>
-    <w:lsdException w:name="Medium Grid 3 Accent 1" w:semiHidden="0" w:uiPriority="69" w:unhideWhenUsed="0"/>
-    <w:lsdException w:name="Dark List Accent 1" w:semiHidden="0" w:uiPriority="70" w:unhideWhenUsed="0"/>
-    <w:lsdException w:name="Colorful Shading Accent 1" w:semiHidden="0" w:uiPriority="71" w:unhideWhenUsed="0"/>
-    <w:lsdException w:name="Colorful List Accent 1" w:semiHidden="0" w:uiPriority="72" w:unhideWhenUsed="0"/>
-    <w:lsdException w:name="Colorful Grid Accent 1" w:semiHidden="0" w:uiPriority="73" w:unhideWhenUsed="0"/>
-    <w:lsdException w:name="Light Shading Accent 2" w:semiHidden="0" w:uiPriority="60" w:unhideWhenUsed="0"/>
-    <w:lsdException w:name="Light List Accent 2" w:semiHidden="0" w:uiPriority="61" w:unhideWhenUsed="0"/>
-    <w:lsdException w:name="Light Grid Accent 2" w:semiHidden="0" w:uiPriority="62" w:unhideWhenUsed="0"/>
-    <w:lsdException w:name="Medium Shading 1 Accent 2" w:semiHidden="0" w:uiPriority="63" w:unhideWhenUsed="0"/>
-    <w:lsdException w:name="Medium Shading 2 Accent 2" w:semiHidden="0" w:uiPriority="64" w:unhideWhenUsed="0"/>
-    <w:lsdException w:name="Medium List 1 Accent 2" w:semiHidden="0" w:uiPriority="65" w:unhideWhenUsed="0"/>
-    <w:lsdException w:name="Medium List 2 Accent 2" w:semiHidden="0" w:uiPriority="66" w:unhideWhenUsed="0"/>
-    <w:lsdException w:name="Medium Grid 1 Accent 2" w:semiHidden="0" w:uiPriority="67" w:unhideWhenUsed="0"/>
-    <w:lsdException w:name="Medium Grid 2 Accent 2" w:semiHidden="0" w:uiPriority="68" w:unhideWhenUsed="0"/>
-    <w:lsdException w:name="Medium Grid 3 Accent 2" w:semiHidden="0" w:uiPriority="69" w:unhideWhenUsed="0"/>
-    <w:lsdException w:name="Dark List Accent 2" w:semiHidden="0" w:uiPriority="70" w:unhideWhenUsed="0"/>
-    <w:lsdException w:name="Colorful Shading Accent 2" w:semiHidden="0" w:uiPriority="71" w:unhideWhenUsed="0"/>
-    <w:lsdException w:name="Colorful List Accent 2" w:semiHidden="0" w:uiPriority="72" w:unhideWhenUsed="0"/>
-    <w:lsdException w:name="Colorful Grid Accent 2" w:semiHidden="0" w:uiPriority="73" w:unhideWhenUsed="0"/>
-    <w:lsdException w:name="Light Shading Accent 3" w:semiHidden="0" w:uiPriority="60" w:unhideWhenUsed="0"/>
-    <w:lsdException w:name="Light List Accent 3" w:semiHidden="0" w:uiPriority="61" w:unhideWhenUsed="0"/>
-    <w:lsdException w:name="Light Grid Accent 3" w:semiHidden="0" w:uiPriority="62" w:unhideWhenUsed="0"/>
-    <w:lsdException w:name="Medium Shading 1 Accent 3" w:semiHidden="0" w:uiPriority="63" w:unhideWhenUsed="0"/>
-    <w:lsdException w:name="Medium Shading 2 Accent 3" w:semiHidden="0" w:uiPriority="64" w:unhideWhenUsed="0"/>
-    <w:lsdException w:name="Medium List 1 Accent 3" w:semiHidden="0" w:uiPriority="65" w:unhideWhenUsed="0"/>
-    <w:lsdException w:name="Medium List 2 Accent 3" w:semiHidden="0" w:uiPriority="66" w:unhideWhenUsed="0"/>
-    <w:lsdException w:name="Medium Grid 1 Accent 3" w:semiHidden="0" w:uiPriority="67" w:unhideWhenUsed="0"/>
-    <w:lsdException w:name="Medium Grid 2 Accent 3" w:semiHidden="0" w:uiPriority="68" w:unhideWhenUsed="0"/>
-    <w:lsdException w:name="Medium Grid 3 Accent 3" w:semiHidden="0" w:uiPriority="69" w:unhideWhenUsed="0"/>
-    <w:lsdException w:name="Dark List Accent 3" w:semiHidden="0" w:uiPriority="70" w:unhideWhenUsed="0"/>
-    <w:lsdException w:name="Colorful Shading Accent 3" w:semiHidden="0" w:uiPriority="71" w:unhideWhenUsed="0"/>
-    <w:lsdException w:name="Colorful List Accent 3" w:semiHidden="0" w:uiPriority="72" w:unhideWhenUsed="0"/>
-    <w:lsdException w:name="Colorful Grid Accent 3" w:semiHidden="0" w:uiPriority="73" w:unhideWhenUsed="0"/>
-    <w:lsdException w:name="Light Shading Accent 4" w:semiHidden="0" w:uiPriority="60" w:unhideWhenUsed="0"/>
-    <w:lsdException w:name="Light List Accent 4" w:semiHidden="0" w:uiPriority="61" w:unhideWhenUsed="0"/>
-    <w:lsdException w:name="Light Grid Accent 4" w:semiHidden="0" w:uiPriority="62" w:unhideWhenUsed="0"/>
-    <w:lsdException w:name="Medium Shading 1 Accent 4" w:semiHidden="0" w:uiPriority="63" w:unhideWhenUsed="0"/>
-    <w:lsdException w:name="Medium Shading 2 Accent 4" w:semiHidden="0" w:uiPriority="64" w:unhideWhenUsed="0"/>
-    <w:lsdException w:name="Medium List 1 Accent 4" w:semiHidden="0" w:uiPriority="65" w:unhideWhenUsed="0"/>
-    <w:lsdException w:name="Medium List 2 Accent 4" w:semiHidden="0" w:uiPriority="66" w:unhideWhenUsed="0"/>
-    <w:lsdException w:name="Medium Grid 1 Accent 4" w:semiHidden="0" w:uiPriority="67" w:unhideWhenUsed="0"/>
-    <w:lsdException w:name="Medium Grid 2 Accent 4" w:semiHidden="0" w:uiPriority="68" w:unhideWhenUsed="0"/>
-    <w:lsdException w:name="Medium Grid 3 Accent 4" w:semiHidden="0" w:uiPriority="69" w:unhideWhenUsed="0"/>
-    <w:lsdException w:name="Dark List Accent 4" w:semiHidden="0" w:uiPriority="70" w:unhideWhenUsed="0"/>
-    <w:lsdException w:name="Colorful Shading Accent 4" w:semiHidden="0" w:uiPriority="71" w:unhideWhenUsed="0"/>
-    <w:lsdException w:name="Colorful List Accent 4" w:semiHidden="0" w:uiPriority="72" w:unhideWhenUsed="0"/>
-    <w:lsdException w:name="Colorful Grid Accent 4" w:semiHidden="0" w:uiPriority="73" w:unhideWhenUsed="0"/>
-    <w:lsdException w:name="Light Shading Accent 5" w:semiHidden="0" w:uiPriority="60" w:unhideWhenUsed="0"/>
-    <w:lsdException w:name="Light List Accent 5" w:semiHidden="0" w:uiPriority="61" w:unhideWhenUsed="0"/>
-    <w:lsdException w:name="Light Grid Accent 5" w:semiHidden="0" w:uiPriority="62" w:unhideWhenUsed="0"/>
-    <w:lsdException w:name="Medium Shading 1 Accent 5" w:semiHidden="0" w:uiPriority="63" w:unhideWhenUsed="0"/>
-    <w:lsdException w:name="Medium Shading 2 Accent 5" w:semiHidden="0" w:uiPriority="64" w:unhideWhenUsed="0"/>
-    <w:lsdException w:name="Medium List 1 Accent 5" w:semiHidden="0" w:uiPriority="65" w:unhideWhenUsed="0"/>
-    <w:lsdException w:name="Medium List 2 Accent 5" w:semiHidden="0" w:uiPriority="66" w:unhideWhenUsed="0"/>
-    <w:lsdException w:name="Medium Grid 1 Accent 5" w:semiHidden="0" w:uiPriority="67" w:unhideWhenUsed="0"/>
-    <w:lsdException w:name="Medium Grid 2 Accent 5" w:semiHidden="0" w:uiPriority="68" w:unhideWhenUsed="0"/>
-    <w:lsdException w:name="Medium Grid 3 Accent 5" w:semiHidden="0" w:uiPriority="69" w:unhideWhenUsed="0"/>
-    <w:lsdException w:name="Dark List Accent 5" w:semiHidden="0" w:uiPriority="70" w:unhideWhenUsed="0"/>
-    <w:lsdException w:name="Colorful Shading Accent 5" w:semiHidden="0" w:uiPriority="71" w:unhideWhenUsed="0"/>
-    <w:lsdException w:name="Colorful List Accent 5" w:semiHidden="0" w:uiPriority="72" w:unhideWhenUsed="0"/>
-    <w:lsdException w:name="Colorful Grid Accent 5" w:semiHidden="0" w:uiPriority="73" w:unhideWhenUsed="0"/>
-    <w:lsdException w:name="Light Shading Accent 6" w:semiHidden="0" w:uiPriority="60" w:unhideWhenUsed="0"/>
-    <w:lsdException w:name="Light List Accent 6" w:semiHidden="0" w:uiPriority="61" w:unhideWhenUsed="0"/>
-    <w:lsdException w:name="Light Grid Accent 6" w:semiHidden="0" w:uiPriority="62" w:unhideWhenUsed="0"/>
-    <w:lsdException w:name="Medium Shading 1 Accent 6" w:semiHidden="0" w:uiPriority="63" w:unhideWhenUsed="0"/>
-    <w:lsdException w:name="Medium Shading 2 Accent 6" w:semiHidden="0" w:uiPriority="64" w:unhideWhenUsed="0"/>
-    <w:lsdException w:name="Medium List 1 Accent 6" w:semiHidden="0" w:uiPriority="65" w:unhideWhenUsed="0"/>
-    <w:lsdException w:name="Medium List 2 Accent 6" w:semiHidden="0" w:uiPriority="66" w:unhideWhenUsed="0"/>
-    <w:lsdException w:name="Medium Grid 1 Accent 6" w:semiHidden="0" w:uiPriority="67" w:unhideWhenUsed="0"/>
-    <w:lsdException w:name="Medium Grid 2 Accent 6" w:semiHidden="0" w:uiPriority="68" w:unhideWhenUsed="0"/>
-    <w:lsdException w:name="Medium Grid 3 Accent 6" w:semiHidden="0" w:uiPriority="69" w:unhideWhenUsed="0"/>
-    <w:lsdException w:name="Dark List Accent 6" w:semiHidden="0" w:uiPriority="70" w:unhideWhenUsed="0"/>
-    <w:lsdException w:name="Colorful Shading Accent 6" w:semiHidden="0" w:uiPriority="71" w:unhideWhenUsed="0"/>
-    <w:lsdException w:name="Colorful List Accent 6" w:semiHidden="0" w:uiPriority="72" w:unhideWhenUsed="0"/>
-    <w:lsdException w:name="Colorful Grid Accent 6" w:semiHidden="0" w:uiPriority="73" w:unhideWhenUsed="0"/>
-    <w:lsdException w:name="Subtle Emphasis" w:semiHidden="0" w:uiPriority="19" w:unhideWhenUsed="0"/>
-    <w:lsdException w:name="Intense Emphasis" w:semiHidden="0" w:uiPriority="21" w:unhideWhenUsed="0"/>
-    <w:lsdException w:name="Subtle Reference" w:semiHidden="0" w:uiPriority="31" w:unhideWhenUsed="0"/>
-    <w:lsdException w:name="Intense Reference" w:semiHidden="0" w:uiPriority="32" w:unhideWhenUsed="0"/>
-    <w:lsdException w:name="Book Title" w:semiHidden="0" w:uiPriority="33" w:unhideWhenUsed="0"/>
-    <w:lsdException w:name="Bibliography" w:uiPriority="37"/>
-    <w:lsdException w:name="TOC Heading" w:uiPriority="39" w:qFormat="1"/>
+  <w:latentStyles w:defLockedState="0" w:defUIPriority="99" w:defSemiHidden="0" w:defUnhideWhenUsed="0" w:defQFormat="0" w:count="376">
+    <w:lsdException w:name="Normal" w:uiPriority="0" w:qFormat="1"/>
+    <w:lsdException w:name="heading 1" w:uiPriority="9" w:qFormat="1"/>
+    <w:lsdException w:name="heading 2" w:semiHidden="1" w:uiPriority="9" w:unhideWhenUsed="1"/>
+    <w:lsdException w:name="heading 3" w:semiHidden="1" w:uiPriority="9" w:unhideWhenUsed="1"/>
+    <w:lsdException w:name="heading 4" w:semiHidden="1" w:uiPriority="9" w:unhideWhenUsed="1"/>
+    <w:lsdException w:name="heading 5" w:semiHidden="1" w:uiPriority="9" w:unhideWhenUsed="1" w:qFormat="1"/>
+    <w:lsdException w:name="heading 6" w:semiHidden="1" w:uiPriority="9" w:unhideWhenUsed="1" w:qFormat="1"/>
+    <w:lsdException w:name="heading 7" w:semiHidden="1" w:uiPriority="9" w:unhideWhenUsed="1" w:qFormat="1"/>
+    <w:lsdException w:name="heading 8" w:semiHidden="1" w:uiPriority="9" w:unhideWhenUsed="1" w:qFormat="1"/>
+    <w:lsdException w:name="heading 9" w:semiHidden="1" w:uiPriority="9" w:unhideWhenUsed="1" w:qFormat="1"/>
+    <w:lsdException w:name="index 1" w:semiHidden="1" w:unhideWhenUsed="1"/>
+    <w:lsdException w:name="index 2" w:semiHidden="1" w:unhideWhenUsed="1"/>
+    <w:lsdException w:name="index 3" w:semiHidden="1" w:unhideWhenUsed="1"/>
+    <w:lsdException w:name="index 4" w:semiHidden="1" w:unhideWhenUsed="1"/>
+    <w:lsdException w:name="index 5" w:semiHidden="1" w:unhideWhenUsed="1"/>
+    <w:lsdException w:name="index 6" w:semiHidden="1" w:unhideWhenUsed="1"/>
+    <w:lsdException w:name="index 7" w:semiHidden="1" w:unhideWhenUsed="1"/>
+    <w:lsdException w:name="index 8" w:semiHidden="1" w:unhideWhenUsed="1"/>
+    <w:lsdException w:name="index 9" w:semiHidden="1" w:unhideWhenUsed="1"/>
+    <w:lsdException w:name="toc 1" w:semiHidden="1" w:uiPriority="39" w:unhideWhenUsed="1"/>
+    <w:lsdException w:name="toc 2" w:semiHidden="1" w:uiPriority="39" w:unhideWhenUsed="1"/>
+    <w:lsdException w:name="toc 3" w:semiHidden="1" w:uiPriority="39" w:unhideWhenUsed="1"/>
+    <w:lsdException w:name="toc 4" w:semiHidden="1" w:uiPriority="39" w:unhideWhenUsed="1"/>
+    <w:lsdException w:name="toc 5" w:semiHidden="1" w:uiPriority="39" w:unhideWhenUsed="1"/>
+    <w:lsdException w:name="toc 6" w:semiHidden="1" w:uiPriority="39" w:unhideWhenUsed="1"/>
+    <w:lsdException w:name="toc 7" w:semiHidden="1" w:uiPriority="39" w:unhideWhenUsed="1"/>
+    <w:lsdException w:name="toc 8" w:semiHidden="1" w:uiPriority="39" w:unhideWhenUsed="1"/>
+    <w:lsdException w:name="toc 9" w:semiHidden="1" w:uiPriority="39" w:unhideWhenUsed="1"/>
+    <w:lsdException w:name="Normal Indent" w:semiHidden="1" w:unhideWhenUsed="1"/>
+    <w:lsdException w:name="footnote text" w:semiHidden="1" w:unhideWhenUsed="1"/>
+    <w:lsdException w:name="annotation text" w:semiHidden="1" w:unhideWhenUsed="1"/>
+    <w:lsdException w:name="header" w:semiHidden="1" w:unhideWhenUsed="1"/>
+    <w:lsdException w:name="footer" w:semiHidden="1" w:unhideWhenUsed="1"/>
+    <w:lsdException w:name="index heading" w:semiHidden="1" w:unhideWhenUsed="1"/>
+    <w:lsdException w:name="caption" w:semiHidden="1" w:uiPriority="35" w:unhideWhenUsed="1" w:qFormat="1"/>
+    <w:lsdException w:name="table of figures" w:semiHidden="1" w:unhideWhenUsed="1"/>
+    <w:lsdException w:name="envelope address" w:semiHidden="1" w:unhideWhenUsed="1"/>
+    <w:lsdException w:name="envelope return" w:semiHidden="1" w:unhideWhenUsed="1"/>
+    <w:lsdException w:name="footnote reference" w:semiHidden="1" w:unhideWhenUsed="1"/>
+    <w:lsdException w:name="annotation reference" w:semiHidden="1" w:unhideWhenUsed="1"/>
+    <w:lsdException w:name="line number" w:semiHidden="1" w:unhideWhenUsed="1"/>
+    <w:lsdException w:name="page number" w:semiHidden="1" w:unhideWhenUsed="1"/>
+    <w:lsdException w:name="endnote reference" w:semiHidden="1" w:unhideWhenUsed="1"/>
+    <w:lsdException w:name="endnote text" w:semiHidden="1" w:unhideWhenUsed="1"/>
+    <w:lsdException w:name="table of authorities" w:semiHidden="1" w:unhideWhenUsed="1"/>
+    <w:lsdException w:name="macro" w:semiHidden="1" w:unhideWhenUsed="1"/>
+    <w:lsdException w:name="toa heading" w:semiHidden="1" w:unhideWhenUsed="1"/>
+    <w:lsdException w:name="List" w:semiHidden="1" w:unhideWhenUsed="1"/>
+    <w:lsdException w:name="List Bullet" w:semiHidden="1" w:unhideWhenUsed="1"/>
+    <w:lsdException w:name="List Number" w:semiHidden="1" w:unhideWhenUsed="1"/>
+    <w:lsdException w:name="List 2" w:semiHidden="1" w:unhideWhenUsed="1"/>
+    <w:lsdException w:name="List 3" w:semiHidden="1" w:unhideWhenUsed="1"/>
+    <w:lsdException w:name="List 4" w:semiHidden="1" w:unhideWhenUsed="1"/>
+    <w:lsdException w:name="List 5" w:semiHidden="1" w:unhideWhenUsed="1"/>
+    <w:lsdException w:name="List Bullet 2" w:semiHidden="1" w:unhideWhenUsed="1"/>
+    <w:lsdException w:name="List Bullet 3" w:semiHidden="1" w:unhideWhenUsed="1"/>
+    <w:lsdException w:name="List Bullet 4" w:semiHidden="1" w:unhideWhenUsed="1"/>
+    <w:lsdException w:name="List Bullet 5" w:semiHidden="1" w:unhideWhenUsed="1"/>
+    <w:lsdException w:name="List Number 2" w:semiHidden="1" w:unhideWhenUsed="1"/>
+    <w:lsdException w:name="List Number 3" w:semiHidden="1" w:unhideWhenUsed="1"/>
+    <w:lsdException w:name="List Number 4" w:semiHidden="1" w:unhideWhenUsed="1"/>
+    <w:lsdException w:name="List Number 5" w:semiHidden="1" w:unhideWhenUsed="1"/>
+    <w:lsdException w:name="Title" w:uiPriority="10"/>
+    <w:lsdException w:name="Closing" w:semiHidden="1" w:unhideWhenUsed="1"/>
+    <w:lsdException w:name="Signature" w:semiHidden="1" w:unhideWhenUsed="1"/>
+    <w:lsdException w:name="Default Paragraph Font" w:semiHidden="1" w:uiPriority="1" w:unhideWhenUsed="1"/>
+    <w:lsdException w:name="Body Text" w:semiHidden="1" w:unhideWhenUsed="1"/>
+    <w:lsdException w:name="Body Text Indent" w:semiHidden="1" w:unhideWhenUsed="1"/>
+    <w:lsdException w:name="List Continue" w:semiHidden="1" w:unhideWhenUsed="1"/>
+    <w:lsdException w:name="List Continue 2" w:semiHidden="1" w:unhideWhenUsed="1"/>
+    <w:lsdException w:name="List Continue 3" w:semiHidden="1" w:unhideWhenUsed="1"/>
+    <w:lsdException w:name="List Continue 4" w:semiHidden="1" w:unhideWhenUsed="1"/>
+    <w:lsdException w:name="List Continue 5" w:semiHidden="1" w:unhideWhenUsed="1"/>
+    <w:lsdException w:name="Message Header" w:semiHidden="1" w:unhideWhenUsed="1"/>
+    <w:lsdException w:name="Subtitle" w:uiPriority="11"/>
+    <w:lsdException w:name="Salutation" w:semiHidden="1" w:unhideWhenUsed="1"/>
+    <w:lsdException w:name="Date" w:semiHidden="1" w:unhideWhenUsed="1"/>
+    <w:lsdException w:name="Body Text First Indent" w:semiHidden="1" w:unhideWhenUsed="1"/>
+    <w:lsdException w:name="Body Text First Indent 2" w:semiHidden="1" w:unhideWhenUsed="1"/>
+    <w:lsdException w:name="Note Heading" w:semiHidden="1" w:unhideWhenUsed="1"/>
+    <w:lsdException w:name="Body Text 2" w:semiHidden="1" w:unhideWhenUsed="1"/>
+    <w:lsdException w:name="Body Text 3" w:semiHidden="1" w:unhideWhenUsed="1"/>
+    <w:lsdException w:name="Body Text Indent 2" w:semiHidden="1" w:unhideWhenUsed="1"/>
+    <w:lsdException w:name="Body Text Indent 3" w:semiHidden="1" w:unhideWhenUsed="1"/>
+    <w:lsdException w:name="Block Text" w:semiHidden="1" w:unhideWhenUsed="1"/>
+    <w:lsdException w:name="Hyperlink" w:semiHidden="1" w:unhideWhenUsed="1"/>
+    <w:lsdException w:name="FollowedHyperlink" w:semiHidden="1" w:unhideWhenUsed="1"/>
+    <w:lsdException w:name="Strong" w:uiPriority="22"/>
+    <w:lsdException w:name="Emphasis" w:uiPriority="20"/>
+    <w:lsdException w:name="Document Map" w:semiHidden="1" w:unhideWhenUsed="1"/>
+    <w:lsdException w:name="Plain Text" w:semiHidden="1" w:unhideWhenUsed="1"/>
+    <w:lsdException w:name="E-mail Signature" w:semiHidden="1" w:unhideWhenUsed="1"/>
+    <w:lsdException w:name="HTML Top of Form" w:semiHidden="1" w:unhideWhenUsed="1"/>
+    <w:lsdException w:name="HTML Bottom of Form" w:semiHidden="1" w:unhideWhenUsed="1"/>
+    <w:lsdException w:name="Normal (Web)" w:semiHidden="1" w:unhideWhenUsed="1"/>
+    <w:lsdException w:name="HTML Acronym" w:semiHidden="1" w:unhideWhenUsed="1"/>
+    <w:lsdException w:name="HTML Address" w:semiHidden="1" w:unhideWhenUsed="1"/>
+    <w:lsdException w:name="HTML Cite" w:semiHidden="1" w:unhideWhenUsed="1"/>
+    <w:lsdException w:name="HTML Code" w:semiHidden="1" w:unhideWhenUsed="1"/>
+    <w:lsdException w:name="HTML Definition" w:semiHidden="1" w:unhideWhenUsed="1"/>
+    <w:lsdException w:name="HTML Keyboard" w:semiHidden="1" w:unhideWhenUsed="1"/>
+    <w:lsdException w:name="HTML Preformatted" w:semiHidden="1" w:unhideWhenUsed="1"/>
+    <w:lsdException w:name="HTML Sample" w:semiHidden="1" w:unhideWhenUsed="1"/>
+    <w:lsdException w:name="HTML Typewriter" w:semiHidden="1" w:unhideWhenUsed="1"/>
+    <w:lsdException w:name="HTML Variable" w:semiHidden="1" w:unhideWhenUsed="1"/>
+    <w:lsdException w:name="Normal Table" w:semiHidden="1" w:unhideWhenUsed="1"/>
+    <w:lsdException w:name="annotation subject" w:semiHidden="1" w:unhideWhenUsed="1"/>
+    <w:lsdException w:name="No List" w:semiHidden="1" w:unhideWhenUsed="1"/>
+    <w:lsdException w:name="Outline List 1" w:semiHidden="1" w:unhideWhenUsed="1"/>
+    <w:lsdException w:name="Outline List 2" w:semiHidden="1" w:unhideWhenUsed="1"/>
+    <w:lsdException w:name="Outline List 3" w:semiHidden="1" w:unhideWhenUsed="1"/>
+    <w:lsdException w:name="Table Simple 1" w:semiHidden="1" w:unhideWhenUsed="1"/>
+    <w:lsdException w:name="Table Simple 2" w:semiHidden="1" w:unhideWhenUsed="1"/>
+    <w:lsdException w:name="Table Simple 3" w:semiHidden="1" w:unhideWhenUsed="1"/>
+    <w:lsdException w:name="Table Classic 1" w:semiHidden="1" w:unhideWhenUsed="1"/>
+    <w:lsdException w:name="Table Classic 2" w:semiHidden="1" w:unhideWhenUsed="1"/>
+    <w:lsdException w:name="Table Classic 3" w:semiHidden="1" w:unhideWhenUsed="1"/>
+    <w:lsdException w:name="Table Classic 4" w:semiHidden="1" w:unhideWhenUsed="1"/>
+    <w:lsdException w:name="Table Colorful 1" w:semiHidden="1" w:unhideWhenUsed="1"/>
+    <w:lsdException w:name="Table Colorful 2" w:semiHidden="1" w:unhideWhenUsed="1"/>
+    <w:lsdException w:name="Table Colorful 3" w:semiHidden="1" w:unhideWhenUsed="1"/>
+    <w:lsdException w:name="Table Columns 1" w:semiHidden="1" w:unhideWhenUsed="1"/>
+    <w:lsdException w:name="Table Columns 2" w:semiHidden="1" w:unhideWhenUsed="1"/>
+    <w:lsdException w:name="Table Columns 3" w:semiHidden="1" w:unhideWhenUsed="1"/>
+    <w:lsdException w:name="Table Columns 4" w:semiHidden="1" w:unhideWhenUsed="1"/>
+    <w:lsdException w:name="Table Columns 5" w:semiHidden="1" w:unhideWhenUsed="1"/>
+    <w:lsdException w:name="Table Grid 1" w:semiHidden="1" w:unhideWhenUsed="1"/>
+    <w:lsdException w:name="Table Grid 2" w:semiHidden="1" w:unhideWhenUsed="1"/>
+    <w:lsdException w:name="Table Grid 3" w:semiHidden="1" w:unhideWhenUsed="1"/>
+    <w:lsdException w:name="Table Grid 4" w:semiHidden="1" w:unhideWhenUsed="1"/>
+    <w:lsdException w:name="Table Grid 5" w:semiHidden="1" w:unhideWhenUsed="1"/>
+    <w:lsdException w:name="Table Grid 6" w:semiHidden="1" w:unhideWhenUsed="1"/>
+    <w:lsdException w:name="Table Grid 7" w:semiHidden="1" w:unhideWhenUsed="1"/>
+    <w:lsdException w:name="Table Grid 8" w:semiHidden="1" w:unhideWhenUsed="1"/>
+    <w:lsdException w:name="Table List 1" w:semiHidden="1" w:unhideWhenUsed="1"/>
+    <w:lsdException w:name="Table List 2" w:semiHidden="1" w:unhideWhenUsed="1"/>
+    <w:lsdException w:name="Table List 3" w:semiHidden="1" w:unhideWhenUsed="1"/>
+    <w:lsdException w:name="Table List 4" w:semiHidden="1" w:unhideWhenUsed="1"/>
+    <w:lsdException w:name="Table List 5" w:semiHidden="1" w:unhideWhenUsed="1"/>
+    <w:lsdException w:name="Table List 6" w:semiHidden="1" w:unhideWhenUsed="1"/>
+    <w:lsdException w:name="Table List 7" w:semiHidden="1" w:unhideWhenUsed="1"/>
+    <w:lsdException w:name="Table List 8" w:semiHidden="1" w:unhideWhenUsed="1"/>
+    <w:lsdException w:name="Table 3D effects 1" w:semiHidden="1" w:unhideWhenUsed="1"/>
+    <w:lsdException w:name="Table 3D effects 2" w:semiHidden="1" w:unhideWhenUsed="1"/>
+    <w:lsdException w:name="Table 3D effects 3" w:semiHidden="1" w:unhideWhenUsed="1"/>
+    <w:lsdException w:name="Table Contemporary" w:semiHidden="1" w:unhideWhenUsed="1"/>
+    <w:lsdException w:name="Table Elegant" w:semiHidden="1" w:unhideWhenUsed="1"/>
+    <w:lsdException w:name="Table Professional" w:semiHidden="1" w:unhideWhenUsed="1"/>
+    <w:lsdException w:name="Table Subtle 1" w:semiHidden="1" w:unhideWhenUsed="1"/>
+    <w:lsdException w:name="Table Subtle 2" w:semiHidden="1" w:unhideWhenUsed="1"/>
+    <w:lsdException w:name="Table Web 1" w:semiHidden="1" w:unhideWhenUsed="1"/>
+    <w:lsdException w:name="Table Web 2" w:semiHidden="1" w:unhideWhenUsed="1"/>
+    <w:lsdException w:name="Table Web 3" w:semiHidden="1" w:unhideWhenUsed="1"/>
+    <w:lsdException w:name="Balloon Text" w:semiHidden="1" w:unhideWhenUsed="1"/>
+    <w:lsdException w:name="Table Grid" w:uiPriority="59"/>
+    <w:lsdException w:name="Table Theme" w:semiHidden="1" w:unhideWhenUsed="1"/>
+    <w:lsdException w:name="Placeholder Text" w:semiHidden="1"/>
+    <w:lsdException w:name="No Spacing" w:uiPriority="1"/>
+    <w:lsdException w:name="Light Shading" w:uiPriority="60"/>
+    <w:lsdException w:name="Light List" w:uiPriority="61"/>
+    <w:lsdException w:name="Light Grid" w:uiPriority="62"/>
+    <w:lsdException w:name="Medium Shading 1" w:uiPriority="63"/>
+    <w:lsdException w:name="Medium Shading 2" w:uiPriority="64"/>
+    <w:lsdException w:name="Medium List 1" w:uiPriority="65"/>
+    <w:lsdException w:name="Medium List 2" w:uiPriority="66"/>
+    <w:lsdException w:name="Medium Grid 1" w:uiPriority="67"/>
+    <w:lsdException w:name="Medium Grid 2" w:uiPriority="68"/>
+    <w:lsdException w:name="Medium Grid 3" w:uiPriority="69"/>
+    <w:lsdException w:name="Dark List" w:uiPriority="70"/>
+    <w:lsdException w:name="Colorful Shading" w:uiPriority="71"/>
+    <w:lsdException w:name="Colorful List" w:uiPriority="72"/>
+    <w:lsdException w:name="Colorful Grid" w:uiPriority="73"/>
+    <w:lsdException w:name="Light Shading Accent 1" w:uiPriority="60"/>
+    <w:lsdException w:name="Light List Accent 1" w:uiPriority="61"/>
+    <w:lsdException w:name="Light Grid Accent 1" w:uiPriority="62"/>
+    <w:lsdException w:name="Medium Shading 1 Accent 1" w:uiPriority="63"/>
+    <w:lsdException w:name="Medium Shading 2 Accent 1" w:uiPriority="64"/>
+    <w:lsdException w:name="Medium List 1 Accent 1" w:uiPriority="65"/>
+    <w:lsdException w:name="Revision" w:semiHidden="1"/>
+    <w:lsdException w:name="List Paragraph" w:uiPriority="34"/>
+    <w:lsdException w:name="Quote" w:uiPriority="29"/>
+    <w:lsdException w:name="Intense Quote" w:uiPriority="30"/>
+    <w:lsdException w:name="Medium List 2 Accent 1" w:uiPriority="66"/>
+    <w:lsdException w:name="Medium Grid 1 Accent 1" w:uiPriority="67"/>
+    <w:lsdException w:name="Medium Grid 2 Accent 1" w:uiPriority="68"/>
+    <w:lsdException w:name="Medium Grid 3 Accent 1" w:uiPriority="69"/>
+    <w:lsdException w:name="Dark List Accent 1" w:uiPriority="70"/>
+    <w:lsdException w:name="Colorful Shading Accent 1" w:uiPriority="71"/>
+    <w:lsdException w:name="Colorful List Accent 1" w:uiPriority="72"/>
+    <w:lsdException w:name="Colorful Grid Accent 1" w:uiPriority="73"/>
+    <w:lsdException w:name="Light Shading Accent 2" w:uiPriority="60"/>
+    <w:lsdException w:name="Light List Accent 2" w:uiPriority="61"/>
+    <w:lsdException w:name="Light Grid Accent 2" w:uiPriority="62"/>
+    <w:lsdException w:name="Medium Shading 1 Accent 2" w:uiPriority="63"/>
+    <w:lsdException w:name="Medium Shading 2 Accent 2" w:uiPriority="64"/>
+    <w:lsdException w:name="Medium List 1 Accent 2" w:uiPriority="65"/>
+    <w:lsdException w:name="Medium List 2 Accent 2" w:uiPriority="66"/>
+    <w:lsdException w:name="Medium Grid 1 Accent 2" w:uiPriority="67"/>
+    <w:lsdException w:name="Medium Grid 2 Accent 2" w:uiPriority="68"/>
+    <w:lsdException w:name="Medium Grid 3 Accent 2" w:uiPriority="69"/>
+    <w:lsdException w:name="Dark List Accent 2" w:uiPriority="70"/>
+    <w:lsdException w:name="Colorful Shading Accent 2" w:uiPriority="71"/>
+    <w:lsdException w:name="Colorful List Accent 2" w:uiPriority="72"/>
+    <w:lsdException w:name="Colorful Grid Accent 2" w:uiPriority="73"/>
+    <w:lsdException w:name="Light Shading Accent 3" w:uiPriority="60"/>
+    <w:lsdException w:name="Light List Accent 3" w:uiPriority="61"/>
+    <w:lsdException w:name="Light Grid Accent 3" w:uiPriority="62"/>
+    <w:lsdException w:name="Medium Shading 1 Accent 3" w:uiPriority="63"/>
+    <w:lsdException w:name="Medium Shading 2 Accent 3" w:uiPriority="64"/>
+    <w:lsdException w:name="Medium List 1 Accent 3" w:uiPriority="65"/>
+    <w:lsdException w:name="Medium List 2 Accent 3" w:uiPriority="66"/>
+    <w:lsdException w:name="Medium Grid 1 Accent 3" w:uiPriority="67"/>
+    <w:lsdException w:name="Medium Grid 2 Accent 3" w:uiPriority="68"/>
+    <w:lsdException w:name="Medium Grid 3 Accent 3" w:uiPriority="69"/>
+    <w:lsdException w:name="Dark List Accent 3" w:uiPriority="70"/>
+    <w:lsdException w:name="Colorful Shading Accent 3" w:uiPriority="71"/>
+    <w:lsdException w:name="Colorful List Accent 3" w:uiPriority="72"/>
+    <w:lsdException w:name="Colorful Grid Accent 3" w:uiPriority="73"/>
+    <w:lsdException w:name="Light Shading Accent 4" w:uiPriority="60"/>
+    <w:lsdException w:name="Light List Accent 4" w:uiPriority="61"/>
+    <w:lsdException w:name="Light Grid Accent 4" w:uiPriority="62"/>
+    <w:lsdException w:name="Medium Shading 1 Accent 4" w:uiPriority="63"/>
+    <w:lsdException w:name="Medium Shading 2 Accent 4" w:uiPriority="64"/>
+    <w:lsdException w:name="Medium List 1 Accent 4" w:uiPriority="65"/>
+    <w:lsdException w:name="Medium List 2 Accent 4" w:uiPriority="66"/>
+    <w:lsdException w:name="Medium Grid 1 Accent 4" w:uiPriority="67"/>
+    <w:lsdException w:name="Medium Grid 2 Accent 4" w:uiPriority="68"/>
+    <w:lsdException w:name="Medium Grid 3 Accent 4" w:uiPriority="69"/>
+    <w:lsdException w:name="Dark List Accent 4" w:uiPriority="70"/>
+    <w:lsdException w:name="Colorful Shading Accent 4" w:uiPriority="71"/>
+    <w:lsdException w:name="Colorful List Accent 4" w:uiPriority="72"/>
+    <w:lsdException w:name="Colorful Grid Accent 4" w:uiPriority="73"/>
+    <w:lsdException w:name="Light Shading Accent 5" w:uiPriority="60"/>
+    <w:lsdException w:name="Light List Accent 5" w:uiPriority="61"/>
+    <w:lsdException w:name="Light Grid Accent 5" w:uiPriority="62"/>
+    <w:lsdException w:name="Medium Shading 1 Accent 5" w:uiPriority="63"/>
+    <w:lsdException w:name="Medium Shading 2 Accent 5" w:uiPriority="64"/>
+    <w:lsdException w:name="Medium List 1 Accent 5" w:uiPriority="65"/>
+    <w:lsdException w:name="Medium List 2 Accent 5" w:uiPriority="66"/>
+    <w:lsdException w:name="Medium Grid 1 Accent 5" w:uiPriority="67"/>
+    <w:lsdException w:name="Medium Grid 2 Accent 5" w:uiPriority="68"/>
+    <w:lsdException w:name="Medium Grid 3 Accent 5" w:uiPriority="69"/>
+    <w:lsdException w:name="Dark List Accent 5" w:uiPriority="70"/>
+    <w:lsdException w:name="Colorful Shading Accent 5" w:uiPriority="71"/>
+    <w:lsdException w:name="Colorful List Accent 5" w:uiPriority="72"/>
+    <w:lsdException w:name="Colorful Grid Accent 5" w:uiPriority="73"/>
+    <w:lsdException w:name="Light Shading Accent 6" w:uiPriority="60"/>
+    <w:lsdException w:name="Light List Accent 6" w:uiPriority="61"/>
+    <w:lsdException w:name="Light Grid Accent 6" w:uiPriority="62"/>
+    <w:lsdException w:name="Medium Shading 1 Accent 6" w:uiPriority="63"/>
+    <w:lsdException w:name="Medium Shading 2 Accent 6" w:uiPriority="64"/>
+    <w:lsdException w:name="Medium List 1 Accent 6" w:uiPriority="65"/>
+    <w:lsdException w:name="Medium List 2 Accent 6" w:uiPriority="66"/>
+    <w:lsdException w:name="Medium Grid 1 Accent 6" w:uiPriority="67"/>
+    <w:lsdException w:name="Medium Grid 2 Accent 6" w:uiPriority="68"/>
+    <w:lsdException w:name="Medium Grid 3 Accent 6" w:uiPriority="69"/>
+    <w:lsdException w:name="Dark List Accent 6" w:uiPriority="70"/>
+    <w:lsdException w:name="Colorful Shading Accent 6" w:uiPriority="71"/>
+    <w:lsdException w:name="Colorful List Accent 6" w:uiPriority="72"/>
+    <w:lsdException w:name="Colorful Grid Accent 6" w:uiPriority="73"/>
+    <w:lsdException w:name="Subtle Emphasis" w:uiPriority="19"/>
+    <w:lsdException w:name="Intense Emphasis" w:uiPriority="21"/>
+    <w:lsdException w:name="Subtle Reference" w:uiPriority="31"/>
+    <w:lsdException w:name="Intense Reference" w:uiPriority="32"/>
+    <w:lsdException w:name="Book Title" w:uiPriority="33"/>
+    <w:lsdException w:name="Bibliography" w:semiHidden="1" w:uiPriority="37" w:unhideWhenUsed="1"/>
+    <w:lsdException w:name="TOC Heading" w:semiHidden="1" w:uiPriority="39" w:unhideWhenUsed="1" w:qFormat="1"/>
+    <w:lsdException w:name="Plain Table 1" w:uiPriority="41"/>
+    <w:lsdException w:name="Plain Table 2" w:uiPriority="42"/>
+    <w:lsdException w:name="Plain Table 3" w:uiPriority="43"/>
+    <w:lsdException w:name="Plain Table 4" w:uiPriority="44"/>
+    <w:lsdException w:name="Plain Table 5" w:uiPriority="45"/>
+    <w:lsdException w:name="Grid Table Light" w:uiPriority="40"/>
+    <w:lsdException w:name="Grid Table 1 Light" w:uiPriority="46"/>
+    <w:lsdException w:name="Grid Table 2" w:uiPriority="47"/>
+    <w:lsdException w:name="Grid Table 3" w:uiPriority="48"/>
+    <w:lsdException w:name="Grid Table 4" w:uiPriority="49"/>
+    <w:lsdException w:name="Grid Table 5 Dark" w:uiPriority="50"/>
+    <w:lsdException w:name="Grid Table 6 Colorful" w:uiPriority="51"/>
+    <w:lsdException w:name="Grid Table 7 Colorful" w:uiPriority="52"/>
+    <w:lsdException w:name="Grid Table 1 Light Accent 1" w:uiPriority="46"/>
+    <w:lsdException w:name="Grid Table 2 Accent 1" w:uiPriority="47"/>
+    <w:lsdException w:name="Grid Table 3 Accent 1" w:uiPriority="48"/>
+    <w:lsdException w:name="Grid Table 4 Accent 1" w:uiPriority="49"/>
+    <w:lsdException w:name="Grid Table 5 Dark Accent 1" w:uiPriority="50"/>
+    <w:lsdException w:name="Grid Table 6 Colorful Accent 1" w:uiPriority="51"/>
+    <w:lsdException w:name="Grid Table 7 Colorful Accent 1" w:uiPriority="52"/>
+    <w:lsdException w:name="Grid Table 1 Light Accent 2" w:uiPriority="46"/>
+    <w:lsdException w:name="Grid Table 2 Accent 2" w:uiPriority="47"/>
+    <w:lsdException w:name="Grid Table 3 Accent 2" w:uiPriority="48"/>
+    <w:lsdException w:name="Grid Table 4 Accent 2" w:uiPriority="49"/>
+    <w:lsdException w:name="Grid Table 5 Dark Accent 2" w:uiPriority="50"/>
+    <w:lsdException w:name="Grid Table 6 Colorful Accent 2" w:uiPriority="51"/>
+    <w:lsdException w:name="Grid Table 7 Colorful Accent 2" w:uiPriority="52"/>
+    <w:lsdException w:name="Grid Table 1 Light Accent 3" w:uiPriority="46"/>
+    <w:lsdException w:name="Grid Table 2 Accent 3" w:uiPriority="47"/>
+    <w:lsdException w:name="Grid Table 3 Accent 3" w:uiPriority="48"/>
+    <w:lsdException w:name="Grid Table 4 Accent 3" w:uiPriority="49"/>
+    <w:lsdException w:name="Grid Table 5 Dark Accent 3" w:uiPriority="50"/>
+    <w:lsdException w:name="Grid Table 6 Colorful Accent 3" w:uiPriority="51"/>
+    <w:lsdException w:name="Grid Table 7 Colorful Accent 3" w:uiPriority="52"/>
+    <w:lsdException w:name="Grid Table 1 Light Accent 4" w:uiPriority="46"/>
+    <w:lsdException w:name="Grid Table 2 Accent 4" w:uiPriority="47"/>
+    <w:lsdException w:name="Grid Table 3 Accent 4" w:uiPriority="48"/>
+    <w:lsdException w:name="Grid Table 4 Accent 4" w:uiPriority="49"/>
+    <w:lsdException w:name="Grid Table 5 Dark Accent 4" w:uiPriority="50"/>
+    <w:lsdException w:name="Grid Table 6 Colorful Accent 4" w:uiPriority="51"/>
+    <w:lsdException w:name="Grid Table 7 Colorful Accent 4" w:uiPriority="52"/>
+    <w:lsdException w:name="Grid Table 1 Light Accent 5" w:uiPriority="46"/>
+    <w:lsdException w:name="Grid Table 2 Accent 5" w:uiPriority="47"/>
+    <w:lsdException w:name="Grid Table 3 Accent 5" w:uiPriority="48"/>
+    <w:lsdException w:name="Grid Table 4 Accent 5" w:uiPriority="49"/>
+    <w:lsdException w:name="Grid Table 5 Dark Accent 5" w:uiPriority="50"/>
+    <w:lsdException w:name="Grid Table 6 Colorful Accent 5" w:uiPriority="51"/>
+    <w:lsdException w:name="Grid Table 7 Colorful Accent 5" w:uiPriority="52"/>
+    <w:lsdException w:name="Grid Table 1 Light Accent 6" w:uiPriority="46"/>
+    <w:lsdException w:name="Grid Table 2 Accent 6" w:uiPriority="47"/>
+    <w:lsdException w:name="Grid Table 3 Accent 6" w:uiPriority="48"/>
+    <w:lsdException w:name="Grid Table 4 Accent 6" w:uiPriority="49"/>
+    <w:lsdException w:name="Grid Table 5 Dark Accent 6" w:uiPriority="50"/>
+    <w:lsdException w:name="Grid Table 6 Colorful Accent 6" w:uiPriority="51"/>
+    <w:lsdException w:name="Grid Table 7 Colorful Accent 6" w:uiPriority="52"/>
+    <w:lsdException w:name="List Table 1 Light" w:uiPriority="46"/>
+    <w:lsdException w:name="List Table 2" w:uiPriority="47"/>
+    <w:lsdException w:name="List Table 3" w:uiPriority="48"/>
+    <w:lsdException w:name="List Table 4" w:uiPriority="49"/>
+    <w:lsdException w:name="List Table 5 Dark" w:uiPriority="50"/>
+    <w:lsdException w:name="List Table 6 Colorful" w:uiPriority="51"/>
+    <w:lsdException w:name="List Table 7 Colorful" w:uiPriority="52"/>
+    <w:lsdException w:name="List Table 1 Light Accent 1" w:uiPriority="46"/>
+    <w:lsdException w:name="List Table 2 Accent 1" w:uiPriority="47"/>
+    <w:lsdException w:name="List Table 3 Accent 1" w:uiPriority="48"/>
+    <w:lsdException w:name="List Table 4 Accent 1" w:uiPriority="49"/>
+    <w:lsdException w:name="List Table 5 Dark Accent 1" w:uiPriority="50"/>
+    <w:lsdException w:name="List Table 6 Colorful Accent 1" w:uiPriority="51"/>
+    <w:lsdException w:name="List Table 7 Colorful Accent 1" w:uiPriority="52"/>
+    <w:lsdException w:name="List Table 1 Light Accent 2" w:uiPriority="46"/>
+    <w:lsdException w:name="List Table 2 Accent 2" w:uiPriority="47"/>
+    <w:lsdException w:name="List Table 3 Accent 2" w:uiPriority="48"/>
+    <w:lsdException w:name="List Table 4 Accent 2" w:uiPriority="49"/>
+    <w:lsdException w:name="List Table 5 Dark Accent 2" w:uiPriority="50"/>
+    <w:lsdException w:name="List Table 6 Colorful Accent 2" w:uiPriority="51"/>
+    <w:lsdException w:name="List Table 7 Colorful Accent 2" w:uiPriority="52"/>
+    <w:lsdException w:name="List Table 1 Light Accent 3" w:uiPriority="46"/>
+    <w:lsdException w:name="List Table 2 Accent 3" w:uiPriority="47"/>
+    <w:lsdException w:name="List Table 3 Accent 3" w:uiPriority="48"/>
+    <w:lsdException w:name="List Table 4 Accent 3" w:uiPriority="49"/>
+    <w:lsdException w:name="List Table 5 Dark Accent 3" w:uiPriority="50"/>
+    <w:lsdException w:name="List Table 6 Colorful Accent 3" w:uiPriority="51"/>
+    <w:lsdException w:name="List Table 7 Colorful Accent 3" w:uiPriority="52"/>
+    <w:lsdException w:name="List Table 1 Light Accent 4" w:uiPriority="46"/>
+    <w:lsdException w:name="List Table 2 Accent 4" w:uiPriority="47"/>
+    <w:lsdException w:name="List Table 3 Accent 4" w:uiPriority="48"/>
+    <w:lsdException w:name="List Table 4 Accent 4" w:uiPriority="49"/>
+    <w:lsdException w:name="List Table 5 Dark Accent 4" w:uiPriority="50"/>
+    <w:lsdException w:name="List Table 6 Colorful Accent 4" w:uiPriority="51"/>
+    <w:lsdException w:name="List Table 7 Colorful Accent 4" w:uiPriority="52"/>
+    <w:lsdException w:name="List Table 1 Light Accent 5" w:uiPriority="46"/>
+    <w:lsdException w:name="List Table 2 Accent 5" w:uiPriority="47"/>
+    <w:lsdException w:name="List Table 3 Accent 5" w:uiPriority="48"/>
+    <w:lsdException w:name="List Table 4 Accent 5" w:uiPriority="49"/>
+    <w:lsdException w:name="List Table 5 Dark Accent 5" w:uiPriority="50"/>
+    <w:lsdException w:name="List Table 6 Colorful Accent 5" w:uiPriority="51"/>
+    <w:lsdException w:name="List Table 7 Colorful Accent 5" w:uiPriority="52"/>
+    <w:lsdException w:name="List Table 1 Light Accent 6" w:uiPriority="46"/>
+    <w:lsdException w:name="List Table 2 Accent 6" w:uiPriority="47"/>
+    <w:lsdException w:name="List Table 3 Accent 6" w:uiPriority="48"/>
+    <w:lsdException w:name="List Table 4 Accent 6" w:uiPriority="49"/>
+    <w:lsdException w:name="List Table 5 Dark Accent 6" w:uiPriority="50"/>
+    <w:lsdException w:name="List Table 6 Colorful Accent 6" w:uiPriority="51"/>
+    <w:lsdException w:name="List Table 7 Colorful Accent 6" w:uiPriority="52"/>
+    <w:lsdException w:name="Mention" w:semiHidden="1" w:unhideWhenUsed="1"/>
+    <w:lsdException w:name="Smart Hyperlink" w:semiHidden="1" w:unhideWhenUsed="1"/>
+    <w:lsdException w:name="Hashtag" w:semiHidden="1" w:unhideWhenUsed="1"/>
+    <w:lsdException w:name="Unresolved Mention" w:semiHidden="1" w:unhideWhenUsed="1"/>
+    <w:lsdException w:name="Smart Link" w:semiHidden="1" w:unhideWhenUsed="1"/>
   </w:latentStyles>
   <w:style w:type="paragraph" w:default="1" w:styleId="a">
     <w:name w:val="Normal"/>
     <w:qFormat/>
-    <w:rsid w:val="007B5665"/>
+    <w:rsid w:val="00797357"/>
     <w:rPr>
       <w:rFonts w:ascii="ＭＳ 明朝" w:hAnsi="ＭＳ 明朝"/>
       <w:sz w:val="24"/>
@@ -693,7 +932,6 @@
     <w:uiPriority w:val="99"/>
     <w:semiHidden/>
     <w:unhideWhenUsed/>
-    <w:qFormat/>
     <w:tblPr>
       <w:tblInd w:w="0" w:type="dxa"/>
       <w:tblCellMar>
@@ -935,7 +1173,6 @@
       <w:spacing w:after="0" w:line="240" w:lineRule="auto"/>
     </w:pPr>
     <w:tblPr>
-      <w:tblInd w:w="0" w:type="dxa"/>
       <w:tblBorders>
         <w:top w:val="single" w:sz="4" w:space="0" w:color="auto"/>
         <w:left w:val="single" w:sz="4" w:space="0" w:color="auto"/>
@@ -944,12 +1181,6 @@
         <w:insideH w:val="single" w:sz="4" w:space="0" w:color="auto"/>
         <w:insideV w:val="single" w:sz="4" w:space="0" w:color="auto"/>
       </w:tblBorders>
-      <w:tblCellMar>
-        <w:top w:w="0" w:type="dxa"/>
-        <w:left w:w="108" w:type="dxa"/>
-        <w:bottom w:w="0" w:type="dxa"/>
-        <w:right w:w="108" w:type="dxa"/>
-      </w:tblCellMar>
     </w:tblPr>
   </w:style>
   <w:style w:type="table" w:styleId="11">
@@ -966,17 +1197,10 @@
     <w:tblPr>
       <w:tblStyleRowBandSize w:val="1"/>
       <w:tblStyleColBandSize w:val="1"/>
-      <w:tblInd w:w="0" w:type="dxa"/>
       <w:tblBorders>
         <w:top w:val="single" w:sz="8" w:space="0" w:color="000000" w:themeColor="text1"/>
         <w:bottom w:val="single" w:sz="8" w:space="0" w:color="000000" w:themeColor="text1"/>
       </w:tblBorders>
-      <w:tblCellMar>
-        <w:top w:w="0" w:type="dxa"/>
-        <w:left w:w="108" w:type="dxa"/>
-        <w:bottom w:w="0" w:type="dxa"/>
-        <w:right w:w="108" w:type="dxa"/>
-      </w:tblCellMar>
     </w:tblPr>
     <w:tblStylePr w:type="firstRow">
       <w:pPr>
@@ -1069,17 +1293,10 @@
     <w:tblPr>
       <w:tblStyleRowBandSize w:val="1"/>
       <w:tblStyleColBandSize w:val="1"/>
-      <w:tblInd w:w="0" w:type="dxa"/>
       <w:tblBorders>
         <w:top w:val="single" w:sz="8" w:space="0" w:color="4F81BD" w:themeColor="accent1"/>
         <w:bottom w:val="single" w:sz="8" w:space="0" w:color="4F81BD" w:themeColor="accent1"/>
       </w:tblBorders>
-      <w:tblCellMar>
-        <w:top w:w="0" w:type="dxa"/>
-        <w:left w:w="108" w:type="dxa"/>
-        <w:bottom w:w="0" w:type="dxa"/>
-        <w:right w:w="108" w:type="dxa"/>
-      </w:tblCellMar>
     </w:tblPr>
     <w:tblStylePr w:type="firstRow">
       <w:pPr>
@@ -1172,17 +1389,10 @@
     <w:tblPr>
       <w:tblStyleRowBandSize w:val="1"/>
       <w:tblStyleColBandSize w:val="1"/>
-      <w:tblInd w:w="0" w:type="dxa"/>
       <w:tblBorders>
         <w:top w:val="single" w:sz="8" w:space="0" w:color="C0504D" w:themeColor="accent2"/>
         <w:bottom w:val="single" w:sz="8" w:space="0" w:color="C0504D" w:themeColor="accent2"/>
       </w:tblBorders>
-      <w:tblCellMar>
-        <w:top w:w="0" w:type="dxa"/>
-        <w:left w:w="108" w:type="dxa"/>
-        <w:bottom w:w="0" w:type="dxa"/>
-        <w:right w:w="108" w:type="dxa"/>
-      </w:tblCellMar>
     </w:tblPr>
     <w:tblStylePr w:type="firstRow">
       <w:pPr>
@@ -1275,17 +1485,10 @@
     <w:tblPr>
       <w:tblStyleRowBandSize w:val="1"/>
       <w:tblStyleColBandSize w:val="1"/>
-      <w:tblInd w:w="0" w:type="dxa"/>
       <w:tblBorders>
         <w:top w:val="single" w:sz="8" w:space="0" w:color="9BBB59" w:themeColor="accent3"/>
         <w:bottom w:val="single" w:sz="8" w:space="0" w:color="9BBB59" w:themeColor="accent3"/>
       </w:tblBorders>
-      <w:tblCellMar>
-        <w:top w:w="0" w:type="dxa"/>
-        <w:left w:w="108" w:type="dxa"/>
-        <w:bottom w:w="0" w:type="dxa"/>
-        <w:right w:w="108" w:type="dxa"/>
-      </w:tblCellMar>
     </w:tblPr>
     <w:tblStylePr w:type="firstRow">
       <w:pPr>
@@ -1378,17 +1581,10 @@
     <w:tblPr>
       <w:tblStyleRowBandSize w:val="1"/>
       <w:tblStyleColBandSize w:val="1"/>
-      <w:tblInd w:w="0" w:type="dxa"/>
       <w:tblBorders>
         <w:top w:val="single" w:sz="8" w:space="0" w:color="8064A2" w:themeColor="accent4"/>
         <w:bottom w:val="single" w:sz="8" w:space="0" w:color="8064A2" w:themeColor="accent4"/>
       </w:tblBorders>
-      <w:tblCellMar>
-        <w:top w:w="0" w:type="dxa"/>
-        <w:left w:w="108" w:type="dxa"/>
-        <w:bottom w:w="0" w:type="dxa"/>
-        <w:right w:w="108" w:type="dxa"/>
-      </w:tblCellMar>
     </w:tblPr>
     <w:tblStylePr w:type="firstRow">
       <w:pPr>
@@ -1481,17 +1677,10 @@
     <w:tblPr>
       <w:tblStyleRowBandSize w:val="1"/>
       <w:tblStyleColBandSize w:val="1"/>
-      <w:tblInd w:w="0" w:type="dxa"/>
       <w:tblBorders>
         <w:top w:val="single" w:sz="8" w:space="0" w:color="4BACC6" w:themeColor="accent5"/>
         <w:bottom w:val="single" w:sz="8" w:space="0" w:color="4BACC6" w:themeColor="accent5"/>
       </w:tblBorders>
-      <w:tblCellMar>
-        <w:top w:w="0" w:type="dxa"/>
-        <w:left w:w="108" w:type="dxa"/>
-        <w:bottom w:w="0" w:type="dxa"/>
-        <w:right w:w="108" w:type="dxa"/>
-      </w:tblCellMar>
     </w:tblPr>
     <w:tblStylePr w:type="firstRow">
       <w:pPr>
@@ -1584,17 +1773,10 @@
     <w:tblPr>
       <w:tblStyleRowBandSize w:val="1"/>
       <w:tblStyleColBandSize w:val="1"/>
-      <w:tblInd w:w="0" w:type="dxa"/>
       <w:tblBorders>
         <w:top w:val="single" w:sz="8" w:space="0" w:color="F79646" w:themeColor="accent6"/>
         <w:bottom w:val="single" w:sz="8" w:space="0" w:color="F79646" w:themeColor="accent6"/>
       </w:tblBorders>
-      <w:tblCellMar>
-        <w:top w:w="0" w:type="dxa"/>
-        <w:left w:w="108" w:type="dxa"/>
-        <w:bottom w:w="0" w:type="dxa"/>
-        <w:right w:w="108" w:type="dxa"/>
-      </w:tblCellMar>
     </w:tblPr>
     <w:tblStylePr w:type="firstRow">
       <w:pPr>
@@ -1684,19 +1866,12 @@
     <w:tblPr>
       <w:tblStyleRowBandSize w:val="1"/>
       <w:tblStyleColBandSize w:val="1"/>
-      <w:tblInd w:w="0" w:type="dxa"/>
       <w:tblBorders>
         <w:top w:val="single" w:sz="8" w:space="0" w:color="000000" w:themeColor="text1"/>
         <w:left w:val="single" w:sz="8" w:space="0" w:color="000000" w:themeColor="text1"/>
         <w:bottom w:val="single" w:sz="8" w:space="0" w:color="000000" w:themeColor="text1"/>
         <w:right w:val="single" w:sz="8" w:space="0" w:color="000000" w:themeColor="text1"/>
       </w:tblBorders>
-      <w:tblCellMar>
-        <w:top w:w="0" w:type="dxa"/>
-        <w:left w:w="108" w:type="dxa"/>
-        <w:bottom w:w="0" w:type="dxa"/>
-        <w:right w:w="108" w:type="dxa"/>
-      </w:tblCellMar>
     </w:tblPr>
     <w:tblStylePr w:type="firstRow">
       <w:pPr>
@@ -1776,19 +1951,12 @@
     <w:tblPr>
       <w:tblStyleRowBandSize w:val="1"/>
       <w:tblStyleColBandSize w:val="1"/>
-      <w:tblInd w:w="0" w:type="dxa"/>
       <w:tblBorders>
         <w:top w:val="single" w:sz="8" w:space="0" w:color="4F81BD" w:themeColor="accent1"/>
         <w:left w:val="single" w:sz="8" w:space="0" w:color="4F81BD" w:themeColor="accent1"/>
         <w:bottom w:val="single" w:sz="8" w:space="0" w:color="4F81BD" w:themeColor="accent1"/>
         <w:right w:val="single" w:sz="8" w:space="0" w:color="4F81BD" w:themeColor="accent1"/>
       </w:tblBorders>
-      <w:tblCellMar>
-        <w:top w:w="0" w:type="dxa"/>
-        <w:left w:w="108" w:type="dxa"/>
-        <w:bottom w:w="0" w:type="dxa"/>
-        <w:right w:w="108" w:type="dxa"/>
-      </w:tblCellMar>
     </w:tblPr>
     <w:tblStylePr w:type="firstRow">
       <w:pPr>
@@ -1868,19 +2036,12 @@
     <w:tblPr>
       <w:tblStyleRowBandSize w:val="1"/>
       <w:tblStyleColBandSize w:val="1"/>
-      <w:tblInd w:w="0" w:type="dxa"/>
       <w:tblBorders>
         <w:top w:val="single" w:sz="8" w:space="0" w:color="C0504D" w:themeColor="accent2"/>
         <w:left w:val="single" w:sz="8" w:space="0" w:color="C0504D" w:themeColor="accent2"/>
         <w:bottom w:val="single" w:sz="8" w:space="0" w:color="C0504D" w:themeColor="accent2"/>
         <w:right w:val="single" w:sz="8" w:space="0" w:color="C0504D" w:themeColor="accent2"/>
       </w:tblBorders>
-      <w:tblCellMar>
-        <w:top w:w="0" w:type="dxa"/>
-        <w:left w:w="108" w:type="dxa"/>
-        <w:bottom w:w="0" w:type="dxa"/>
-        <w:right w:w="108" w:type="dxa"/>
-      </w:tblCellMar>
     </w:tblPr>
     <w:tblStylePr w:type="firstRow">
       <w:pPr>
@@ -1960,19 +2121,12 @@
     <w:tblPr>
       <w:tblStyleRowBandSize w:val="1"/>
       <w:tblStyleColBandSize w:val="1"/>
-      <w:tblInd w:w="0" w:type="dxa"/>
       <w:tblBorders>
         <w:top w:val="single" w:sz="8" w:space="0" w:color="9BBB59" w:themeColor="accent3"/>
         <w:left w:val="single" w:sz="8" w:space="0" w:color="9BBB59" w:themeColor="accent3"/>
         <w:bottom w:val="single" w:sz="8" w:space="0" w:color="9BBB59" w:themeColor="accent3"/>
         <w:right w:val="single" w:sz="8" w:space="0" w:color="9BBB59" w:themeColor="accent3"/>
       </w:tblBorders>
-      <w:tblCellMar>
-        <w:top w:w="0" w:type="dxa"/>
-        <w:left w:w="108" w:type="dxa"/>
-        <w:bottom w:w="0" w:type="dxa"/>
-        <w:right w:w="108" w:type="dxa"/>
-      </w:tblCellMar>
     </w:tblPr>
     <w:tblStylePr w:type="firstRow">
       <w:pPr>
@@ -2052,19 +2206,12 @@
     <w:tblPr>
       <w:tblStyleRowBandSize w:val="1"/>
       <w:tblStyleColBandSize w:val="1"/>
-      <w:tblInd w:w="0" w:type="dxa"/>
       <w:tblBorders>
         <w:top w:val="single" w:sz="8" w:space="0" w:color="8064A2" w:themeColor="accent4"/>
         <w:left w:val="single" w:sz="8" w:space="0" w:color="8064A2" w:themeColor="accent4"/>
         <w:bottom w:val="single" w:sz="8" w:space="0" w:color="8064A2" w:themeColor="accent4"/>
         <w:right w:val="single" w:sz="8" w:space="0" w:color="8064A2" w:themeColor="accent4"/>
       </w:tblBorders>
-      <w:tblCellMar>
-        <w:top w:w="0" w:type="dxa"/>
-        <w:left w:w="108" w:type="dxa"/>
-        <w:bottom w:w="0" w:type="dxa"/>
-        <w:right w:w="108" w:type="dxa"/>
-      </w:tblCellMar>
     </w:tblPr>
     <w:tblStylePr w:type="firstRow">
       <w:pPr>
@@ -2144,19 +2291,12 @@
     <w:tblPr>
       <w:tblStyleRowBandSize w:val="1"/>
       <w:tblStyleColBandSize w:val="1"/>
-      <w:tblInd w:w="0" w:type="dxa"/>
       <w:tblBorders>
         <w:top w:val="single" w:sz="8" w:space="0" w:color="4BACC6" w:themeColor="accent5"/>
         <w:left w:val="single" w:sz="8" w:space="0" w:color="4BACC6" w:themeColor="accent5"/>
         <w:bottom w:val="single" w:sz="8" w:space="0" w:color="4BACC6" w:themeColor="accent5"/>
         <w:right w:val="single" w:sz="8" w:space="0" w:color="4BACC6" w:themeColor="accent5"/>
       </w:tblBorders>
-      <w:tblCellMar>
-        <w:top w:w="0" w:type="dxa"/>
-        <w:left w:w="108" w:type="dxa"/>
-        <w:bottom w:w="0" w:type="dxa"/>
-        <w:right w:w="108" w:type="dxa"/>
-      </w:tblCellMar>
     </w:tblPr>
     <w:tblStylePr w:type="firstRow">
       <w:pPr>
@@ -2236,19 +2376,12 @@
     <w:tblPr>
       <w:tblStyleRowBandSize w:val="1"/>
       <w:tblStyleColBandSize w:val="1"/>
-      <w:tblInd w:w="0" w:type="dxa"/>
       <w:tblBorders>
         <w:top w:val="single" w:sz="8" w:space="0" w:color="F79646" w:themeColor="accent6"/>
         <w:left w:val="single" w:sz="8" w:space="0" w:color="F79646" w:themeColor="accent6"/>
         <w:bottom w:val="single" w:sz="8" w:space="0" w:color="F79646" w:themeColor="accent6"/>
         <w:right w:val="single" w:sz="8" w:space="0" w:color="F79646" w:themeColor="accent6"/>
       </w:tblBorders>
-      <w:tblCellMar>
-        <w:top w:w="0" w:type="dxa"/>
-        <w:left w:w="108" w:type="dxa"/>
-        <w:bottom w:w="0" w:type="dxa"/>
-        <w:right w:w="108" w:type="dxa"/>
-      </w:tblCellMar>
     </w:tblPr>
     <w:tblStylePr w:type="firstRow">
       <w:pPr>
@@ -2328,7 +2461,6 @@
     <w:tblPr>
       <w:tblStyleRowBandSize w:val="1"/>
       <w:tblStyleColBandSize w:val="1"/>
-      <w:tblInd w:w="0" w:type="dxa"/>
       <w:tblBorders>
         <w:top w:val="single" w:sz="8" w:space="0" w:color="000000" w:themeColor="text1"/>
         <w:left w:val="single" w:sz="8" w:space="0" w:color="000000" w:themeColor="text1"/>
@@ -2337,12 +2469,6 @@
         <w:insideH w:val="single" w:sz="8" w:space="0" w:color="000000" w:themeColor="text1"/>
         <w:insideV w:val="single" w:sz="8" w:space="0" w:color="000000" w:themeColor="text1"/>
       </w:tblBorders>
-      <w:tblCellMar>
-        <w:top w:w="0" w:type="dxa"/>
-        <w:left w:w="108" w:type="dxa"/>
-        <w:bottom w:w="0" w:type="dxa"/>
-        <w:right w:w="108" w:type="dxa"/>
-      </w:tblCellMar>
     </w:tblPr>
     <w:tblStylePr w:type="firstRow">
       <w:pPr>
@@ -2458,7 +2584,6 @@
     <w:tblPr>
       <w:tblStyleRowBandSize w:val="1"/>
       <w:tblStyleColBandSize w:val="1"/>
-      <w:tblInd w:w="0" w:type="dxa"/>
       <w:tblBorders>
         <w:top w:val="single" w:sz="8" w:space="0" w:color="4F81BD" w:themeColor="accent1"/>
         <w:left w:val="single" w:sz="8" w:space="0" w:color="4F81BD" w:themeColor="accent1"/>
@@ -2467,12 +2592,6 @@
         <w:insideH w:val="single" w:sz="8" w:space="0" w:color="4F81BD" w:themeColor="accent1"/>
         <w:insideV w:val="single" w:sz="8" w:space="0" w:color="4F81BD" w:themeColor="accent1"/>
       </w:tblBorders>
-      <w:tblCellMar>
-        <w:top w:w="0" w:type="dxa"/>
-        <w:left w:w="108" w:type="dxa"/>
-        <w:bottom w:w="0" w:type="dxa"/>
-        <w:right w:w="108" w:type="dxa"/>
-      </w:tblCellMar>
     </w:tblPr>
     <w:tblStylePr w:type="firstRow">
       <w:pPr>
@@ -2588,7 +2707,6 @@
     <w:tblPr>
       <w:tblStyleRowBandSize w:val="1"/>
       <w:tblStyleColBandSize w:val="1"/>
-      <w:tblInd w:w="0" w:type="dxa"/>
       <w:tblBorders>
         <w:top w:val="single" w:sz="8" w:space="0" w:color="C0504D" w:themeColor="accent2"/>
         <w:left w:val="single" w:sz="8" w:space="0" w:color="C0504D" w:themeColor="accent2"/>
@@ -2597,12 +2715,6 @@
         <w:insideH w:val="single" w:sz="8" w:space="0" w:color="C0504D" w:themeColor="accent2"/>
         <w:insideV w:val="single" w:sz="8" w:space="0" w:color="C0504D" w:themeColor="accent2"/>
       </w:tblBorders>
-      <w:tblCellMar>
-        <w:top w:w="0" w:type="dxa"/>
-        <w:left w:w="108" w:type="dxa"/>
-        <w:bottom w:w="0" w:type="dxa"/>
-        <w:right w:w="108" w:type="dxa"/>
-      </w:tblCellMar>
     </w:tblPr>
     <w:tblStylePr w:type="firstRow">
       <w:pPr>
@@ -2718,7 +2830,6 @@
     <w:tblPr>
       <w:tblStyleRowBandSize w:val="1"/>
       <w:tblStyleColBandSize w:val="1"/>
-      <w:tblInd w:w="0" w:type="dxa"/>
       <w:tblBorders>
         <w:top w:val="single" w:sz="8" w:space="0" w:color="9BBB59" w:themeColor="accent3"/>
         <w:left w:val="single" w:sz="8" w:space="0" w:color="9BBB59" w:themeColor="accent3"/>
@@ -2727,12 +2838,6 @@
         <w:insideH w:val="single" w:sz="8" w:space="0" w:color="9BBB59" w:themeColor="accent3"/>
         <w:insideV w:val="single" w:sz="8" w:space="0" w:color="9BBB59" w:themeColor="accent3"/>
       </w:tblBorders>
-      <w:tblCellMar>
-        <w:top w:w="0" w:type="dxa"/>
-        <w:left w:w="108" w:type="dxa"/>
-        <w:bottom w:w="0" w:type="dxa"/>
-        <w:right w:w="108" w:type="dxa"/>
-      </w:tblCellMar>
     </w:tblPr>
     <w:tblStylePr w:type="firstRow">
       <w:pPr>
@@ -2848,7 +2953,6 @@
     <w:tblPr>
       <w:tblStyleRowBandSize w:val="1"/>
       <w:tblStyleColBandSize w:val="1"/>
-      <w:tblInd w:w="0" w:type="dxa"/>
       <w:tblBorders>
         <w:top w:val="single" w:sz="8" w:space="0" w:color="8064A2" w:themeColor="accent4"/>
         <w:left w:val="single" w:sz="8" w:space="0" w:color="8064A2" w:themeColor="accent4"/>
@@ -2857,12 +2961,6 @@
         <w:insideH w:val="single" w:sz="8" w:space="0" w:color="8064A2" w:themeColor="accent4"/>
         <w:insideV w:val="single" w:sz="8" w:space="0" w:color="8064A2" w:themeColor="accent4"/>
       </w:tblBorders>
-      <w:tblCellMar>
-        <w:top w:w="0" w:type="dxa"/>
-        <w:left w:w="108" w:type="dxa"/>
-        <w:bottom w:w="0" w:type="dxa"/>
-        <w:right w:w="108" w:type="dxa"/>
-      </w:tblCellMar>
     </w:tblPr>
     <w:tblStylePr w:type="firstRow">
       <w:pPr>
@@ -2978,7 +3076,6 @@
     <w:tblPr>
       <w:tblStyleRowBandSize w:val="1"/>
       <w:tblStyleColBandSize w:val="1"/>
-      <w:tblInd w:w="0" w:type="dxa"/>
       <w:tblBorders>
         <w:top w:val="single" w:sz="8" w:space="0" w:color="4BACC6" w:themeColor="accent5"/>
         <w:left w:val="single" w:sz="8" w:space="0" w:color="4BACC6" w:themeColor="accent5"/>
@@ -2987,12 +3084,6 @@
         <w:insideH w:val="single" w:sz="8" w:space="0" w:color="4BACC6" w:themeColor="accent5"/>
         <w:insideV w:val="single" w:sz="8" w:space="0" w:color="4BACC6" w:themeColor="accent5"/>
       </w:tblBorders>
-      <w:tblCellMar>
-        <w:top w:w="0" w:type="dxa"/>
-        <w:left w:w="108" w:type="dxa"/>
-        <w:bottom w:w="0" w:type="dxa"/>
-        <w:right w:w="108" w:type="dxa"/>
-      </w:tblCellMar>
     </w:tblPr>
     <w:tblStylePr w:type="firstRow">
       <w:pPr>
@@ -3108,7 +3199,6 @@
     <w:tblPr>
       <w:tblStyleRowBandSize w:val="1"/>
       <w:tblStyleColBandSize w:val="1"/>
-      <w:tblInd w:w="0" w:type="dxa"/>
       <w:tblBorders>
         <w:top w:val="single" w:sz="8" w:space="0" w:color="F79646" w:themeColor="accent6"/>
         <w:left w:val="single" w:sz="8" w:space="0" w:color="F79646" w:themeColor="accent6"/>
@@ -3117,12 +3207,6 @@
         <w:insideH w:val="single" w:sz="8" w:space="0" w:color="F79646" w:themeColor="accent6"/>
         <w:insideV w:val="single" w:sz="8" w:space="0" w:color="F79646" w:themeColor="accent6"/>
       </w:tblBorders>
-      <w:tblCellMar>
-        <w:top w:w="0" w:type="dxa"/>
-        <w:left w:w="108" w:type="dxa"/>
-        <w:bottom w:w="0" w:type="dxa"/>
-        <w:right w:w="108" w:type="dxa"/>
-      </w:tblCellMar>
     </w:tblPr>
     <w:tblStylePr w:type="firstRow">
       <w:pPr>
@@ -3238,7 +3322,6 @@
     <w:tblPr>
       <w:tblStyleRowBandSize w:val="1"/>
       <w:tblStyleColBandSize w:val="1"/>
-      <w:tblInd w:w="0" w:type="dxa"/>
       <w:tblBorders>
         <w:top w:val="single" w:sz="8" w:space="0" w:color="404040" w:themeColor="text1" w:themeTint="BF"/>
         <w:left w:val="single" w:sz="8" w:space="0" w:color="404040" w:themeColor="text1" w:themeTint="BF"/>
@@ -3246,12 +3329,6 @@
         <w:right w:val="single" w:sz="8" w:space="0" w:color="404040" w:themeColor="text1" w:themeTint="BF"/>
         <w:insideH w:val="single" w:sz="8" w:space="0" w:color="404040" w:themeColor="text1" w:themeTint="BF"/>
       </w:tblBorders>
-      <w:tblCellMar>
-        <w:top w:w="0" w:type="dxa"/>
-        <w:left w:w="108" w:type="dxa"/>
-        <w:bottom w:w="0" w:type="dxa"/>
-        <w:right w:w="108" w:type="dxa"/>
-      </w:tblCellMar>
     </w:tblPr>
     <w:tblStylePr w:type="firstRow">
       <w:pPr>
@@ -3344,7 +3421,6 @@
     <w:tblPr>
       <w:tblStyleRowBandSize w:val="1"/>
       <w:tblStyleColBandSize w:val="1"/>
-      <w:tblInd w:w="0" w:type="dxa"/>
       <w:tblBorders>
         <w:top w:val="single" w:sz="8" w:space="0" w:color="7BA0CD" w:themeColor="accent1" w:themeTint="BF"/>
         <w:left w:val="single" w:sz="8" w:space="0" w:color="7BA0CD" w:themeColor="accent1" w:themeTint="BF"/>
@@ -3352,12 +3428,6 @@
         <w:right w:val="single" w:sz="8" w:space="0" w:color="7BA0CD" w:themeColor="accent1" w:themeTint="BF"/>
         <w:insideH w:val="single" w:sz="8" w:space="0" w:color="7BA0CD" w:themeColor="accent1" w:themeTint="BF"/>
       </w:tblBorders>
-      <w:tblCellMar>
-        <w:top w:w="0" w:type="dxa"/>
-        <w:left w:w="108" w:type="dxa"/>
-        <w:bottom w:w="0" w:type="dxa"/>
-        <w:right w:w="108" w:type="dxa"/>
-      </w:tblCellMar>
     </w:tblPr>
     <w:tblStylePr w:type="firstRow">
       <w:pPr>
@@ -3450,7 +3520,6 @@
     <w:tblPr>
       <w:tblStyleRowBandSize w:val="1"/>
       <w:tblStyleColBandSize w:val="1"/>
-      <w:tblInd w:w="0" w:type="dxa"/>
       <w:tblBorders>
         <w:top w:val="single" w:sz="8" w:space="0" w:color="CF7B79" w:themeColor="accent2" w:themeTint="BF"/>
         <w:left w:val="single" w:sz="8" w:space="0" w:color="CF7B79" w:themeColor="accent2" w:themeTint="BF"/>
@@ -3458,12 +3527,6 @@
         <w:right w:val="single" w:sz="8" w:space="0" w:color="CF7B79" w:themeColor="accent2" w:themeTint="BF"/>
         <w:insideH w:val="single" w:sz="8" w:space="0" w:color="CF7B79" w:themeColor="accent2" w:themeTint="BF"/>
       </w:tblBorders>
-      <w:tblCellMar>
-        <w:top w:w="0" w:type="dxa"/>
-        <w:left w:w="108" w:type="dxa"/>
-        <w:bottom w:w="0" w:type="dxa"/>
-        <w:right w:w="108" w:type="dxa"/>
-      </w:tblCellMar>
     </w:tblPr>
     <w:tblStylePr w:type="firstRow">
       <w:pPr>
@@ -3556,7 +3619,6 @@
     <w:tblPr>
       <w:tblStyleRowBandSize w:val="1"/>
       <w:tblStyleColBandSize w:val="1"/>
-      <w:tblInd w:w="0" w:type="dxa"/>
       <w:tblBorders>
         <w:top w:val="single" w:sz="8" w:space="0" w:color="B3CC82" w:themeColor="accent3" w:themeTint="BF"/>
         <w:left w:val="single" w:sz="8" w:space="0" w:color="B3CC82" w:themeColor="accent3" w:themeTint="BF"/>
@@ -3564,12 +3626,6 @@
         <w:right w:val="single" w:sz="8" w:space="0" w:color="B3CC82" w:themeColor="accent3" w:themeTint="BF"/>
         <w:insideH w:val="single" w:sz="8" w:space="0" w:color="B3CC82" w:themeColor="accent3" w:themeTint="BF"/>
       </w:tblBorders>
-      <w:tblCellMar>
-        <w:top w:w="0" w:type="dxa"/>
-        <w:left w:w="108" w:type="dxa"/>
-        <w:bottom w:w="0" w:type="dxa"/>
-        <w:right w:w="108" w:type="dxa"/>
-      </w:tblCellMar>
     </w:tblPr>
     <w:tblStylePr w:type="firstRow">
       <w:pPr>
@@ -3662,7 +3718,6 @@
     <w:tblPr>
       <w:tblStyleRowBandSize w:val="1"/>
       <w:tblStyleColBandSize w:val="1"/>
-      <w:tblInd w:w="0" w:type="dxa"/>
       <w:tblBorders>
         <w:top w:val="single" w:sz="8" w:space="0" w:color="9F8AB9" w:themeColor="accent4" w:themeTint="BF"/>
         <w:left w:val="single" w:sz="8" w:space="0" w:color="9F8AB9" w:themeColor="accent4" w:themeTint="BF"/>
@@ -3670,12 +3725,6 @@
         <w:right w:val="single" w:sz="8" w:space="0" w:color="9F8AB9" w:themeColor="accent4" w:themeTint="BF"/>
         <w:insideH w:val="single" w:sz="8" w:space="0" w:color="9F8AB9" w:themeColor="accent4" w:themeTint="BF"/>
       </w:tblBorders>
-      <w:tblCellMar>
-        <w:top w:w="0" w:type="dxa"/>
-        <w:left w:w="108" w:type="dxa"/>
-        <w:bottom w:w="0" w:type="dxa"/>
-        <w:right w:w="108" w:type="dxa"/>
-      </w:tblCellMar>
     </w:tblPr>
     <w:tblStylePr w:type="firstRow">
       <w:pPr>
@@ -3768,7 +3817,6 @@
     <w:tblPr>
       <w:tblStyleRowBandSize w:val="1"/>
       <w:tblStyleColBandSize w:val="1"/>
-      <w:tblInd w:w="0" w:type="dxa"/>
       <w:tblBorders>
         <w:top w:val="single" w:sz="8" w:space="0" w:color="78C0D4" w:themeColor="accent5" w:themeTint="BF"/>
         <w:left w:val="single" w:sz="8" w:space="0" w:color="78C0D4" w:themeColor="accent5" w:themeTint="BF"/>
@@ -3776,12 +3824,6 @@
         <w:right w:val="single" w:sz="8" w:space="0" w:color="78C0D4" w:themeColor="accent5" w:themeTint="BF"/>
         <w:insideH w:val="single" w:sz="8" w:space="0" w:color="78C0D4" w:themeColor="accent5" w:themeTint="BF"/>
       </w:tblBorders>
-      <w:tblCellMar>
-        <w:top w:w="0" w:type="dxa"/>
-        <w:left w:w="108" w:type="dxa"/>
-        <w:bottom w:w="0" w:type="dxa"/>
-        <w:right w:w="108" w:type="dxa"/>
-      </w:tblCellMar>
     </w:tblPr>
     <w:tblStylePr w:type="firstRow">
       <w:pPr>
@@ -3874,7 +3916,6 @@
     <w:tblPr>
       <w:tblStyleRowBandSize w:val="1"/>
       <w:tblStyleColBandSize w:val="1"/>
-      <w:tblInd w:w="0" w:type="dxa"/>
       <w:tblBorders>
         <w:top w:val="single" w:sz="8" w:space="0" w:color="F9B074" w:themeColor="accent6" w:themeTint="BF"/>
         <w:left w:val="single" w:sz="8" w:space="0" w:color="F9B074" w:themeColor="accent6" w:themeTint="BF"/>
@@ -3882,12 +3923,6 @@
         <w:right w:val="single" w:sz="8" w:space="0" w:color="F9B074" w:themeColor="accent6" w:themeTint="BF"/>
         <w:insideH w:val="single" w:sz="8" w:space="0" w:color="F9B074" w:themeColor="accent6" w:themeTint="BF"/>
       </w:tblBorders>
-      <w:tblCellMar>
-        <w:top w:w="0" w:type="dxa"/>
-        <w:left w:w="108" w:type="dxa"/>
-        <w:bottom w:w="0" w:type="dxa"/>
-        <w:right w:w="108" w:type="dxa"/>
-      </w:tblCellMar>
     </w:tblPr>
     <w:tblStylePr w:type="firstRow">
       <w:pPr>
@@ -3980,17 +4015,10 @@
     <w:tblPr>
       <w:tblStyleRowBandSize w:val="1"/>
       <w:tblStyleColBandSize w:val="1"/>
-      <w:tblInd w:w="0" w:type="dxa"/>
       <w:tblBorders>
         <w:top w:val="single" w:sz="18" w:space="0" w:color="auto"/>
         <w:bottom w:val="single" w:sz="18" w:space="0" w:color="auto"/>
       </w:tblBorders>
-      <w:tblCellMar>
-        <w:top w:w="0" w:type="dxa"/>
-        <w:left w:w="108" w:type="dxa"/>
-        <w:bottom w:w="0" w:type="dxa"/>
-        <w:right w:w="108" w:type="dxa"/>
-      </w:tblCellMar>
     </w:tblPr>
     <w:tblStylePr w:type="firstRow">
       <w:pPr>
@@ -4129,17 +4157,10 @@
     <w:tblPr>
       <w:tblStyleRowBandSize w:val="1"/>
       <w:tblStyleColBandSize w:val="1"/>
-      <w:tblInd w:w="0" w:type="dxa"/>
       <w:tblBorders>
         <w:top w:val="single" w:sz="18" w:space="0" w:color="auto"/>
         <w:bottom w:val="single" w:sz="18" w:space="0" w:color="auto"/>
       </w:tblBorders>
-      <w:tblCellMar>
-        <w:top w:w="0" w:type="dxa"/>
-        <w:left w:w="108" w:type="dxa"/>
-        <w:bottom w:w="0" w:type="dxa"/>
-        <w:right w:w="108" w:type="dxa"/>
-      </w:tblCellMar>
     </w:tblPr>
     <w:tblStylePr w:type="firstRow">
       <w:pPr>
@@ -4278,17 +4299,10 @@
     <w:tblPr>
       <w:tblStyleRowBandSize w:val="1"/>
       <w:tblStyleColBandSize w:val="1"/>
-      <w:tblInd w:w="0" w:type="dxa"/>
       <w:tblBorders>
         <w:top w:val="single" w:sz="18" w:space="0" w:color="auto"/>
         <w:bottom w:val="single" w:sz="18" w:space="0" w:color="auto"/>
       </w:tblBorders>
-      <w:tblCellMar>
-        <w:top w:w="0" w:type="dxa"/>
-        <w:left w:w="108" w:type="dxa"/>
-        <w:bottom w:w="0" w:type="dxa"/>
-        <w:right w:w="108" w:type="dxa"/>
-      </w:tblCellMar>
     </w:tblPr>
     <w:tblStylePr w:type="firstRow">
       <w:pPr>
@@ -4427,17 +4441,10 @@
     <w:tblPr>
       <w:tblStyleRowBandSize w:val="1"/>
       <w:tblStyleColBandSize w:val="1"/>
-      <w:tblInd w:w="0" w:type="dxa"/>
       <w:tblBorders>
         <w:top w:val="single" w:sz="18" w:space="0" w:color="auto"/>
         <w:bottom w:val="single" w:sz="18" w:space="0" w:color="auto"/>
       </w:tblBorders>
-      <w:tblCellMar>
-        <w:top w:w="0" w:type="dxa"/>
-        <w:left w:w="108" w:type="dxa"/>
-        <w:bottom w:w="0" w:type="dxa"/>
-        <w:right w:w="108" w:type="dxa"/>
-      </w:tblCellMar>
     </w:tblPr>
     <w:tblStylePr w:type="firstRow">
       <w:pPr>
@@ -4576,17 +4583,10 @@
     <w:tblPr>
       <w:tblStyleRowBandSize w:val="1"/>
       <w:tblStyleColBandSize w:val="1"/>
-      <w:tblInd w:w="0" w:type="dxa"/>
       <w:tblBorders>
         <w:top w:val="single" w:sz="18" w:space="0" w:color="auto"/>
         <w:bottom w:val="single" w:sz="18" w:space="0" w:color="auto"/>
       </w:tblBorders>
-      <w:tblCellMar>
-        <w:top w:w="0" w:type="dxa"/>
-        <w:left w:w="108" w:type="dxa"/>
-        <w:bottom w:w="0" w:type="dxa"/>
-        <w:right w:w="108" w:type="dxa"/>
-      </w:tblCellMar>
     </w:tblPr>
     <w:tblStylePr w:type="firstRow">
       <w:pPr>
@@ -4725,17 +4725,10 @@
     <w:tblPr>
       <w:tblStyleRowBandSize w:val="1"/>
       <w:tblStyleColBandSize w:val="1"/>
-      <w:tblInd w:w="0" w:type="dxa"/>
       <w:tblBorders>
         <w:top w:val="single" w:sz="18" w:space="0" w:color="auto"/>
         <w:bottom w:val="single" w:sz="18" w:space="0" w:color="auto"/>
       </w:tblBorders>
-      <w:tblCellMar>
-        <w:top w:w="0" w:type="dxa"/>
-        <w:left w:w="108" w:type="dxa"/>
-        <w:bottom w:w="0" w:type="dxa"/>
-        <w:right w:w="108" w:type="dxa"/>
-      </w:tblCellMar>
     </w:tblPr>
     <w:tblStylePr w:type="firstRow">
       <w:pPr>
@@ -4874,17 +4867,10 @@
     <w:tblPr>
       <w:tblStyleRowBandSize w:val="1"/>
       <w:tblStyleColBandSize w:val="1"/>
-      <w:tblInd w:w="0" w:type="dxa"/>
       <w:tblBorders>
         <w:top w:val="single" w:sz="18" w:space="0" w:color="auto"/>
         <w:bottom w:val="single" w:sz="18" w:space="0" w:color="auto"/>
       </w:tblBorders>
-      <w:tblCellMar>
-        <w:top w:w="0" w:type="dxa"/>
-        <w:left w:w="108" w:type="dxa"/>
-        <w:bottom w:w="0" w:type="dxa"/>
-        <w:right w:w="108" w:type="dxa"/>
-      </w:tblCellMar>
     </w:tblPr>
     <w:tblStylePr w:type="firstRow">
       <w:pPr>
@@ -5026,17 +5012,10 @@
     <w:tblPr>
       <w:tblStyleRowBandSize w:val="1"/>
       <w:tblStyleColBandSize w:val="1"/>
-      <w:tblInd w:w="0" w:type="dxa"/>
       <w:tblBorders>
         <w:top w:val="single" w:sz="8" w:space="0" w:color="000000" w:themeColor="text1"/>
         <w:bottom w:val="single" w:sz="8" w:space="0" w:color="000000" w:themeColor="text1"/>
       </w:tblBorders>
-      <w:tblCellMar>
-        <w:top w:w="0" w:type="dxa"/>
-        <w:left w:w="108" w:type="dxa"/>
-        <w:bottom w:w="0" w:type="dxa"/>
-        <w:right w:w="108" w:type="dxa"/>
-      </w:tblCellMar>
     </w:tblPr>
     <w:tblStylePr w:type="firstRow">
       <w:rPr>
@@ -5110,17 +5089,10 @@
     <w:tblPr>
       <w:tblStyleRowBandSize w:val="1"/>
       <w:tblStyleColBandSize w:val="1"/>
-      <w:tblInd w:w="0" w:type="dxa"/>
       <w:tblBorders>
         <w:top w:val="single" w:sz="8" w:space="0" w:color="4F81BD" w:themeColor="accent1"/>
         <w:bottom w:val="single" w:sz="8" w:space="0" w:color="4F81BD" w:themeColor="accent1"/>
       </w:tblBorders>
-      <w:tblCellMar>
-        <w:top w:w="0" w:type="dxa"/>
-        <w:left w:w="108" w:type="dxa"/>
-        <w:bottom w:w="0" w:type="dxa"/>
-        <w:right w:w="108" w:type="dxa"/>
-      </w:tblCellMar>
     </w:tblPr>
     <w:tblStylePr w:type="firstRow">
       <w:rPr>
@@ -5194,17 +5166,10 @@
     <w:tblPr>
       <w:tblStyleRowBandSize w:val="1"/>
       <w:tblStyleColBandSize w:val="1"/>
-      <w:tblInd w:w="0" w:type="dxa"/>
       <w:tblBorders>
         <w:top w:val="single" w:sz="8" w:space="0" w:color="C0504D" w:themeColor="accent2"/>
         <w:bottom w:val="single" w:sz="8" w:space="0" w:color="C0504D" w:themeColor="accent2"/>
       </w:tblBorders>
-      <w:tblCellMar>
-        <w:top w:w="0" w:type="dxa"/>
-        <w:left w:w="108" w:type="dxa"/>
-        <w:bottom w:w="0" w:type="dxa"/>
-        <w:right w:w="108" w:type="dxa"/>
-      </w:tblCellMar>
     </w:tblPr>
     <w:tblStylePr w:type="firstRow">
       <w:rPr>
@@ -5278,17 +5243,10 @@
     <w:tblPr>
       <w:tblStyleRowBandSize w:val="1"/>
       <w:tblStyleColBandSize w:val="1"/>
-      <w:tblInd w:w="0" w:type="dxa"/>
       <w:tblBorders>
         <w:top w:val="single" w:sz="8" w:space="0" w:color="9BBB59" w:themeColor="accent3"/>
         <w:bottom w:val="single" w:sz="8" w:space="0" w:color="9BBB59" w:themeColor="accent3"/>
       </w:tblBorders>
-      <w:tblCellMar>
-        <w:top w:w="0" w:type="dxa"/>
-        <w:left w:w="108" w:type="dxa"/>
-        <w:bottom w:w="0" w:type="dxa"/>
-        <w:right w:w="108" w:type="dxa"/>
-      </w:tblCellMar>
     </w:tblPr>
     <w:tblStylePr w:type="firstRow">
       <w:rPr>
@@ -5362,17 +5320,10 @@
     <w:tblPr>
       <w:tblStyleRowBandSize w:val="1"/>
       <w:tblStyleColBandSize w:val="1"/>
-      <w:tblInd w:w="0" w:type="dxa"/>
       <w:tblBorders>
         <w:top w:val="single" w:sz="8" w:space="0" w:color="8064A2" w:themeColor="accent4"/>
         <w:bottom w:val="single" w:sz="8" w:space="0" w:color="8064A2" w:themeColor="accent4"/>
       </w:tblBorders>
-      <w:tblCellMar>
-        <w:top w:w="0" w:type="dxa"/>
-        <w:left w:w="108" w:type="dxa"/>
-        <w:bottom w:w="0" w:type="dxa"/>
-        <w:right w:w="108" w:type="dxa"/>
-      </w:tblCellMar>
     </w:tblPr>
     <w:tblStylePr w:type="firstRow">
       <w:rPr>
@@ -5446,17 +5397,10 @@
     <w:tblPr>
       <w:tblStyleRowBandSize w:val="1"/>
       <w:tblStyleColBandSize w:val="1"/>
-      <w:tblInd w:w="0" w:type="dxa"/>
       <w:tblBorders>
         <w:top w:val="single" w:sz="8" w:space="0" w:color="4BACC6" w:themeColor="accent5"/>
         <w:bottom w:val="single" w:sz="8" w:space="0" w:color="4BACC6" w:themeColor="accent5"/>
       </w:tblBorders>
-      <w:tblCellMar>
-        <w:top w:w="0" w:type="dxa"/>
-        <w:left w:w="108" w:type="dxa"/>
-        <w:bottom w:w="0" w:type="dxa"/>
-        <w:right w:w="108" w:type="dxa"/>
-      </w:tblCellMar>
     </w:tblPr>
     <w:tblStylePr w:type="firstRow">
       <w:rPr>
@@ -5530,17 +5474,10 @@
     <w:tblPr>
       <w:tblStyleRowBandSize w:val="1"/>
       <w:tblStyleColBandSize w:val="1"/>
-      <w:tblInd w:w="0" w:type="dxa"/>
       <w:tblBorders>
         <w:top w:val="single" w:sz="8" w:space="0" w:color="F79646" w:themeColor="accent6"/>
         <w:bottom w:val="single" w:sz="8" w:space="0" w:color="F79646" w:themeColor="accent6"/>
       </w:tblBorders>
-      <w:tblCellMar>
-        <w:top w:w="0" w:type="dxa"/>
-        <w:left w:w="108" w:type="dxa"/>
-        <w:bottom w:w="0" w:type="dxa"/>
-        <w:right w:w="108" w:type="dxa"/>
-      </w:tblCellMar>
     </w:tblPr>
     <w:tblStylePr w:type="firstRow">
       <w:rPr>
@@ -5615,19 +5552,12 @@
     <w:tblPr>
       <w:tblStyleRowBandSize w:val="1"/>
       <w:tblStyleColBandSize w:val="1"/>
-      <w:tblInd w:w="0" w:type="dxa"/>
       <w:tblBorders>
         <w:top w:val="single" w:sz="8" w:space="0" w:color="000000" w:themeColor="text1"/>
         <w:left w:val="single" w:sz="8" w:space="0" w:color="000000" w:themeColor="text1"/>
         <w:bottom w:val="single" w:sz="8" w:space="0" w:color="000000" w:themeColor="text1"/>
         <w:right w:val="single" w:sz="8" w:space="0" w:color="000000" w:themeColor="text1"/>
       </w:tblBorders>
-      <w:tblCellMar>
-        <w:top w:w="0" w:type="dxa"/>
-        <w:left w:w="108" w:type="dxa"/>
-        <w:bottom w:w="0" w:type="dxa"/>
-        <w:right w:w="108" w:type="dxa"/>
-      </w:tblCellMar>
     </w:tblPr>
     <w:tblStylePr w:type="firstRow">
       <w:rPr>
@@ -5743,19 +5673,12 @@
     <w:tblPr>
       <w:tblStyleRowBandSize w:val="1"/>
       <w:tblStyleColBandSize w:val="1"/>
-      <w:tblInd w:w="0" w:type="dxa"/>
       <w:tblBorders>
         <w:top w:val="single" w:sz="8" w:space="0" w:color="4F81BD" w:themeColor="accent1"/>
         <w:left w:val="single" w:sz="8" w:space="0" w:color="4F81BD" w:themeColor="accent1"/>
         <w:bottom w:val="single" w:sz="8" w:space="0" w:color="4F81BD" w:themeColor="accent1"/>
         <w:right w:val="single" w:sz="8" w:space="0" w:color="4F81BD" w:themeColor="accent1"/>
       </w:tblBorders>
-      <w:tblCellMar>
-        <w:top w:w="0" w:type="dxa"/>
-        <w:left w:w="108" w:type="dxa"/>
-        <w:bottom w:w="0" w:type="dxa"/>
-        <w:right w:w="108" w:type="dxa"/>
-      </w:tblCellMar>
     </w:tblPr>
     <w:tblStylePr w:type="firstRow">
       <w:rPr>
@@ -5871,19 +5794,12 @@
     <w:tblPr>
       <w:tblStyleRowBandSize w:val="1"/>
       <w:tblStyleColBandSize w:val="1"/>
-      <w:tblInd w:w="0" w:type="dxa"/>
       <w:tblBorders>
         <w:top w:val="single" w:sz="8" w:space="0" w:color="C0504D" w:themeColor="accent2"/>
         <w:left w:val="single" w:sz="8" w:space="0" w:color="C0504D" w:themeColor="accent2"/>
         <w:bottom w:val="single" w:sz="8" w:space="0" w:color="C0504D" w:themeColor="accent2"/>
         <w:right w:val="single" w:sz="8" w:space="0" w:color="C0504D" w:themeColor="accent2"/>
       </w:tblBorders>
-      <w:tblCellMar>
-        <w:top w:w="0" w:type="dxa"/>
-        <w:left w:w="108" w:type="dxa"/>
-        <w:bottom w:w="0" w:type="dxa"/>
-        <w:right w:w="108" w:type="dxa"/>
-      </w:tblCellMar>
     </w:tblPr>
     <w:tblStylePr w:type="firstRow">
       <w:rPr>
@@ -5999,19 +5915,12 @@
     <w:tblPr>
       <w:tblStyleRowBandSize w:val="1"/>
       <w:tblStyleColBandSize w:val="1"/>
-      <w:tblInd w:w="0" w:type="dxa"/>
       <w:tblBorders>
         <w:top w:val="single" w:sz="8" w:space="0" w:color="9BBB59" w:themeColor="accent3"/>
         <w:left w:val="single" w:sz="8" w:space="0" w:color="9BBB59" w:themeColor="accent3"/>
         <w:bottom w:val="single" w:sz="8" w:space="0" w:color="9BBB59" w:themeColor="accent3"/>
         <w:right w:val="single" w:sz="8" w:space="0" w:color="9BBB59" w:themeColor="accent3"/>
       </w:tblBorders>
-      <w:tblCellMar>
-        <w:top w:w="0" w:type="dxa"/>
-        <w:left w:w="108" w:type="dxa"/>
-        <w:bottom w:w="0" w:type="dxa"/>
-        <w:right w:w="108" w:type="dxa"/>
-      </w:tblCellMar>
     </w:tblPr>
     <w:tblStylePr w:type="firstRow">
       <w:rPr>
@@ -6127,19 +6036,12 @@
     <w:tblPr>
       <w:tblStyleRowBandSize w:val="1"/>
       <w:tblStyleColBandSize w:val="1"/>
-      <w:tblInd w:w="0" w:type="dxa"/>
       <w:tblBorders>
         <w:top w:val="single" w:sz="8" w:space="0" w:color="8064A2" w:themeColor="accent4"/>
         <w:left w:val="single" w:sz="8" w:space="0" w:color="8064A2" w:themeColor="accent4"/>
         <w:bottom w:val="single" w:sz="8" w:space="0" w:color="8064A2" w:themeColor="accent4"/>
         <w:right w:val="single" w:sz="8" w:space="0" w:color="8064A2" w:themeColor="accent4"/>
       </w:tblBorders>
-      <w:tblCellMar>
-        <w:top w:w="0" w:type="dxa"/>
-        <w:left w:w="108" w:type="dxa"/>
-        <w:bottom w:w="0" w:type="dxa"/>
-        <w:right w:w="108" w:type="dxa"/>
-      </w:tblCellMar>
     </w:tblPr>
     <w:tblStylePr w:type="firstRow">
       <w:rPr>
@@ -6255,19 +6157,12 @@
     <w:tblPr>
       <w:tblStyleRowBandSize w:val="1"/>
       <w:tblStyleColBandSize w:val="1"/>
-      <w:tblInd w:w="0" w:type="dxa"/>
       <w:tblBorders>
         <w:top w:val="single" w:sz="8" w:space="0" w:color="4BACC6" w:themeColor="accent5"/>
         <w:left w:val="single" w:sz="8" w:space="0" w:color="4BACC6" w:themeColor="accent5"/>
         <w:bottom w:val="single" w:sz="8" w:space="0" w:color="4BACC6" w:themeColor="accent5"/>
         <w:right w:val="single" w:sz="8" w:space="0" w:color="4BACC6" w:themeColor="accent5"/>
       </w:tblBorders>
-      <w:tblCellMar>
-        <w:top w:w="0" w:type="dxa"/>
-        <w:left w:w="108" w:type="dxa"/>
-        <w:bottom w:w="0" w:type="dxa"/>
-        <w:right w:w="108" w:type="dxa"/>
-      </w:tblCellMar>
     </w:tblPr>
     <w:tblStylePr w:type="firstRow">
       <w:rPr>
@@ -6383,19 +6278,12 @@
     <w:tblPr>
       <w:tblStyleRowBandSize w:val="1"/>
       <w:tblStyleColBandSize w:val="1"/>
-      <w:tblInd w:w="0" w:type="dxa"/>
       <w:tblBorders>
         <w:top w:val="single" w:sz="8" w:space="0" w:color="F79646" w:themeColor="accent6"/>
         <w:left w:val="single" w:sz="8" w:space="0" w:color="F79646" w:themeColor="accent6"/>
         <w:bottom w:val="single" w:sz="8" w:space="0" w:color="F79646" w:themeColor="accent6"/>
         <w:right w:val="single" w:sz="8" w:space="0" w:color="F79646" w:themeColor="accent6"/>
       </w:tblBorders>
-      <w:tblCellMar>
-        <w:top w:w="0" w:type="dxa"/>
-        <w:left w:w="108" w:type="dxa"/>
-        <w:bottom w:w="0" w:type="dxa"/>
-        <w:right w:w="108" w:type="dxa"/>
-      </w:tblCellMar>
     </w:tblPr>
     <w:tblStylePr w:type="firstRow">
       <w:rPr>
@@ -6507,7 +6395,6 @@
     <w:tblPr>
       <w:tblStyleRowBandSize w:val="1"/>
       <w:tblStyleColBandSize w:val="1"/>
-      <w:tblInd w:w="0" w:type="dxa"/>
       <w:tblBorders>
         <w:top w:val="single" w:sz="8" w:space="0" w:color="404040" w:themeColor="text1" w:themeTint="BF"/>
         <w:left w:val="single" w:sz="8" w:space="0" w:color="404040" w:themeColor="text1" w:themeTint="BF"/>
@@ -6516,12 +6403,6 @@
         <w:insideH w:val="single" w:sz="8" w:space="0" w:color="404040" w:themeColor="text1" w:themeTint="BF"/>
         <w:insideV w:val="single" w:sz="8" w:space="0" w:color="404040" w:themeColor="text1" w:themeTint="BF"/>
       </w:tblBorders>
-      <w:tblCellMar>
-        <w:top w:w="0" w:type="dxa"/>
-        <w:left w:w="108" w:type="dxa"/>
-        <w:bottom w:w="0" w:type="dxa"/>
-        <w:right w:w="108" w:type="dxa"/>
-      </w:tblCellMar>
     </w:tblPr>
     <w:tcPr>
       <w:shd w:val="clear" w:color="auto" w:fill="C0C0C0" w:themeFill="text1" w:themeFillTint="3F"/>
@@ -6580,7 +6461,6 @@
     <w:tblPr>
       <w:tblStyleRowBandSize w:val="1"/>
       <w:tblStyleColBandSize w:val="1"/>
-      <w:tblInd w:w="0" w:type="dxa"/>
       <w:tblBorders>
         <w:top w:val="single" w:sz="8" w:space="0" w:color="7BA0CD" w:themeColor="accent1" w:themeTint="BF"/>
         <w:left w:val="single" w:sz="8" w:space="0" w:color="7BA0CD" w:themeColor="accent1" w:themeTint="BF"/>
@@ -6589,12 +6469,6 @@
         <w:insideH w:val="single" w:sz="8" w:space="0" w:color="7BA0CD" w:themeColor="accent1" w:themeTint="BF"/>
         <w:insideV w:val="single" w:sz="8" w:space="0" w:color="7BA0CD" w:themeColor="accent1" w:themeTint="BF"/>
       </w:tblBorders>
-      <w:tblCellMar>
-        <w:top w:w="0" w:type="dxa"/>
-        <w:left w:w="108" w:type="dxa"/>
-        <w:bottom w:w="0" w:type="dxa"/>
-        <w:right w:w="108" w:type="dxa"/>
-      </w:tblCellMar>
     </w:tblPr>
     <w:tcPr>
       <w:shd w:val="clear" w:color="auto" w:fill="D3DFEE" w:themeFill="accent1" w:themeFillTint="3F"/>
@@ -6653,7 +6527,6 @@
     <w:tblPr>
       <w:tblStyleRowBandSize w:val="1"/>
       <w:tblStyleColBandSize w:val="1"/>
-      <w:tblInd w:w="0" w:type="dxa"/>
       <w:tblBorders>
         <w:top w:val="single" w:sz="8" w:space="0" w:color="CF7B79" w:themeColor="accent2" w:themeTint="BF"/>
         <w:left w:val="single" w:sz="8" w:space="0" w:color="CF7B79" w:themeColor="accent2" w:themeTint="BF"/>
@@ -6662,12 +6535,6 @@
         <w:insideH w:val="single" w:sz="8" w:space="0" w:color="CF7B79" w:themeColor="accent2" w:themeTint="BF"/>
         <w:insideV w:val="single" w:sz="8" w:space="0" w:color="CF7B79" w:themeColor="accent2" w:themeTint="BF"/>
       </w:tblBorders>
-      <w:tblCellMar>
-        <w:top w:w="0" w:type="dxa"/>
-        <w:left w:w="108" w:type="dxa"/>
-        <w:bottom w:w="0" w:type="dxa"/>
-        <w:right w:w="108" w:type="dxa"/>
-      </w:tblCellMar>
     </w:tblPr>
     <w:tcPr>
       <w:shd w:val="clear" w:color="auto" w:fill="EFD3D2" w:themeFill="accent2" w:themeFillTint="3F"/>
@@ -6726,7 +6593,6 @@
     <w:tblPr>
       <w:tblStyleRowBandSize w:val="1"/>
       <w:tblStyleColBandSize w:val="1"/>
-      <w:tblInd w:w="0" w:type="dxa"/>
       <w:tblBorders>
         <w:top w:val="single" w:sz="8" w:space="0" w:color="B3CC82" w:themeColor="accent3" w:themeTint="BF"/>
         <w:left w:val="single" w:sz="8" w:space="0" w:color="B3CC82" w:themeColor="accent3" w:themeTint="BF"/>
@@ -6735,12 +6601,6 @@
         <w:insideH w:val="single" w:sz="8" w:space="0" w:color="B3CC82" w:themeColor="accent3" w:themeTint="BF"/>
         <w:insideV w:val="single" w:sz="8" w:space="0" w:color="B3CC82" w:themeColor="accent3" w:themeTint="BF"/>
       </w:tblBorders>
-      <w:tblCellMar>
-        <w:top w:w="0" w:type="dxa"/>
-        <w:left w:w="108" w:type="dxa"/>
-        <w:bottom w:w="0" w:type="dxa"/>
-        <w:right w:w="108" w:type="dxa"/>
-      </w:tblCellMar>
     </w:tblPr>
     <w:tcPr>
       <w:shd w:val="clear" w:color="auto" w:fill="E6EED5" w:themeFill="accent3" w:themeFillTint="3F"/>
@@ -6799,7 +6659,6 @@
     <w:tblPr>
       <w:tblStyleRowBandSize w:val="1"/>
       <w:tblStyleColBandSize w:val="1"/>
-      <w:tblInd w:w="0" w:type="dxa"/>
       <w:tblBorders>
         <w:top w:val="single" w:sz="8" w:space="0" w:color="9F8AB9" w:themeColor="accent4" w:themeTint="BF"/>
         <w:left w:val="single" w:sz="8" w:space="0" w:color="9F8AB9" w:themeColor="accent4" w:themeTint="BF"/>
@@ -6808,12 +6667,6 @@
         <w:insideH w:val="single" w:sz="8" w:space="0" w:color="9F8AB9" w:themeColor="accent4" w:themeTint="BF"/>
         <w:insideV w:val="single" w:sz="8" w:space="0" w:color="9F8AB9" w:themeColor="accent4" w:themeTint="BF"/>
       </w:tblBorders>
-      <w:tblCellMar>
-        <w:top w:w="0" w:type="dxa"/>
-        <w:left w:w="108" w:type="dxa"/>
-        <w:bottom w:w="0" w:type="dxa"/>
-        <w:right w:w="108" w:type="dxa"/>
-      </w:tblCellMar>
     </w:tblPr>
     <w:tcPr>
       <w:shd w:val="clear" w:color="auto" w:fill="DFD8E8" w:themeFill="accent4" w:themeFillTint="3F"/>
@@ -6872,7 +6725,6 @@
     <w:tblPr>
       <w:tblStyleRowBandSize w:val="1"/>
       <w:tblStyleColBandSize w:val="1"/>
-      <w:tblInd w:w="0" w:type="dxa"/>
       <w:tblBorders>
         <w:top w:val="single" w:sz="8" w:space="0" w:color="78C0D4" w:themeColor="accent5" w:themeTint="BF"/>
         <w:left w:val="single" w:sz="8" w:space="0" w:color="78C0D4" w:themeColor="accent5" w:themeTint="BF"/>
@@ -6881,12 +6733,6 @@
         <w:insideH w:val="single" w:sz="8" w:space="0" w:color="78C0D4" w:themeColor="accent5" w:themeTint="BF"/>
         <w:insideV w:val="single" w:sz="8" w:space="0" w:color="78C0D4" w:themeColor="accent5" w:themeTint="BF"/>
       </w:tblBorders>
-      <w:tblCellMar>
-        <w:top w:w="0" w:type="dxa"/>
-        <w:left w:w="108" w:type="dxa"/>
-        <w:bottom w:w="0" w:type="dxa"/>
-        <w:right w:w="108" w:type="dxa"/>
-      </w:tblCellMar>
     </w:tblPr>
     <w:tcPr>
       <w:shd w:val="clear" w:color="auto" w:fill="D2EAF1" w:themeFill="accent5" w:themeFillTint="3F"/>
@@ -6945,7 +6791,6 @@
     <w:tblPr>
       <w:tblStyleRowBandSize w:val="1"/>
       <w:tblStyleColBandSize w:val="1"/>
-      <w:tblInd w:w="0" w:type="dxa"/>
       <w:tblBorders>
         <w:top w:val="single" w:sz="8" w:space="0" w:color="F9B074" w:themeColor="accent6" w:themeTint="BF"/>
         <w:left w:val="single" w:sz="8" w:space="0" w:color="F9B074" w:themeColor="accent6" w:themeTint="BF"/>
@@ -6954,12 +6799,6 @@
         <w:insideH w:val="single" w:sz="8" w:space="0" w:color="F9B074" w:themeColor="accent6" w:themeTint="BF"/>
         <w:insideV w:val="single" w:sz="8" w:space="0" w:color="F9B074" w:themeColor="accent6" w:themeTint="BF"/>
       </w:tblBorders>
-      <w:tblCellMar>
-        <w:top w:w="0" w:type="dxa"/>
-        <w:left w:w="108" w:type="dxa"/>
-        <w:bottom w:w="0" w:type="dxa"/>
-        <w:right w:w="108" w:type="dxa"/>
-      </w:tblCellMar>
     </w:tblPr>
     <w:tcPr>
       <w:shd w:val="clear" w:color="auto" w:fill="FDE4D0" w:themeFill="accent6" w:themeFillTint="3F"/>
@@ -7022,7 +6861,6 @@
     <w:tblPr>
       <w:tblStyleRowBandSize w:val="1"/>
       <w:tblStyleColBandSize w:val="1"/>
-      <w:tblInd w:w="0" w:type="dxa"/>
       <w:tblBorders>
         <w:top w:val="single" w:sz="8" w:space="0" w:color="000000" w:themeColor="text1"/>
         <w:left w:val="single" w:sz="8" w:space="0" w:color="000000" w:themeColor="text1"/>
@@ -7031,12 +6869,6 @@
         <w:insideH w:val="single" w:sz="8" w:space="0" w:color="000000" w:themeColor="text1"/>
         <w:insideV w:val="single" w:sz="8" w:space="0" w:color="000000" w:themeColor="text1"/>
       </w:tblBorders>
-      <w:tblCellMar>
-        <w:top w:w="0" w:type="dxa"/>
-        <w:left w:w="108" w:type="dxa"/>
-        <w:bottom w:w="0" w:type="dxa"/>
-        <w:right w:w="108" w:type="dxa"/>
-      </w:tblCellMar>
     </w:tblPr>
     <w:tcPr>
       <w:shd w:val="clear" w:color="auto" w:fill="C0C0C0" w:themeFill="text1" w:themeFillTint="3F"/>
@@ -7147,7 +6979,6 @@
     <w:tblPr>
       <w:tblStyleRowBandSize w:val="1"/>
       <w:tblStyleColBandSize w:val="1"/>
-      <w:tblInd w:w="0" w:type="dxa"/>
       <w:tblBorders>
         <w:top w:val="single" w:sz="8" w:space="0" w:color="4F81BD" w:themeColor="accent1"/>
         <w:left w:val="single" w:sz="8" w:space="0" w:color="4F81BD" w:themeColor="accent1"/>
@@ -7156,12 +6987,6 @@
         <w:insideH w:val="single" w:sz="8" w:space="0" w:color="4F81BD" w:themeColor="accent1"/>
         <w:insideV w:val="single" w:sz="8" w:space="0" w:color="4F81BD" w:themeColor="accent1"/>
       </w:tblBorders>
-      <w:tblCellMar>
-        <w:top w:w="0" w:type="dxa"/>
-        <w:left w:w="108" w:type="dxa"/>
-        <w:bottom w:w="0" w:type="dxa"/>
-        <w:right w:w="108" w:type="dxa"/>
-      </w:tblCellMar>
     </w:tblPr>
     <w:tcPr>
       <w:shd w:val="clear" w:color="auto" w:fill="D3DFEE" w:themeFill="accent1" w:themeFillTint="3F"/>
@@ -7272,7 +7097,6 @@
     <w:tblPr>
       <w:tblStyleRowBandSize w:val="1"/>
       <w:tblStyleColBandSize w:val="1"/>
-      <w:tblInd w:w="0" w:type="dxa"/>
       <w:tblBorders>
         <w:top w:val="single" w:sz="8" w:space="0" w:color="C0504D" w:themeColor="accent2"/>
         <w:left w:val="single" w:sz="8" w:space="0" w:color="C0504D" w:themeColor="accent2"/>
@@ -7281,12 +7105,6 @@
         <w:insideH w:val="single" w:sz="8" w:space="0" w:color="C0504D" w:themeColor="accent2"/>
         <w:insideV w:val="single" w:sz="8" w:space="0" w:color="C0504D" w:themeColor="accent2"/>
       </w:tblBorders>
-      <w:tblCellMar>
-        <w:top w:w="0" w:type="dxa"/>
-        <w:left w:w="108" w:type="dxa"/>
-        <w:bottom w:w="0" w:type="dxa"/>
-        <w:right w:w="108" w:type="dxa"/>
-      </w:tblCellMar>
     </w:tblPr>
     <w:tcPr>
       <w:shd w:val="clear" w:color="auto" w:fill="EFD3D2" w:themeFill="accent2" w:themeFillTint="3F"/>
@@ -7397,7 +7215,6 @@
     <w:tblPr>
       <w:tblStyleRowBandSize w:val="1"/>
       <w:tblStyleColBandSize w:val="1"/>
-      <w:tblInd w:w="0" w:type="dxa"/>
       <w:tblBorders>
         <w:top w:val="single" w:sz="8" w:space="0" w:color="9BBB59" w:themeColor="accent3"/>
         <w:left w:val="single" w:sz="8" w:space="0" w:color="9BBB59" w:themeColor="accent3"/>
@@ -7406,12 +7223,6 @@
         <w:insideH w:val="single" w:sz="8" w:space="0" w:color="9BBB59" w:themeColor="accent3"/>
         <w:insideV w:val="single" w:sz="8" w:space="0" w:color="9BBB59" w:themeColor="accent3"/>
       </w:tblBorders>
-      <w:tblCellMar>
-        <w:top w:w="0" w:type="dxa"/>
-        <w:left w:w="108" w:type="dxa"/>
-        <w:bottom w:w="0" w:type="dxa"/>
-        <w:right w:w="108" w:type="dxa"/>
-      </w:tblCellMar>
     </w:tblPr>
     <w:tcPr>
       <w:shd w:val="clear" w:color="auto" w:fill="E6EED5" w:themeFill="accent3" w:themeFillTint="3F"/>
@@ -7522,7 +7333,6 @@
     <w:tblPr>
       <w:tblStyleRowBandSize w:val="1"/>
       <w:tblStyleColBandSize w:val="1"/>
-      <w:tblInd w:w="0" w:type="dxa"/>
       <w:tblBorders>
         <w:top w:val="single" w:sz="8" w:space="0" w:color="8064A2" w:themeColor="accent4"/>
         <w:left w:val="single" w:sz="8" w:space="0" w:color="8064A2" w:themeColor="accent4"/>
@@ -7531,12 +7341,6 @@
         <w:insideH w:val="single" w:sz="8" w:space="0" w:color="8064A2" w:themeColor="accent4"/>
         <w:insideV w:val="single" w:sz="8" w:space="0" w:color="8064A2" w:themeColor="accent4"/>
       </w:tblBorders>
-      <w:tblCellMar>
-        <w:top w:w="0" w:type="dxa"/>
-        <w:left w:w="108" w:type="dxa"/>
-        <w:bottom w:w="0" w:type="dxa"/>
-        <w:right w:w="108" w:type="dxa"/>
-      </w:tblCellMar>
     </w:tblPr>
     <w:tcPr>
       <w:shd w:val="clear" w:color="auto" w:fill="DFD8E8" w:themeFill="accent4" w:themeFillTint="3F"/>
@@ -7647,7 +7451,6 @@
     <w:tblPr>
       <w:tblStyleRowBandSize w:val="1"/>
       <w:tblStyleColBandSize w:val="1"/>
-      <w:tblInd w:w="0" w:type="dxa"/>
       <w:tblBorders>
         <w:top w:val="single" w:sz="8" w:space="0" w:color="4BACC6" w:themeColor="accent5"/>
         <w:left w:val="single" w:sz="8" w:space="0" w:color="4BACC6" w:themeColor="accent5"/>
@@ -7656,12 +7459,6 @@
         <w:insideH w:val="single" w:sz="8" w:space="0" w:color="4BACC6" w:themeColor="accent5"/>
         <w:insideV w:val="single" w:sz="8" w:space="0" w:color="4BACC6" w:themeColor="accent5"/>
       </w:tblBorders>
-      <w:tblCellMar>
-        <w:top w:w="0" w:type="dxa"/>
-        <w:left w:w="108" w:type="dxa"/>
-        <w:bottom w:w="0" w:type="dxa"/>
-        <w:right w:w="108" w:type="dxa"/>
-      </w:tblCellMar>
     </w:tblPr>
     <w:tcPr>
       <w:shd w:val="clear" w:color="auto" w:fill="D2EAF1" w:themeFill="accent5" w:themeFillTint="3F"/>
@@ -7772,7 +7569,6 @@
     <w:tblPr>
       <w:tblStyleRowBandSize w:val="1"/>
       <w:tblStyleColBandSize w:val="1"/>
-      <w:tblInd w:w="0" w:type="dxa"/>
       <w:tblBorders>
         <w:top w:val="single" w:sz="8" w:space="0" w:color="F79646" w:themeColor="accent6"/>
         <w:left w:val="single" w:sz="8" w:space="0" w:color="F79646" w:themeColor="accent6"/>
@@ -7781,12 +7577,6 @@
         <w:insideH w:val="single" w:sz="8" w:space="0" w:color="F79646" w:themeColor="accent6"/>
         <w:insideV w:val="single" w:sz="8" w:space="0" w:color="F79646" w:themeColor="accent6"/>
       </w:tblBorders>
-      <w:tblCellMar>
-        <w:top w:w="0" w:type="dxa"/>
-        <w:left w:w="108" w:type="dxa"/>
-        <w:bottom w:w="0" w:type="dxa"/>
-        <w:right w:w="108" w:type="dxa"/>
-      </w:tblCellMar>
     </w:tblPr>
     <w:tcPr>
       <w:shd w:val="clear" w:color="auto" w:fill="FDE4D0" w:themeFill="accent6" w:themeFillTint="3F"/>
@@ -7893,7 +7683,6 @@
     <w:tblPr>
       <w:tblStyleRowBandSize w:val="1"/>
       <w:tblStyleColBandSize w:val="1"/>
-      <w:tblInd w:w="0" w:type="dxa"/>
       <w:tblBorders>
         <w:top w:val="single" w:sz="8" w:space="0" w:color="FFFFFF" w:themeColor="background1"/>
         <w:left w:val="single" w:sz="8" w:space="0" w:color="FFFFFF" w:themeColor="background1"/>
@@ -7902,12 +7691,6 @@
         <w:insideH w:val="single" w:sz="6" w:space="0" w:color="FFFFFF" w:themeColor="background1"/>
         <w:insideV w:val="single" w:sz="6" w:space="0" w:color="FFFFFF" w:themeColor="background1"/>
       </w:tblBorders>
-      <w:tblCellMar>
-        <w:top w:w="0" w:type="dxa"/>
-        <w:left w:w="108" w:type="dxa"/>
-        <w:bottom w:w="0" w:type="dxa"/>
-        <w:right w:w="108" w:type="dxa"/>
-      </w:tblCellMar>
     </w:tblPr>
     <w:tcPr>
       <w:shd w:val="clear" w:color="auto" w:fill="C0C0C0" w:themeFill="text1" w:themeFillTint="3F"/>
@@ -8034,7 +7817,6 @@
     <w:tblPr>
       <w:tblStyleRowBandSize w:val="1"/>
       <w:tblStyleColBandSize w:val="1"/>
-      <w:tblInd w:w="0" w:type="dxa"/>
       <w:tblBorders>
         <w:top w:val="single" w:sz="8" w:space="0" w:color="FFFFFF" w:themeColor="background1"/>
         <w:left w:val="single" w:sz="8" w:space="0" w:color="FFFFFF" w:themeColor="background1"/>
@@ -8043,12 +7825,6 @@
         <w:insideH w:val="single" w:sz="6" w:space="0" w:color="FFFFFF" w:themeColor="background1"/>
         <w:insideV w:val="single" w:sz="6" w:space="0" w:color="FFFFFF" w:themeColor="background1"/>
       </w:tblBorders>
-      <w:tblCellMar>
-        <w:top w:w="0" w:type="dxa"/>
-        <w:left w:w="108" w:type="dxa"/>
-        <w:bottom w:w="0" w:type="dxa"/>
-        <w:right w:w="108" w:type="dxa"/>
-      </w:tblCellMar>
     </w:tblPr>
     <w:tcPr>
       <w:shd w:val="clear" w:color="auto" w:fill="D3DFEE" w:themeFill="accent1" w:themeFillTint="3F"/>
@@ -8175,7 +7951,6 @@
     <w:tblPr>
       <w:tblStyleRowBandSize w:val="1"/>
       <w:tblStyleColBandSize w:val="1"/>
-      <w:tblInd w:w="0" w:type="dxa"/>
       <w:tblBorders>
         <w:top w:val="single" w:sz="8" w:space="0" w:color="FFFFFF" w:themeColor="background1"/>
         <w:left w:val="single" w:sz="8" w:space="0" w:color="FFFFFF" w:themeColor="background1"/>
@@ -8184,12 +7959,6 @@
         <w:insideH w:val="single" w:sz="6" w:space="0" w:color="FFFFFF" w:themeColor="background1"/>
         <w:insideV w:val="single" w:sz="6" w:space="0" w:color="FFFFFF" w:themeColor="background1"/>
       </w:tblBorders>
-      <w:tblCellMar>
-        <w:top w:w="0" w:type="dxa"/>
-        <w:left w:w="108" w:type="dxa"/>
-        <w:bottom w:w="0" w:type="dxa"/>
-        <w:right w:w="108" w:type="dxa"/>
-      </w:tblCellMar>
     </w:tblPr>
     <w:tcPr>
       <w:shd w:val="clear" w:color="auto" w:fill="EFD3D2" w:themeFill="accent2" w:themeFillTint="3F"/>
@@ -8316,7 +8085,6 @@
     <w:tblPr>
       <w:tblStyleRowBandSize w:val="1"/>
       <w:tblStyleColBandSize w:val="1"/>
-      <w:tblInd w:w="0" w:type="dxa"/>
       <w:tblBorders>
         <w:top w:val="single" w:sz="8" w:space="0" w:color="FFFFFF" w:themeColor="background1"/>
         <w:left w:val="single" w:sz="8" w:space="0" w:color="FFFFFF" w:themeColor="background1"/>
@@ -8325,12 +8093,6 @@
         <w:insideH w:val="single" w:sz="6" w:space="0" w:color="FFFFFF" w:themeColor="background1"/>
         <w:insideV w:val="single" w:sz="6" w:space="0" w:color="FFFFFF" w:themeColor="background1"/>
       </w:tblBorders>
-      <w:tblCellMar>
-        <w:top w:w="0" w:type="dxa"/>
-        <w:left w:w="108" w:type="dxa"/>
-        <w:bottom w:w="0" w:type="dxa"/>
-        <w:right w:w="108" w:type="dxa"/>
-      </w:tblCellMar>
     </w:tblPr>
     <w:tcPr>
       <w:shd w:val="clear" w:color="auto" w:fill="E6EED5" w:themeFill="accent3" w:themeFillTint="3F"/>
@@ -8457,7 +8219,6 @@
     <w:tblPr>
       <w:tblStyleRowBandSize w:val="1"/>
       <w:tblStyleColBandSize w:val="1"/>
-      <w:tblInd w:w="0" w:type="dxa"/>
       <w:tblBorders>
         <w:top w:val="single" w:sz="8" w:space="0" w:color="FFFFFF" w:themeColor="background1"/>
         <w:left w:val="single" w:sz="8" w:space="0" w:color="FFFFFF" w:themeColor="background1"/>
@@ -8466,12 +8227,6 @@
         <w:insideH w:val="single" w:sz="6" w:space="0" w:color="FFFFFF" w:themeColor="background1"/>
         <w:insideV w:val="single" w:sz="6" w:space="0" w:color="FFFFFF" w:themeColor="background1"/>
       </w:tblBorders>
-      <w:tblCellMar>
-        <w:top w:w="0" w:type="dxa"/>
-        <w:left w:w="108" w:type="dxa"/>
-        <w:bottom w:w="0" w:type="dxa"/>
-        <w:right w:w="108" w:type="dxa"/>
-      </w:tblCellMar>
     </w:tblPr>
     <w:tcPr>
       <w:shd w:val="clear" w:color="auto" w:fill="DFD8E8" w:themeFill="accent4" w:themeFillTint="3F"/>
@@ -8598,7 +8353,6 @@
     <w:tblPr>
       <w:tblStyleRowBandSize w:val="1"/>
       <w:tblStyleColBandSize w:val="1"/>
-      <w:tblInd w:w="0" w:type="dxa"/>
       <w:tblBorders>
         <w:top w:val="single" w:sz="8" w:space="0" w:color="FFFFFF" w:themeColor="background1"/>
         <w:left w:val="single" w:sz="8" w:space="0" w:color="FFFFFF" w:themeColor="background1"/>
@@ -8607,12 +8361,6 @@
         <w:insideH w:val="single" w:sz="6" w:space="0" w:color="FFFFFF" w:themeColor="background1"/>
         <w:insideV w:val="single" w:sz="6" w:space="0" w:color="FFFFFF" w:themeColor="background1"/>
       </w:tblBorders>
-      <w:tblCellMar>
-        <w:top w:w="0" w:type="dxa"/>
-        <w:left w:w="108" w:type="dxa"/>
-        <w:bottom w:w="0" w:type="dxa"/>
-        <w:right w:w="108" w:type="dxa"/>
-      </w:tblCellMar>
     </w:tblPr>
     <w:tcPr>
       <w:shd w:val="clear" w:color="auto" w:fill="D2EAF1" w:themeFill="accent5" w:themeFillTint="3F"/>
@@ -8739,7 +8487,6 @@
     <w:tblPr>
       <w:tblStyleRowBandSize w:val="1"/>
       <w:tblStyleColBandSize w:val="1"/>
-      <w:tblInd w:w="0" w:type="dxa"/>
       <w:tblBorders>
         <w:top w:val="single" w:sz="8" w:space="0" w:color="FFFFFF" w:themeColor="background1"/>
         <w:left w:val="single" w:sz="8" w:space="0" w:color="FFFFFF" w:themeColor="background1"/>
@@ -8748,12 +8495,6 @@
         <w:insideH w:val="single" w:sz="6" w:space="0" w:color="FFFFFF" w:themeColor="background1"/>
         <w:insideV w:val="single" w:sz="6" w:space="0" w:color="FFFFFF" w:themeColor="background1"/>
       </w:tblBorders>
-      <w:tblCellMar>
-        <w:top w:w="0" w:type="dxa"/>
-        <w:left w:w="108" w:type="dxa"/>
-        <w:bottom w:w="0" w:type="dxa"/>
-        <w:right w:w="108" w:type="dxa"/>
-      </w:tblCellMar>
     </w:tblPr>
     <w:tcPr>
       <w:shd w:val="clear" w:color="auto" w:fill="FDE4D0" w:themeFill="accent6" w:themeFillTint="3F"/>
@@ -8883,13 +8624,6 @@
     <w:tblPr>
       <w:tblStyleRowBandSize w:val="1"/>
       <w:tblStyleColBandSize w:val="1"/>
-      <w:tblInd w:w="0" w:type="dxa"/>
-      <w:tblCellMar>
-        <w:top w:w="0" w:type="dxa"/>
-        <w:left w:w="108" w:type="dxa"/>
-        <w:bottom w:w="0" w:type="dxa"/>
-        <w:right w:w="108" w:type="dxa"/>
-      </w:tblCellMar>
     </w:tblPr>
     <w:tcPr>
       <w:shd w:val="clear" w:color="auto" w:fill="000000" w:themeFill="text1"/>
@@ -8997,13 +8731,6 @@
     <w:tblPr>
       <w:tblStyleRowBandSize w:val="1"/>
       <w:tblStyleColBandSize w:val="1"/>
-      <w:tblInd w:w="0" w:type="dxa"/>
-      <w:tblCellMar>
-        <w:top w:w="0" w:type="dxa"/>
-        <w:left w:w="108" w:type="dxa"/>
-        <w:bottom w:w="0" w:type="dxa"/>
-        <w:right w:w="108" w:type="dxa"/>
-      </w:tblCellMar>
     </w:tblPr>
     <w:tcPr>
       <w:shd w:val="clear" w:color="auto" w:fill="4F81BD" w:themeFill="accent1"/>
@@ -9111,13 +8838,6 @@
     <w:tblPr>
       <w:tblStyleRowBandSize w:val="1"/>
       <w:tblStyleColBandSize w:val="1"/>
-      <w:tblInd w:w="0" w:type="dxa"/>
-      <w:tblCellMar>
-        <w:top w:w="0" w:type="dxa"/>
-        <w:left w:w="108" w:type="dxa"/>
-        <w:bottom w:w="0" w:type="dxa"/>
-        <w:right w:w="108" w:type="dxa"/>
-      </w:tblCellMar>
     </w:tblPr>
     <w:tcPr>
       <w:shd w:val="clear" w:color="auto" w:fill="C0504D" w:themeFill="accent2"/>
@@ -9225,13 +8945,6 @@
     <w:tblPr>
       <w:tblStyleRowBandSize w:val="1"/>
       <w:tblStyleColBandSize w:val="1"/>
-      <w:tblInd w:w="0" w:type="dxa"/>
-      <w:tblCellMar>
-        <w:top w:w="0" w:type="dxa"/>
-        <w:left w:w="108" w:type="dxa"/>
-        <w:bottom w:w="0" w:type="dxa"/>
-        <w:right w:w="108" w:type="dxa"/>
-      </w:tblCellMar>
     </w:tblPr>
     <w:tcPr>
       <w:shd w:val="clear" w:color="auto" w:fill="9BBB59" w:themeFill="accent3"/>
@@ -9339,13 +9052,6 @@
     <w:tblPr>
       <w:tblStyleRowBandSize w:val="1"/>
       <w:tblStyleColBandSize w:val="1"/>
-      <w:tblInd w:w="0" w:type="dxa"/>
-      <w:tblCellMar>
-        <w:top w:w="0" w:type="dxa"/>
-        <w:left w:w="108" w:type="dxa"/>
-        <w:bottom w:w="0" w:type="dxa"/>
-        <w:right w:w="108" w:type="dxa"/>
-      </w:tblCellMar>
     </w:tblPr>
     <w:tcPr>
       <w:shd w:val="clear" w:color="auto" w:fill="8064A2" w:themeFill="accent4"/>
@@ -9453,13 +9159,6 @@
     <w:tblPr>
       <w:tblStyleRowBandSize w:val="1"/>
       <w:tblStyleColBandSize w:val="1"/>
-      <w:tblInd w:w="0" w:type="dxa"/>
-      <w:tblCellMar>
-        <w:top w:w="0" w:type="dxa"/>
-        <w:left w:w="108" w:type="dxa"/>
-        <w:bottom w:w="0" w:type="dxa"/>
-        <w:right w:w="108" w:type="dxa"/>
-      </w:tblCellMar>
     </w:tblPr>
     <w:tcPr>
       <w:shd w:val="clear" w:color="auto" w:fill="4BACC6" w:themeFill="accent5"/>
@@ -9567,13 +9266,6 @@
     <w:tblPr>
       <w:tblStyleRowBandSize w:val="1"/>
       <w:tblStyleColBandSize w:val="1"/>
-      <w:tblInd w:w="0" w:type="dxa"/>
-      <w:tblCellMar>
-        <w:top w:w="0" w:type="dxa"/>
-        <w:left w:w="108" w:type="dxa"/>
-        <w:bottom w:w="0" w:type="dxa"/>
-        <w:right w:w="108" w:type="dxa"/>
-      </w:tblCellMar>
     </w:tblPr>
     <w:tcPr>
       <w:shd w:val="clear" w:color="auto" w:fill="F79646" w:themeFill="accent6"/>
@@ -9681,7 +9373,6 @@
     <w:tblPr>
       <w:tblStyleRowBandSize w:val="1"/>
       <w:tblStyleColBandSize w:val="1"/>
-      <w:tblInd w:w="0" w:type="dxa"/>
       <w:tblBorders>
         <w:top w:val="single" w:sz="24" w:space="0" w:color="C0504D" w:themeColor="accent2"/>
         <w:left w:val="single" w:sz="4" w:space="0" w:color="000000" w:themeColor="text1"/>
@@ -9690,12 +9381,6 @@
         <w:insideH w:val="single" w:sz="4" w:space="0" w:color="FFFFFF" w:themeColor="background1"/>
         <w:insideV w:val="single" w:sz="4" w:space="0" w:color="FFFFFF" w:themeColor="background1"/>
       </w:tblBorders>
-      <w:tblCellMar>
-        <w:top w:w="0" w:type="dxa"/>
-        <w:left w:w="108" w:type="dxa"/>
-        <w:bottom w:w="0" w:type="dxa"/>
-        <w:right w:w="108" w:type="dxa"/>
-      </w:tblCellMar>
     </w:tblPr>
     <w:tcPr>
       <w:shd w:val="clear" w:color="auto" w:fill="E6E6E6" w:themeFill="text1" w:themeFillTint="19"/>
@@ -9803,7 +9488,6 @@
     <w:tblPr>
       <w:tblStyleRowBandSize w:val="1"/>
       <w:tblStyleColBandSize w:val="1"/>
-      <w:tblInd w:w="0" w:type="dxa"/>
       <w:tblBorders>
         <w:top w:val="single" w:sz="24" w:space="0" w:color="C0504D" w:themeColor="accent2"/>
         <w:left w:val="single" w:sz="4" w:space="0" w:color="4F81BD" w:themeColor="accent1"/>
@@ -9812,12 +9496,6 @@
         <w:insideH w:val="single" w:sz="4" w:space="0" w:color="FFFFFF" w:themeColor="background1"/>
         <w:insideV w:val="single" w:sz="4" w:space="0" w:color="FFFFFF" w:themeColor="background1"/>
       </w:tblBorders>
-      <w:tblCellMar>
-        <w:top w:w="0" w:type="dxa"/>
-        <w:left w:w="108" w:type="dxa"/>
-        <w:bottom w:w="0" w:type="dxa"/>
-        <w:right w:w="108" w:type="dxa"/>
-      </w:tblCellMar>
     </w:tblPr>
     <w:tcPr>
       <w:shd w:val="clear" w:color="auto" w:fill="EDF2F8" w:themeFill="accent1" w:themeFillTint="19"/>
@@ -9925,7 +9603,6 @@
     <w:tblPr>
       <w:tblStyleRowBandSize w:val="1"/>
       <w:tblStyleColBandSize w:val="1"/>
-      <w:tblInd w:w="0" w:type="dxa"/>
       <w:tblBorders>
         <w:top w:val="single" w:sz="24" w:space="0" w:color="C0504D" w:themeColor="accent2"/>
         <w:left w:val="single" w:sz="4" w:space="0" w:color="C0504D" w:themeColor="accent2"/>
@@ -9934,12 +9611,6 @@
         <w:insideH w:val="single" w:sz="4" w:space="0" w:color="FFFFFF" w:themeColor="background1"/>
         <w:insideV w:val="single" w:sz="4" w:space="0" w:color="FFFFFF" w:themeColor="background1"/>
       </w:tblBorders>
-      <w:tblCellMar>
-        <w:top w:w="0" w:type="dxa"/>
-        <w:left w:w="108" w:type="dxa"/>
-        <w:bottom w:w="0" w:type="dxa"/>
-        <w:right w:w="108" w:type="dxa"/>
-      </w:tblCellMar>
     </w:tblPr>
     <w:tcPr>
       <w:shd w:val="clear" w:color="auto" w:fill="F8EDED" w:themeFill="accent2" w:themeFillTint="19"/>
@@ -10047,7 +9718,6 @@
     <w:tblPr>
       <w:tblStyleRowBandSize w:val="1"/>
       <w:tblStyleColBandSize w:val="1"/>
-      <w:tblInd w:w="0" w:type="dxa"/>
       <w:tblBorders>
         <w:top w:val="single" w:sz="24" w:space="0" w:color="8064A2" w:themeColor="accent4"/>
         <w:left w:val="single" w:sz="4" w:space="0" w:color="9BBB59" w:themeColor="accent3"/>
@@ -10056,12 +9726,6 @@
         <w:insideH w:val="single" w:sz="4" w:space="0" w:color="FFFFFF" w:themeColor="background1"/>
         <w:insideV w:val="single" w:sz="4" w:space="0" w:color="FFFFFF" w:themeColor="background1"/>
       </w:tblBorders>
-      <w:tblCellMar>
-        <w:top w:w="0" w:type="dxa"/>
-        <w:left w:w="108" w:type="dxa"/>
-        <w:bottom w:w="0" w:type="dxa"/>
-        <w:right w:w="108" w:type="dxa"/>
-      </w:tblCellMar>
     </w:tblPr>
     <w:tcPr>
       <w:shd w:val="clear" w:color="auto" w:fill="F5F8EE" w:themeFill="accent3" w:themeFillTint="19"/>
@@ -10159,7 +9823,6 @@
     <w:tblPr>
       <w:tblStyleRowBandSize w:val="1"/>
       <w:tblStyleColBandSize w:val="1"/>
-      <w:tblInd w:w="0" w:type="dxa"/>
       <w:tblBorders>
         <w:top w:val="single" w:sz="24" w:space="0" w:color="9BBB59" w:themeColor="accent3"/>
         <w:left w:val="single" w:sz="4" w:space="0" w:color="8064A2" w:themeColor="accent4"/>
@@ -10168,12 +9831,6 @@
         <w:insideH w:val="single" w:sz="4" w:space="0" w:color="FFFFFF" w:themeColor="background1"/>
         <w:insideV w:val="single" w:sz="4" w:space="0" w:color="FFFFFF" w:themeColor="background1"/>
       </w:tblBorders>
-      <w:tblCellMar>
-        <w:top w:w="0" w:type="dxa"/>
-        <w:left w:w="108" w:type="dxa"/>
-        <w:bottom w:w="0" w:type="dxa"/>
-        <w:right w:w="108" w:type="dxa"/>
-      </w:tblCellMar>
     </w:tblPr>
     <w:tcPr>
       <w:shd w:val="clear" w:color="auto" w:fill="F2EFF6" w:themeFill="accent4" w:themeFillTint="19"/>
@@ -10281,7 +9938,6 @@
     <w:tblPr>
       <w:tblStyleRowBandSize w:val="1"/>
       <w:tblStyleColBandSize w:val="1"/>
-      <w:tblInd w:w="0" w:type="dxa"/>
       <w:tblBorders>
         <w:top w:val="single" w:sz="24" w:space="0" w:color="F79646" w:themeColor="accent6"/>
         <w:left w:val="single" w:sz="4" w:space="0" w:color="4BACC6" w:themeColor="accent5"/>
@@ -10290,12 +9946,6 @@
         <w:insideH w:val="single" w:sz="4" w:space="0" w:color="FFFFFF" w:themeColor="background1"/>
         <w:insideV w:val="single" w:sz="4" w:space="0" w:color="FFFFFF" w:themeColor="background1"/>
       </w:tblBorders>
-      <w:tblCellMar>
-        <w:top w:w="0" w:type="dxa"/>
-        <w:left w:w="108" w:type="dxa"/>
-        <w:bottom w:w="0" w:type="dxa"/>
-        <w:right w:w="108" w:type="dxa"/>
-      </w:tblCellMar>
     </w:tblPr>
     <w:tcPr>
       <w:shd w:val="clear" w:color="auto" w:fill="EDF6F9" w:themeFill="accent5" w:themeFillTint="19"/>
@@ -10403,7 +10053,6 @@
     <w:tblPr>
       <w:tblStyleRowBandSize w:val="1"/>
       <w:tblStyleColBandSize w:val="1"/>
-      <w:tblInd w:w="0" w:type="dxa"/>
       <w:tblBorders>
         <w:top w:val="single" w:sz="24" w:space="0" w:color="4BACC6" w:themeColor="accent5"/>
         <w:left w:val="single" w:sz="4" w:space="0" w:color="F79646" w:themeColor="accent6"/>
@@ -10412,12 +10061,6 @@
         <w:insideH w:val="single" w:sz="4" w:space="0" w:color="FFFFFF" w:themeColor="background1"/>
         <w:insideV w:val="single" w:sz="4" w:space="0" w:color="FFFFFF" w:themeColor="background1"/>
       </w:tblBorders>
-      <w:tblCellMar>
-        <w:top w:w="0" w:type="dxa"/>
-        <w:left w:w="108" w:type="dxa"/>
-        <w:bottom w:w="0" w:type="dxa"/>
-        <w:right w:w="108" w:type="dxa"/>
-      </w:tblCellMar>
     </w:tblPr>
     <w:tcPr>
       <w:shd w:val="clear" w:color="auto" w:fill="FEF4EC" w:themeFill="accent6" w:themeFillTint="19"/>
@@ -10525,13 +10168,6 @@
     <w:tblPr>
       <w:tblStyleRowBandSize w:val="1"/>
       <w:tblStyleColBandSize w:val="1"/>
-      <w:tblInd w:w="0" w:type="dxa"/>
-      <w:tblCellMar>
-        <w:top w:w="0" w:type="dxa"/>
-        <w:left w:w="108" w:type="dxa"/>
-        <w:bottom w:w="0" w:type="dxa"/>
-        <w:right w:w="108" w:type="dxa"/>
-      </w:tblCellMar>
     </w:tblPr>
     <w:tcPr>
       <w:shd w:val="clear" w:color="auto" w:fill="E6E6E6" w:themeFill="text1" w:themeFillTint="19"/>
@@ -10611,13 +10247,6 @@
     <w:tblPr>
       <w:tblStyleRowBandSize w:val="1"/>
       <w:tblStyleColBandSize w:val="1"/>
-      <w:tblInd w:w="0" w:type="dxa"/>
-      <w:tblCellMar>
-        <w:top w:w="0" w:type="dxa"/>
-        <w:left w:w="108" w:type="dxa"/>
-        <w:bottom w:w="0" w:type="dxa"/>
-        <w:right w:w="108" w:type="dxa"/>
-      </w:tblCellMar>
     </w:tblPr>
     <w:tcPr>
       <w:shd w:val="clear" w:color="auto" w:fill="EDF2F8" w:themeFill="accent1" w:themeFillTint="19"/>
@@ -10697,13 +10326,6 @@
     <w:tblPr>
       <w:tblStyleRowBandSize w:val="1"/>
       <w:tblStyleColBandSize w:val="1"/>
-      <w:tblInd w:w="0" w:type="dxa"/>
-      <w:tblCellMar>
-        <w:top w:w="0" w:type="dxa"/>
-        <w:left w:w="108" w:type="dxa"/>
-        <w:bottom w:w="0" w:type="dxa"/>
-        <w:right w:w="108" w:type="dxa"/>
-      </w:tblCellMar>
     </w:tblPr>
     <w:tcPr>
       <w:shd w:val="clear" w:color="auto" w:fill="F8EDED" w:themeFill="accent2" w:themeFillTint="19"/>
@@ -10783,13 +10405,6 @@
     <w:tblPr>
       <w:tblStyleRowBandSize w:val="1"/>
       <w:tblStyleColBandSize w:val="1"/>
-      <w:tblInd w:w="0" w:type="dxa"/>
-      <w:tblCellMar>
-        <w:top w:w="0" w:type="dxa"/>
-        <w:left w:w="108" w:type="dxa"/>
-        <w:bottom w:w="0" w:type="dxa"/>
-        <w:right w:w="108" w:type="dxa"/>
-      </w:tblCellMar>
     </w:tblPr>
     <w:tcPr>
       <w:shd w:val="clear" w:color="auto" w:fill="F5F8EE" w:themeFill="accent3" w:themeFillTint="19"/>
@@ -10869,13 +10484,6 @@
     <w:tblPr>
       <w:tblStyleRowBandSize w:val="1"/>
       <w:tblStyleColBandSize w:val="1"/>
-      <w:tblInd w:w="0" w:type="dxa"/>
-      <w:tblCellMar>
-        <w:top w:w="0" w:type="dxa"/>
-        <w:left w:w="108" w:type="dxa"/>
-        <w:bottom w:w="0" w:type="dxa"/>
-        <w:right w:w="108" w:type="dxa"/>
-      </w:tblCellMar>
     </w:tblPr>
     <w:tcPr>
       <w:shd w:val="clear" w:color="auto" w:fill="F2EFF6" w:themeFill="accent4" w:themeFillTint="19"/>
@@ -10955,13 +10563,6 @@
     <w:tblPr>
       <w:tblStyleRowBandSize w:val="1"/>
       <w:tblStyleColBandSize w:val="1"/>
-      <w:tblInd w:w="0" w:type="dxa"/>
-      <w:tblCellMar>
-        <w:top w:w="0" w:type="dxa"/>
-        <w:left w:w="108" w:type="dxa"/>
-        <w:bottom w:w="0" w:type="dxa"/>
-        <w:right w:w="108" w:type="dxa"/>
-      </w:tblCellMar>
     </w:tblPr>
     <w:tcPr>
       <w:shd w:val="clear" w:color="auto" w:fill="EDF6F9" w:themeFill="accent5" w:themeFillTint="19"/>
@@ -11041,13 +10642,6 @@
     <w:tblPr>
       <w:tblStyleRowBandSize w:val="1"/>
       <w:tblStyleColBandSize w:val="1"/>
-      <w:tblInd w:w="0" w:type="dxa"/>
-      <w:tblCellMar>
-        <w:top w:w="0" w:type="dxa"/>
-        <w:left w:w="108" w:type="dxa"/>
-        <w:bottom w:w="0" w:type="dxa"/>
-        <w:right w:w="108" w:type="dxa"/>
-      </w:tblCellMar>
     </w:tblPr>
     <w:tcPr>
       <w:shd w:val="clear" w:color="auto" w:fill="FEF4EC" w:themeFill="accent6" w:themeFillTint="19"/>
@@ -11127,16 +10721,9 @@
     <w:tblPr>
       <w:tblStyleRowBandSize w:val="1"/>
       <w:tblStyleColBandSize w:val="1"/>
-      <w:tblInd w:w="0" w:type="dxa"/>
       <w:tblBorders>
         <w:insideH w:val="single" w:sz="4" w:space="0" w:color="FFFFFF" w:themeColor="background1"/>
       </w:tblBorders>
-      <w:tblCellMar>
-        <w:top w:w="0" w:type="dxa"/>
-        <w:left w:w="108" w:type="dxa"/>
-        <w:bottom w:w="0" w:type="dxa"/>
-        <w:right w:w="108" w:type="dxa"/>
-      </w:tblCellMar>
     </w:tblPr>
     <w:tcPr>
       <w:shd w:val="clear" w:color="auto" w:fill="CCCCCC" w:themeFill="text1" w:themeFillTint="33"/>
@@ -11207,16 +10794,9 @@
     <w:tblPr>
       <w:tblStyleRowBandSize w:val="1"/>
       <w:tblStyleColBandSize w:val="1"/>
-      <w:tblInd w:w="0" w:type="dxa"/>
       <w:tblBorders>
         <w:insideH w:val="single" w:sz="4" w:space="0" w:color="FFFFFF" w:themeColor="background1"/>
       </w:tblBorders>
-      <w:tblCellMar>
-        <w:top w:w="0" w:type="dxa"/>
-        <w:left w:w="108" w:type="dxa"/>
-        <w:bottom w:w="0" w:type="dxa"/>
-        <w:right w:w="108" w:type="dxa"/>
-      </w:tblCellMar>
     </w:tblPr>
     <w:tcPr>
       <w:shd w:val="clear" w:color="auto" w:fill="DBE5F1" w:themeFill="accent1" w:themeFillTint="33"/>
@@ -11287,16 +10867,9 @@
     <w:tblPr>
       <w:tblStyleRowBandSize w:val="1"/>
       <w:tblStyleColBandSize w:val="1"/>
-      <w:tblInd w:w="0" w:type="dxa"/>
       <w:tblBorders>
         <w:insideH w:val="single" w:sz="4" w:space="0" w:color="FFFFFF" w:themeColor="background1"/>
       </w:tblBorders>
-      <w:tblCellMar>
-        <w:top w:w="0" w:type="dxa"/>
-        <w:left w:w="108" w:type="dxa"/>
-        <w:bottom w:w="0" w:type="dxa"/>
-        <w:right w:w="108" w:type="dxa"/>
-      </w:tblCellMar>
     </w:tblPr>
     <w:tcPr>
       <w:shd w:val="clear" w:color="auto" w:fill="F2DBDB" w:themeFill="accent2" w:themeFillTint="33"/>
@@ -11367,16 +10940,9 @@
     <w:tblPr>
       <w:tblStyleRowBandSize w:val="1"/>
       <w:tblStyleColBandSize w:val="1"/>
-      <w:tblInd w:w="0" w:type="dxa"/>
       <w:tblBorders>
         <w:insideH w:val="single" w:sz="4" w:space="0" w:color="FFFFFF" w:themeColor="background1"/>
       </w:tblBorders>
-      <w:tblCellMar>
-        <w:top w:w="0" w:type="dxa"/>
-        <w:left w:w="108" w:type="dxa"/>
-        <w:bottom w:w="0" w:type="dxa"/>
-        <w:right w:w="108" w:type="dxa"/>
-      </w:tblCellMar>
     </w:tblPr>
     <w:tcPr>
       <w:shd w:val="clear" w:color="auto" w:fill="EAF1DD" w:themeFill="accent3" w:themeFillTint="33"/>
@@ -11447,16 +11013,9 @@
     <w:tblPr>
       <w:tblStyleRowBandSize w:val="1"/>
       <w:tblStyleColBandSize w:val="1"/>
-      <w:tblInd w:w="0" w:type="dxa"/>
       <w:tblBorders>
         <w:insideH w:val="single" w:sz="4" w:space="0" w:color="FFFFFF" w:themeColor="background1"/>
       </w:tblBorders>
-      <w:tblCellMar>
-        <w:top w:w="0" w:type="dxa"/>
-        <w:left w:w="108" w:type="dxa"/>
-        <w:bottom w:w="0" w:type="dxa"/>
-        <w:right w:w="108" w:type="dxa"/>
-      </w:tblCellMar>
     </w:tblPr>
     <w:tcPr>
       <w:shd w:val="clear" w:color="auto" w:fill="E5DFEC" w:themeFill="accent4" w:themeFillTint="33"/>
@@ -11527,16 +11086,9 @@
     <w:tblPr>
       <w:tblStyleRowBandSize w:val="1"/>
       <w:tblStyleColBandSize w:val="1"/>
-      <w:tblInd w:w="0" w:type="dxa"/>
       <w:tblBorders>
         <w:insideH w:val="single" w:sz="4" w:space="0" w:color="FFFFFF" w:themeColor="background1"/>
       </w:tblBorders>
-      <w:tblCellMar>
-        <w:top w:w="0" w:type="dxa"/>
-        <w:left w:w="108" w:type="dxa"/>
-        <w:bottom w:w="0" w:type="dxa"/>
-        <w:right w:w="108" w:type="dxa"/>
-      </w:tblCellMar>
     </w:tblPr>
     <w:tcPr>
       <w:shd w:val="clear" w:color="auto" w:fill="DAEEF3" w:themeFill="accent5" w:themeFillTint="33"/>
@@ -11607,16 +11159,9 @@
     <w:tblPr>
       <w:tblStyleRowBandSize w:val="1"/>
       <w:tblStyleColBandSize w:val="1"/>
-      <w:tblInd w:w="0" w:type="dxa"/>
       <w:tblBorders>
         <w:insideH w:val="single" w:sz="4" w:space="0" w:color="FFFFFF" w:themeColor="background1"/>
       </w:tblBorders>
-      <w:tblCellMar>
-        <w:top w:w="0" w:type="dxa"/>
-        <w:left w:w="108" w:type="dxa"/>
-        <w:bottom w:w="0" w:type="dxa"/>
-        <w:right w:w="108" w:type="dxa"/>
-      </w:tblCellMar>
     </w:tblPr>
     <w:tcPr>
       <w:shd w:val="clear" w:color="auto" w:fill="FDE9D9" w:themeFill="accent6" w:themeFillTint="33"/>

</xml_diff>